<commit_message>
Dodany interwał przeglądów (wstępnie usawiony dla wszystkich maszyn co 2 lata).
</commit_message>
<xml_diff>
--- a/Docs/RemaGUM- program.docx
+++ b/Docs/RemaGUM- program.docx
@@ -751,6 +751,8 @@
       <w:r>
         <w:t>Mc_kol_przeg</w:t>
       </w:r>
+      <w:bookmarkStart w:id="0" w:name="_GoBack"/>
+      <w:bookmarkEnd w:id="0"/>
       <w:proofErr w:type="spellEnd"/>
     </w:p>
     <w:p>
@@ -838,6 +840,30 @@
       </w:pPr>
       <w:r>
         <w:t>Nr pomieszczenia</w:t>
+      </w:r>
+    </w:p>
+    <w:p>
+      <w:pPr>
+        <w:pStyle w:val="Akapitzlist"/>
+        <w:numPr>
+          <w:ilvl w:val="2"/>
+          <w:numId w:val="27"/>
+        </w:numPr>
+      </w:pPr>
+      <w:r>
+        <w:t xml:space="preserve">Data </w:t>
+      </w:r>
+      <w:r>
+        <w:t>ostat</w:t>
+      </w:r>
+      <w:r>
+        <w:t>n</w:t>
+      </w:r>
+      <w:r>
+        <w:t>i</w:t>
+      </w:r>
+      <w:r>
+        <w:t>ego przeglądu</w:t>
       </w:r>
     </w:p>
     <w:p>
@@ -3304,8 +3330,6 @@
               </w:rPr>
               <w:t>Int</w:t>
             </w:r>
-            <w:bookmarkStart w:id="0" w:name="_GoBack"/>
-            <w:bookmarkEnd w:id="0"/>
           </w:p>
         </w:tc>
         <w:tc>
@@ -6036,13 +6060,7 @@
         <w:rPr>
           <w:b/>
         </w:rPr>
-        <w:t>Operator_</w:t>
-      </w:r>
-      <w:r>
-        <w:rPr>
-          <w:b/>
-        </w:rPr>
-        <w:t>maszyny</w:t>
+        <w:t>Operator_maszyny</w:t>
       </w:r>
       <w:proofErr w:type="spellEnd"/>
       <w:r>

</xml_diff>

<commit_message>
dokumentacja dopisanie Operatora maszyn - założenia, podpowiedzi dla formularza Operator_maszyny, poprawki
</commit_message>
<xml_diff>
--- a/Docs/RemaGUM- program.docx
+++ b/Docs/RemaGUM- program.docx
@@ -751,8 +751,6 @@
       <w:r>
         <w:t>Mc_kol_przeg</w:t>
       </w:r>
-      <w:bookmarkStart w:id="0" w:name="_GoBack"/>
-      <w:bookmarkEnd w:id="0"/>
       <w:proofErr w:type="spellEnd"/>
     </w:p>
     <w:p>
@@ -5979,6 +5977,9 @@
           <w:ilvl w:val="0"/>
           <w:numId w:val="19"/>
         </w:numPr>
+        <w:pBdr>
+          <w:bottom w:val="double" w:sz="6" w:space="1" w:color="auto"/>
+        </w:pBdr>
       </w:pPr>
       <w:r>
         <w:rPr>
@@ -6048,6 +6049,9 @@
     </w:p>
     <w:p>
       <w:pPr>
+        <w:pBdr>
+          <w:bottom w:val="double" w:sz="6" w:space="1" w:color="auto"/>
+        </w:pBdr>
         <w:ind w:left="360"/>
       </w:pPr>
     </w:p>
@@ -6146,7 +6150,7 @@
       </w:pPr>
       <w:proofErr w:type="spellStart"/>
       <w:r>
-        <w:t>Nazwa_dzialu</w:t>
+        <w:t>Nazwa_dzial</w:t>
       </w:r>
       <w:proofErr w:type="spellEnd"/>
     </w:p>
@@ -6159,7 +6163,7 @@
         </w:numPr>
       </w:pPr>
       <w:r>
-        <w:t>Uprawnienia</w:t>
+        <w:t>Uprawnienie</w:t>
       </w:r>
     </w:p>
     <w:p>
@@ -6179,6 +6183,1539 @@
         <w:t xml:space="preserve"> (data po której wygasają uprawnienia)</w:t>
       </w:r>
     </w:p>
+    <w:tbl>
+      <w:tblPr>
+        <w:tblStyle w:val="Siatkatabeli"/>
+        <w:tblW w:w="0" w:type="auto"/>
+        <w:tblLook w:val="04A0" w:firstRow="1" w:lastRow="0" w:firstColumn="1" w:lastColumn="0" w:noHBand="0" w:noVBand="1"/>
+      </w:tblPr>
+      <w:tblGrid>
+        <w:gridCol w:w="2889"/>
+        <w:gridCol w:w="2748"/>
+        <w:gridCol w:w="2748"/>
+      </w:tblGrid>
+      <w:tr>
+        <w:tc>
+          <w:tcPr>
+            <w:tcW w:w="3020" w:type="dxa"/>
+          </w:tcPr>
+          <w:p>
+            <w:proofErr w:type="spellStart"/>
+            <w:r>
+              <w:t>ID_operator</w:t>
+            </w:r>
+            <w:proofErr w:type="spellEnd"/>
+          </w:p>
+        </w:tc>
+        <w:tc>
+          <w:tcPr>
+            <w:tcW w:w="3021" w:type="dxa"/>
+          </w:tcPr>
+          <w:p/>
+        </w:tc>
+        <w:tc>
+          <w:tcPr>
+            <w:tcW w:w="3021" w:type="dxa"/>
+          </w:tcPr>
+          <w:p>
+            <w:proofErr w:type="spellStart"/>
+            <w:r>
+              <w:t>Int</w:t>
+            </w:r>
+            <w:proofErr w:type="spellEnd"/>
+          </w:p>
+        </w:tc>
+      </w:tr>
+      <w:tr>
+        <w:tc>
+          <w:tcPr>
+            <w:tcW w:w="3020" w:type="dxa"/>
+          </w:tcPr>
+          <w:p>
+            <w:proofErr w:type="spellStart"/>
+            <w:r>
+              <w:t>Operator_maszyny</w:t>
+            </w:r>
+            <w:proofErr w:type="spellEnd"/>
+          </w:p>
+        </w:tc>
+        <w:tc>
+          <w:tcPr>
+            <w:tcW w:w="3021" w:type="dxa"/>
+          </w:tcPr>
+          <w:p>
+            <w:r>
+              <w:rPr>
+                <w:rFonts w:ascii="Calibri" w:eastAsia="Times New Roman" w:hAnsi="Calibri" w:cs="Times New Roman"/>
+                <w:color w:val="000000"/>
+                <w:sz w:val="20"/>
+                <w:lang w:eastAsia="pl-PL"/>
+              </w:rPr>
+              <w:t>Txt 255</w:t>
+            </w:r>
+          </w:p>
+        </w:tc>
+        <w:tc>
+          <w:tcPr>
+            <w:tcW w:w="3021" w:type="dxa"/>
+          </w:tcPr>
+          <w:p>
+            <w:r>
+              <w:t>string</w:t>
+            </w:r>
+          </w:p>
+        </w:tc>
+      </w:tr>
+      <w:tr>
+        <w:tc>
+          <w:tcPr>
+            <w:tcW w:w="3020" w:type="dxa"/>
+          </w:tcPr>
+          <w:p>
+            <w:proofErr w:type="spellStart"/>
+            <w:r>
+              <w:t>ID_dzial</w:t>
+            </w:r>
+            <w:proofErr w:type="spellEnd"/>
+          </w:p>
+        </w:tc>
+        <w:tc>
+          <w:tcPr>
+            <w:tcW w:w="3021" w:type="dxa"/>
+          </w:tcPr>
+          <w:p>
+            <w:r>
+              <w:rPr>
+                <w:rFonts w:ascii="Calibri" w:eastAsia="Times New Roman" w:hAnsi="Calibri" w:cs="Times New Roman"/>
+                <w:color w:val="000000"/>
+                <w:sz w:val="20"/>
+                <w:lang w:eastAsia="pl-PL"/>
+              </w:rPr>
+              <w:t>liczba</w:t>
+            </w:r>
+          </w:p>
+        </w:tc>
+        <w:tc>
+          <w:tcPr>
+            <w:tcW w:w="3021" w:type="dxa"/>
+          </w:tcPr>
+          <w:p>
+            <w:proofErr w:type="spellStart"/>
+            <w:r>
+              <w:t>Int</w:t>
+            </w:r>
+            <w:proofErr w:type="spellEnd"/>
+          </w:p>
+        </w:tc>
+      </w:tr>
+      <w:tr>
+        <w:tc>
+          <w:tcPr>
+            <w:tcW w:w="3020" w:type="dxa"/>
+          </w:tcPr>
+          <w:p>
+            <w:proofErr w:type="spellStart"/>
+            <w:r>
+              <w:t>Nazwa_dzial</w:t>
+            </w:r>
+            <w:proofErr w:type="spellEnd"/>
+          </w:p>
+        </w:tc>
+        <w:tc>
+          <w:tcPr>
+            <w:tcW w:w="3021" w:type="dxa"/>
+          </w:tcPr>
+          <w:p>
+            <w:r>
+              <w:rPr>
+                <w:rFonts w:ascii="Calibri" w:eastAsia="Times New Roman" w:hAnsi="Calibri" w:cs="Times New Roman"/>
+                <w:color w:val="000000"/>
+                <w:sz w:val="20"/>
+                <w:lang w:eastAsia="pl-PL"/>
+              </w:rPr>
+              <w:t>Txt 255</w:t>
+            </w:r>
+          </w:p>
+        </w:tc>
+        <w:tc>
+          <w:tcPr>
+            <w:tcW w:w="3021" w:type="dxa"/>
+          </w:tcPr>
+          <w:p>
+            <w:r>
+              <w:t>string</w:t>
+            </w:r>
+          </w:p>
+        </w:tc>
+      </w:tr>
+      <w:tr>
+        <w:tc>
+          <w:tcPr>
+            <w:tcW w:w="3020" w:type="dxa"/>
+          </w:tcPr>
+          <w:p>
+            <w:r>
+              <w:t>Uprawnienie</w:t>
+            </w:r>
+          </w:p>
+        </w:tc>
+        <w:tc>
+          <w:tcPr>
+            <w:tcW w:w="3021" w:type="dxa"/>
+          </w:tcPr>
+          <w:p>
+            <w:r>
+              <w:rPr>
+                <w:rFonts w:ascii="Calibri" w:eastAsia="Times New Roman" w:hAnsi="Calibri" w:cs="Times New Roman"/>
+                <w:color w:val="000000"/>
+                <w:sz w:val="20"/>
+                <w:lang w:eastAsia="pl-PL"/>
+              </w:rPr>
+              <w:t>Txt 255</w:t>
+            </w:r>
+          </w:p>
+        </w:tc>
+        <w:tc>
+          <w:tcPr>
+            <w:tcW w:w="3021" w:type="dxa"/>
+          </w:tcPr>
+          <w:p>
+            <w:r>
+              <w:t>string</w:t>
+            </w:r>
+          </w:p>
+        </w:tc>
+      </w:tr>
+      <w:tr>
+        <w:tc>
+          <w:tcPr>
+            <w:tcW w:w="3020" w:type="dxa"/>
+          </w:tcPr>
+          <w:p>
+            <w:proofErr w:type="spellStart"/>
+            <w:r>
+              <w:t>Data_konca_upr</w:t>
+            </w:r>
+            <w:proofErr w:type="spellEnd"/>
+          </w:p>
+        </w:tc>
+        <w:tc>
+          <w:tcPr>
+            <w:tcW w:w="3021" w:type="dxa"/>
+          </w:tcPr>
+          <w:p>
+            <w:r>
+              <w:t>Data</w:t>
+            </w:r>
+          </w:p>
+        </w:tc>
+        <w:tc>
+          <w:tcPr>
+            <w:tcW w:w="3021" w:type="dxa"/>
+          </w:tcPr>
+          <w:p>
+            <w:r>
+              <w:t>string</w:t>
+            </w:r>
+          </w:p>
+        </w:tc>
+      </w:tr>
+      <w:tr>
+        <w:tc>
+          <w:tcPr>
+            <w:tcW w:w="3020" w:type="dxa"/>
+          </w:tcPr>
+          <w:p>
+            <w:r>
+              <w:t>Rok</w:t>
+            </w:r>
+          </w:p>
+        </w:tc>
+        <w:tc>
+          <w:tcPr>
+            <w:tcW w:w="3021" w:type="dxa"/>
+          </w:tcPr>
+          <w:p>
+            <w:r>
+              <w:t>liczba</w:t>
+            </w:r>
+          </w:p>
+        </w:tc>
+        <w:tc>
+          <w:tcPr>
+            <w:tcW w:w="3021" w:type="dxa"/>
+          </w:tcPr>
+          <w:p>
+            <w:proofErr w:type="spellStart"/>
+            <w:r>
+              <w:t>Int</w:t>
+            </w:r>
+            <w:proofErr w:type="spellEnd"/>
+          </w:p>
+        </w:tc>
+      </w:tr>
+      <w:tr>
+        <w:tc>
+          <w:tcPr>
+            <w:tcW w:w="3020" w:type="dxa"/>
+          </w:tcPr>
+          <w:p>
+            <w:proofErr w:type="spellStart"/>
+            <w:r>
+              <w:t>Mc</w:t>
+            </w:r>
+            <w:proofErr w:type="spellEnd"/>
+          </w:p>
+        </w:tc>
+        <w:tc>
+          <w:tcPr>
+            <w:tcW w:w="3021" w:type="dxa"/>
+          </w:tcPr>
+          <w:p>
+            <w:r>
+              <w:t>liczba</w:t>
+            </w:r>
+          </w:p>
+        </w:tc>
+        <w:tc>
+          <w:tcPr>
+            <w:tcW w:w="3021" w:type="dxa"/>
+          </w:tcPr>
+          <w:p>
+            <w:proofErr w:type="spellStart"/>
+            <w:r>
+              <w:t>Int</w:t>
+            </w:r>
+            <w:proofErr w:type="spellEnd"/>
+          </w:p>
+        </w:tc>
+      </w:tr>
+      <w:tr>
+        <w:tc>
+          <w:tcPr>
+            <w:tcW w:w="3020" w:type="dxa"/>
+          </w:tcPr>
+          <w:p>
+            <w:proofErr w:type="spellStart"/>
+            <w:r>
+              <w:t>Dzien</w:t>
+            </w:r>
+            <w:proofErr w:type="spellEnd"/>
+          </w:p>
+        </w:tc>
+        <w:tc>
+          <w:tcPr>
+            <w:tcW w:w="3021" w:type="dxa"/>
+          </w:tcPr>
+          <w:p>
+            <w:r>
+              <w:t>liczba</w:t>
+            </w:r>
+          </w:p>
+        </w:tc>
+        <w:tc>
+          <w:tcPr>
+            <w:tcW w:w="3021" w:type="dxa"/>
+          </w:tcPr>
+          <w:p>
+            <w:proofErr w:type="spellStart"/>
+            <w:r>
+              <w:t>Int</w:t>
+            </w:r>
+            <w:proofErr w:type="spellEnd"/>
+          </w:p>
+        </w:tc>
+      </w:tr>
+    </w:tbl>
+    <w:p>
+      <w:r>
+        <w:t xml:space="preserve">Nazwy komponentów tabeli </w:t>
+      </w:r>
+      <w:proofErr w:type="spellStart"/>
+      <w:r>
+        <w:t>Operator_maszyny</w:t>
+      </w:r>
+      <w:bookmarkStart w:id="0" w:name="_GoBack"/>
+      <w:bookmarkEnd w:id="0"/>
+      <w:proofErr w:type="spellEnd"/>
+    </w:p>
+    <w:tbl>
+      <w:tblPr>
+        <w:tblStyle w:val="Siatkatabeli"/>
+        <w:tblW w:w="10049" w:type="dxa"/>
+        <w:tblLook w:val="04A0" w:firstRow="1" w:lastRow="0" w:firstColumn="1" w:lastColumn="0" w:noHBand="0" w:noVBand="1"/>
+      </w:tblPr>
+      <w:tblGrid>
+        <w:gridCol w:w="2028"/>
+        <w:gridCol w:w="3964"/>
+        <w:gridCol w:w="4057"/>
+      </w:tblGrid>
+      <w:tr>
+        <w:trPr>
+          <w:trHeight w:val="300"/>
+        </w:trPr>
+        <w:tc>
+          <w:tcPr>
+            <w:tcW w:w="2028" w:type="dxa"/>
+            <w:vMerge w:val="restart"/>
+          </w:tcPr>
+          <w:p>
+            <w:pPr>
+              <w:rPr>
+                <w:rFonts w:ascii="Calibri" w:eastAsia="Times New Roman" w:hAnsi="Calibri" w:cs="Times New Roman"/>
+                <w:color w:val="000000"/>
+                <w:lang w:eastAsia="pl-PL"/>
+              </w:rPr>
+            </w:pPr>
+            <w:r>
+              <w:rPr>
+                <w:rFonts w:ascii="Calibri" w:eastAsia="Times New Roman" w:hAnsi="Calibri" w:cs="Times New Roman"/>
+                <w:color w:val="000000"/>
+                <w:lang w:eastAsia="pl-PL"/>
+              </w:rPr>
+              <w:t>sortowanie</w:t>
+            </w:r>
+          </w:p>
+        </w:tc>
+        <w:tc>
+          <w:tcPr>
+            <w:tcW w:w="3964" w:type="dxa"/>
+            <w:vMerge w:val="restart"/>
+            <w:noWrap/>
+          </w:tcPr>
+          <w:p>
+            <w:pPr>
+              <w:rPr>
+                <w:rFonts w:ascii="Calibri" w:eastAsia="Times New Roman" w:hAnsi="Calibri" w:cs="Times New Roman"/>
+                <w:color w:val="000000"/>
+                <w:lang w:eastAsia="pl-PL"/>
+              </w:rPr>
+            </w:pPr>
+            <w:proofErr w:type="spellStart"/>
+            <w:r>
+              <w:rPr>
+                <w:rFonts w:ascii="Calibri" w:eastAsia="Times New Roman" w:hAnsi="Calibri" w:cs="Times New Roman"/>
+                <w:color w:val="000000"/>
+                <w:lang w:eastAsia="pl-PL"/>
+              </w:rPr>
+              <w:t>groupBoxSortowanie</w:t>
+            </w:r>
+            <w:proofErr w:type="spellEnd"/>
+          </w:p>
+        </w:tc>
+        <w:tc>
+          <w:tcPr>
+            <w:tcW w:w="4057" w:type="dxa"/>
+          </w:tcPr>
+          <w:p>
+            <w:pPr>
+              <w:rPr>
+                <w:rFonts w:ascii="Calibri" w:eastAsia="Times New Roman" w:hAnsi="Calibri" w:cs="Times New Roman"/>
+                <w:color w:val="000000"/>
+                <w:lang w:eastAsia="pl-PL"/>
+              </w:rPr>
+            </w:pPr>
+            <w:proofErr w:type="spellStart"/>
+            <w:r>
+              <w:rPr>
+                <w:rFonts w:ascii="Calibri" w:eastAsia="Times New Roman" w:hAnsi="Calibri" w:cs="Times New Roman"/>
+                <w:color w:val="000000"/>
+                <w:lang w:eastAsia="pl-PL"/>
+              </w:rPr>
+              <w:t>radioButtonData_konca_upr</w:t>
+            </w:r>
+            <w:proofErr w:type="spellEnd"/>
+          </w:p>
+        </w:tc>
+      </w:tr>
+      <w:tr>
+        <w:trPr>
+          <w:trHeight w:val="300"/>
+        </w:trPr>
+        <w:tc>
+          <w:tcPr>
+            <w:tcW w:w="2028" w:type="dxa"/>
+            <w:vMerge/>
+          </w:tcPr>
+          <w:p>
+            <w:pPr>
+              <w:rPr>
+                <w:rFonts w:ascii="Calibri" w:eastAsia="Times New Roman" w:hAnsi="Calibri" w:cs="Times New Roman"/>
+                <w:color w:val="000000"/>
+                <w:lang w:eastAsia="pl-PL"/>
+              </w:rPr>
+            </w:pPr>
+          </w:p>
+        </w:tc>
+        <w:tc>
+          <w:tcPr>
+            <w:tcW w:w="3964" w:type="dxa"/>
+            <w:vMerge/>
+            <w:noWrap/>
+          </w:tcPr>
+          <w:p>
+            <w:pPr>
+              <w:rPr>
+                <w:rFonts w:ascii="Calibri" w:eastAsia="Times New Roman" w:hAnsi="Calibri" w:cs="Times New Roman"/>
+                <w:color w:val="000000"/>
+                <w:lang w:eastAsia="pl-PL"/>
+              </w:rPr>
+            </w:pPr>
+          </w:p>
+        </w:tc>
+        <w:tc>
+          <w:tcPr>
+            <w:tcW w:w="4057" w:type="dxa"/>
+          </w:tcPr>
+          <w:p>
+            <w:pPr>
+              <w:rPr>
+                <w:rFonts w:ascii="Calibri" w:eastAsia="Times New Roman" w:hAnsi="Calibri" w:cs="Times New Roman"/>
+                <w:color w:val="000000"/>
+                <w:lang w:eastAsia="pl-PL"/>
+              </w:rPr>
+            </w:pPr>
+          </w:p>
+        </w:tc>
+      </w:tr>
+      <w:tr>
+        <w:trPr>
+          <w:trHeight w:val="300"/>
+        </w:trPr>
+        <w:tc>
+          <w:tcPr>
+            <w:tcW w:w="2028" w:type="dxa"/>
+            <w:vMerge/>
+          </w:tcPr>
+          <w:p>
+            <w:pPr>
+              <w:rPr>
+                <w:rFonts w:ascii="Calibri" w:eastAsia="Times New Roman" w:hAnsi="Calibri" w:cs="Times New Roman"/>
+                <w:color w:val="000000"/>
+                <w:lang w:eastAsia="pl-PL"/>
+              </w:rPr>
+            </w:pPr>
+          </w:p>
+        </w:tc>
+        <w:tc>
+          <w:tcPr>
+            <w:tcW w:w="3964" w:type="dxa"/>
+            <w:vMerge/>
+            <w:noWrap/>
+          </w:tcPr>
+          <w:p>
+            <w:pPr>
+              <w:rPr>
+                <w:rFonts w:ascii="Calibri" w:eastAsia="Times New Roman" w:hAnsi="Calibri" w:cs="Times New Roman"/>
+                <w:color w:val="000000"/>
+                <w:lang w:eastAsia="pl-PL"/>
+              </w:rPr>
+            </w:pPr>
+          </w:p>
+        </w:tc>
+        <w:tc>
+          <w:tcPr>
+            <w:tcW w:w="4057" w:type="dxa"/>
+          </w:tcPr>
+          <w:p>
+            <w:pPr>
+              <w:rPr>
+                <w:rFonts w:ascii="Calibri" w:eastAsia="Times New Roman" w:hAnsi="Calibri" w:cs="Times New Roman"/>
+                <w:color w:val="000000"/>
+                <w:lang w:eastAsia="pl-PL"/>
+              </w:rPr>
+            </w:pPr>
+          </w:p>
+        </w:tc>
+      </w:tr>
+      <w:tr>
+        <w:trPr>
+          <w:trHeight w:val="300"/>
+        </w:trPr>
+        <w:tc>
+          <w:tcPr>
+            <w:tcW w:w="2028" w:type="dxa"/>
+            <w:vMerge/>
+          </w:tcPr>
+          <w:p>
+            <w:pPr>
+              <w:ind w:left="720"/>
+              <w:rPr>
+                <w:rFonts w:ascii="Calibri" w:eastAsia="Times New Roman" w:hAnsi="Calibri" w:cs="Times New Roman"/>
+                <w:color w:val="000000"/>
+                <w:lang w:eastAsia="pl-PL"/>
+              </w:rPr>
+            </w:pPr>
+          </w:p>
+        </w:tc>
+        <w:tc>
+          <w:tcPr>
+            <w:tcW w:w="3964" w:type="dxa"/>
+            <w:vMerge/>
+            <w:noWrap/>
+          </w:tcPr>
+          <w:p>
+            <w:pPr>
+              <w:ind w:left="720"/>
+              <w:rPr>
+                <w:rFonts w:ascii="Calibri" w:eastAsia="Times New Roman" w:hAnsi="Calibri" w:cs="Times New Roman"/>
+                <w:color w:val="000000"/>
+                <w:lang w:eastAsia="pl-PL"/>
+              </w:rPr>
+            </w:pPr>
+          </w:p>
+        </w:tc>
+        <w:tc>
+          <w:tcPr>
+            <w:tcW w:w="4057" w:type="dxa"/>
+          </w:tcPr>
+          <w:p>
+            <w:pPr>
+              <w:rPr>
+                <w:rFonts w:ascii="Calibri" w:eastAsia="Times New Roman" w:hAnsi="Calibri" w:cs="Times New Roman"/>
+                <w:color w:val="000000"/>
+                <w:lang w:eastAsia="pl-PL"/>
+              </w:rPr>
+            </w:pPr>
+          </w:p>
+        </w:tc>
+      </w:tr>
+      <w:tr>
+        <w:trPr>
+          <w:trHeight w:val="300"/>
+        </w:trPr>
+        <w:tc>
+          <w:tcPr>
+            <w:tcW w:w="2028" w:type="dxa"/>
+            <w:vMerge/>
+          </w:tcPr>
+          <w:p>
+            <w:pPr>
+              <w:ind w:left="720"/>
+              <w:rPr>
+                <w:rFonts w:ascii="Calibri" w:eastAsia="Times New Roman" w:hAnsi="Calibri" w:cs="Times New Roman"/>
+                <w:color w:val="000000"/>
+                <w:lang w:eastAsia="pl-PL"/>
+              </w:rPr>
+            </w:pPr>
+          </w:p>
+        </w:tc>
+        <w:tc>
+          <w:tcPr>
+            <w:tcW w:w="3964" w:type="dxa"/>
+            <w:vMerge/>
+            <w:noWrap/>
+          </w:tcPr>
+          <w:p>
+            <w:pPr>
+              <w:ind w:left="720"/>
+              <w:rPr>
+                <w:rFonts w:ascii="Calibri" w:eastAsia="Times New Roman" w:hAnsi="Calibri" w:cs="Times New Roman"/>
+                <w:color w:val="000000"/>
+                <w:lang w:eastAsia="pl-PL"/>
+              </w:rPr>
+            </w:pPr>
+          </w:p>
+        </w:tc>
+        <w:tc>
+          <w:tcPr>
+            <w:tcW w:w="4057" w:type="dxa"/>
+          </w:tcPr>
+          <w:p>
+            <w:pPr>
+              <w:rPr>
+                <w:rFonts w:ascii="Calibri" w:eastAsia="Times New Roman" w:hAnsi="Calibri" w:cs="Times New Roman"/>
+                <w:color w:val="000000"/>
+                <w:lang w:eastAsia="pl-PL"/>
+              </w:rPr>
+            </w:pPr>
+          </w:p>
+        </w:tc>
+      </w:tr>
+      <w:tr>
+        <w:trPr>
+          <w:trHeight w:val="300"/>
+        </w:trPr>
+        <w:tc>
+          <w:tcPr>
+            <w:tcW w:w="2028" w:type="dxa"/>
+            <w:vMerge/>
+          </w:tcPr>
+          <w:p>
+            <w:pPr>
+              <w:ind w:left="720"/>
+              <w:rPr>
+                <w:rFonts w:ascii="Calibri" w:eastAsia="Times New Roman" w:hAnsi="Calibri" w:cs="Times New Roman"/>
+                <w:color w:val="000000"/>
+                <w:lang w:eastAsia="pl-PL"/>
+              </w:rPr>
+            </w:pPr>
+          </w:p>
+        </w:tc>
+        <w:tc>
+          <w:tcPr>
+            <w:tcW w:w="3964" w:type="dxa"/>
+            <w:vMerge/>
+            <w:noWrap/>
+          </w:tcPr>
+          <w:p>
+            <w:pPr>
+              <w:ind w:left="720"/>
+              <w:rPr>
+                <w:rFonts w:ascii="Calibri" w:eastAsia="Times New Roman" w:hAnsi="Calibri" w:cs="Times New Roman"/>
+                <w:color w:val="000000"/>
+                <w:lang w:eastAsia="pl-PL"/>
+              </w:rPr>
+            </w:pPr>
+          </w:p>
+        </w:tc>
+        <w:tc>
+          <w:tcPr>
+            <w:tcW w:w="4057" w:type="dxa"/>
+          </w:tcPr>
+          <w:p>
+            <w:pPr>
+              <w:rPr>
+                <w:rFonts w:ascii="Calibri" w:eastAsia="Times New Roman" w:hAnsi="Calibri" w:cs="Times New Roman"/>
+                <w:color w:val="000000"/>
+                <w:lang w:eastAsia="pl-PL"/>
+              </w:rPr>
+            </w:pPr>
+          </w:p>
+        </w:tc>
+      </w:tr>
+      <w:tr>
+        <w:trPr>
+          <w:trHeight w:val="353"/>
+        </w:trPr>
+        <w:tc>
+          <w:tcPr>
+            <w:tcW w:w="2028" w:type="dxa"/>
+            <w:vMerge w:val="restart"/>
+          </w:tcPr>
+          <w:p>
+            <w:pPr>
+              <w:rPr>
+                <w:rFonts w:ascii="Calibri" w:eastAsia="Times New Roman" w:hAnsi="Calibri" w:cs="Times New Roman"/>
+                <w:color w:val="000000"/>
+                <w:lang w:eastAsia="pl-PL"/>
+              </w:rPr>
+            </w:pPr>
+            <w:r>
+              <w:rPr>
+                <w:rFonts w:ascii="Calibri" w:eastAsia="Times New Roman" w:hAnsi="Calibri" w:cs="Times New Roman"/>
+                <w:color w:val="000000"/>
+                <w:lang w:eastAsia="pl-PL"/>
+              </w:rPr>
+              <w:t>wyszukiwanie</w:t>
+            </w:r>
+          </w:p>
+        </w:tc>
+        <w:tc>
+          <w:tcPr>
+            <w:tcW w:w="3964" w:type="dxa"/>
+            <w:noWrap/>
+          </w:tcPr>
+          <w:p>
+            <w:pPr>
+              <w:ind w:left="720"/>
+              <w:rPr>
+                <w:rFonts w:ascii="Calibri" w:eastAsia="Times New Roman" w:hAnsi="Calibri" w:cs="Times New Roman"/>
+                <w:color w:val="000000"/>
+                <w:lang w:eastAsia="pl-PL"/>
+              </w:rPr>
+            </w:pPr>
+          </w:p>
+        </w:tc>
+        <w:tc>
+          <w:tcPr>
+            <w:tcW w:w="4057" w:type="dxa"/>
+          </w:tcPr>
+          <w:p>
+            <w:pPr>
+              <w:rPr>
+                <w:rFonts w:ascii="Calibri" w:eastAsia="Times New Roman" w:hAnsi="Calibri" w:cs="Times New Roman"/>
+                <w:color w:val="000000"/>
+                <w:lang w:eastAsia="pl-PL"/>
+              </w:rPr>
+            </w:pPr>
+            <w:proofErr w:type="spellStart"/>
+            <w:r>
+              <w:rPr>
+                <w:rFonts w:ascii="Calibri" w:eastAsia="Times New Roman" w:hAnsi="Calibri" w:cs="Times New Roman"/>
+                <w:color w:val="000000"/>
+                <w:lang w:eastAsia="pl-PL"/>
+              </w:rPr>
+              <w:t>textBoxWyszukiwanie</w:t>
+            </w:r>
+            <w:proofErr w:type="spellEnd"/>
+          </w:p>
+        </w:tc>
+      </w:tr>
+      <w:tr>
+        <w:trPr>
+          <w:trHeight w:val="353"/>
+        </w:trPr>
+        <w:tc>
+          <w:tcPr>
+            <w:tcW w:w="2028" w:type="dxa"/>
+            <w:vMerge/>
+          </w:tcPr>
+          <w:p>
+            <w:pPr>
+              <w:ind w:left="720"/>
+              <w:rPr>
+                <w:rFonts w:ascii="Calibri" w:eastAsia="Times New Roman" w:hAnsi="Calibri" w:cs="Times New Roman"/>
+                <w:color w:val="000000"/>
+                <w:lang w:eastAsia="pl-PL"/>
+              </w:rPr>
+            </w:pPr>
+          </w:p>
+        </w:tc>
+        <w:tc>
+          <w:tcPr>
+            <w:tcW w:w="3964" w:type="dxa"/>
+            <w:noWrap/>
+          </w:tcPr>
+          <w:p>
+            <w:pPr>
+              <w:ind w:left="720"/>
+              <w:rPr>
+                <w:rFonts w:ascii="Calibri" w:eastAsia="Times New Roman" w:hAnsi="Calibri" w:cs="Times New Roman"/>
+                <w:color w:val="000000"/>
+                <w:lang w:eastAsia="pl-PL"/>
+              </w:rPr>
+            </w:pPr>
+          </w:p>
+        </w:tc>
+        <w:tc>
+          <w:tcPr>
+            <w:tcW w:w="4057" w:type="dxa"/>
+          </w:tcPr>
+          <w:p>
+            <w:pPr>
+              <w:rPr>
+                <w:rFonts w:ascii="Calibri" w:eastAsia="Times New Roman" w:hAnsi="Calibri" w:cs="Times New Roman"/>
+                <w:color w:val="000000"/>
+                <w:lang w:eastAsia="pl-PL"/>
+              </w:rPr>
+            </w:pPr>
+            <w:proofErr w:type="spellStart"/>
+            <w:r>
+              <w:rPr>
+                <w:rFonts w:ascii="Calibri" w:eastAsia="Times New Roman" w:hAnsi="Calibri" w:cs="Times New Roman"/>
+                <w:color w:val="000000"/>
+                <w:lang w:eastAsia="pl-PL"/>
+              </w:rPr>
+              <w:t>buttonSzukaj</w:t>
+            </w:r>
+            <w:proofErr w:type="spellEnd"/>
+          </w:p>
+        </w:tc>
+      </w:tr>
+      <w:tr>
+        <w:trPr>
+          <w:trHeight w:val="353"/>
+        </w:trPr>
+        <w:tc>
+          <w:tcPr>
+            <w:tcW w:w="2028" w:type="dxa"/>
+          </w:tcPr>
+          <w:p>
+            <w:pPr>
+              <w:rPr>
+                <w:rFonts w:ascii="Calibri" w:eastAsia="Times New Roman" w:hAnsi="Calibri" w:cs="Times New Roman"/>
+                <w:color w:val="000000"/>
+                <w:lang w:eastAsia="pl-PL"/>
+              </w:rPr>
+            </w:pPr>
+            <w:r>
+              <w:rPr>
+                <w:rFonts w:ascii="Calibri" w:eastAsia="Times New Roman" w:hAnsi="Calibri" w:cs="Times New Roman"/>
+                <w:color w:val="000000"/>
+                <w:lang w:eastAsia="pl-PL"/>
+              </w:rPr>
+              <w:t>Spis operatorów maszyn</w:t>
+            </w:r>
+          </w:p>
+        </w:tc>
+        <w:tc>
+          <w:tcPr>
+            <w:tcW w:w="3964" w:type="dxa"/>
+            <w:noWrap/>
+          </w:tcPr>
+          <w:p>
+            <w:pPr>
+              <w:rPr>
+                <w:rFonts w:ascii="Calibri" w:eastAsia="Times New Roman" w:hAnsi="Calibri" w:cs="Times New Roman"/>
+                <w:color w:val="000000"/>
+                <w:lang w:eastAsia="pl-PL"/>
+              </w:rPr>
+            </w:pPr>
+            <w:r>
+              <w:rPr>
+                <w:rFonts w:ascii="Calibri" w:eastAsia="Times New Roman" w:hAnsi="Calibri" w:cs="Times New Roman"/>
+                <w:color w:val="000000"/>
+                <w:lang w:eastAsia="pl-PL"/>
+              </w:rPr>
+              <w:t>Lista nazw</w:t>
+            </w:r>
+          </w:p>
+        </w:tc>
+        <w:tc>
+          <w:tcPr>
+            <w:tcW w:w="4057" w:type="dxa"/>
+          </w:tcPr>
+          <w:p>
+            <w:pPr>
+              <w:rPr>
+                <w:rFonts w:ascii="Calibri" w:eastAsia="Times New Roman" w:hAnsi="Calibri" w:cs="Times New Roman"/>
+                <w:color w:val="000000"/>
+                <w:lang w:eastAsia="pl-PL"/>
+              </w:rPr>
+            </w:pPr>
+            <w:proofErr w:type="spellStart"/>
+            <w:r>
+              <w:t>listBoxOperator_maszyny</w:t>
+            </w:r>
+            <w:proofErr w:type="spellEnd"/>
+          </w:p>
+        </w:tc>
+      </w:tr>
+      <w:tr>
+        <w:trPr>
+          <w:trHeight w:val="353"/>
+        </w:trPr>
+        <w:tc>
+          <w:tcPr>
+            <w:tcW w:w="2028" w:type="dxa"/>
+            <w:vMerge w:val="restart"/>
+          </w:tcPr>
+          <w:p>
+            <w:pPr>
+              <w:rPr>
+                <w:rFonts w:ascii="Calibri" w:eastAsia="Times New Roman" w:hAnsi="Calibri" w:cs="Times New Roman"/>
+                <w:color w:val="000000"/>
+                <w:lang w:eastAsia="pl-PL"/>
+              </w:rPr>
+            </w:pPr>
+            <w:r>
+              <w:rPr>
+                <w:rFonts w:ascii="Calibri" w:eastAsia="Times New Roman" w:hAnsi="Calibri" w:cs="Times New Roman"/>
+                <w:color w:val="000000"/>
+                <w:lang w:eastAsia="pl-PL"/>
+              </w:rPr>
+              <w:t>Dane operatora maszyny</w:t>
+            </w:r>
+          </w:p>
+        </w:tc>
+        <w:tc>
+          <w:tcPr>
+            <w:tcW w:w="3964" w:type="dxa"/>
+            <w:noWrap/>
+          </w:tcPr>
+          <w:p>
+            <w:pPr>
+              <w:rPr>
+                <w:rFonts w:ascii="Calibri" w:eastAsia="Times New Roman" w:hAnsi="Calibri" w:cs="Times New Roman"/>
+                <w:color w:val="000000"/>
+                <w:lang w:eastAsia="pl-PL"/>
+              </w:rPr>
+            </w:pPr>
+            <w:r>
+              <w:rPr>
+                <w:rFonts w:ascii="Calibri" w:eastAsia="Times New Roman" w:hAnsi="Calibri" w:cs="Times New Roman"/>
+                <w:color w:val="000000"/>
+                <w:lang w:eastAsia="pl-PL"/>
+              </w:rPr>
+              <w:t>Operator maszyny</w:t>
+            </w:r>
+          </w:p>
+        </w:tc>
+        <w:tc>
+          <w:tcPr>
+            <w:tcW w:w="4057" w:type="dxa"/>
+          </w:tcPr>
+          <w:p>
+            <w:pPr>
+              <w:rPr>
+                <w:rFonts w:ascii="Calibri" w:eastAsia="Times New Roman" w:hAnsi="Calibri" w:cs="Times New Roman"/>
+                <w:color w:val="000000"/>
+                <w:lang w:eastAsia="pl-PL"/>
+              </w:rPr>
+            </w:pPr>
+            <w:proofErr w:type="spellStart"/>
+            <w:r>
+              <w:rPr>
+                <w:rFonts w:ascii="Calibri" w:eastAsia="Times New Roman" w:hAnsi="Calibri" w:cs="Times New Roman"/>
+                <w:color w:val="000000"/>
+                <w:lang w:eastAsia="pl-PL"/>
+              </w:rPr>
+              <w:t>textBoxOperator_maszyny</w:t>
+            </w:r>
+            <w:proofErr w:type="spellEnd"/>
+          </w:p>
+        </w:tc>
+      </w:tr>
+      <w:tr>
+        <w:trPr>
+          <w:trHeight w:val="300"/>
+        </w:trPr>
+        <w:tc>
+          <w:tcPr>
+            <w:tcW w:w="2028" w:type="dxa"/>
+            <w:vMerge/>
+          </w:tcPr>
+          <w:p>
+            <w:pPr>
+              <w:rPr>
+                <w:rFonts w:ascii="Calibri" w:eastAsia="Times New Roman" w:hAnsi="Calibri" w:cs="Times New Roman"/>
+                <w:color w:val="000000"/>
+                <w:sz w:val="20"/>
+                <w:lang w:eastAsia="pl-PL"/>
+              </w:rPr>
+            </w:pPr>
+          </w:p>
+        </w:tc>
+        <w:tc>
+          <w:tcPr>
+            <w:tcW w:w="3964" w:type="dxa"/>
+            <w:noWrap/>
+          </w:tcPr>
+          <w:p>
+            <w:pPr>
+              <w:rPr>
+                <w:rFonts w:ascii="Calibri" w:eastAsia="Times New Roman" w:hAnsi="Calibri" w:cs="Times New Roman"/>
+                <w:color w:val="000000"/>
+                <w:sz w:val="20"/>
+                <w:lang w:eastAsia="pl-PL"/>
+              </w:rPr>
+            </w:pPr>
+            <w:proofErr w:type="spellStart"/>
+            <w:r>
+              <w:rPr>
+                <w:rFonts w:ascii="Calibri" w:eastAsia="Times New Roman" w:hAnsi="Calibri" w:cs="Times New Roman"/>
+                <w:color w:val="000000"/>
+                <w:sz w:val="20"/>
+                <w:lang w:eastAsia="pl-PL"/>
+              </w:rPr>
+              <w:t>Dzial</w:t>
+            </w:r>
+            <w:proofErr w:type="spellEnd"/>
+          </w:p>
+        </w:tc>
+        <w:tc>
+          <w:tcPr>
+            <w:tcW w:w="4057" w:type="dxa"/>
+          </w:tcPr>
+          <w:p>
+            <w:pPr>
+              <w:rPr>
+                <w:rFonts w:ascii="Calibri" w:eastAsia="Times New Roman" w:hAnsi="Calibri" w:cs="Times New Roman"/>
+                <w:color w:val="000000"/>
+                <w:sz w:val="20"/>
+                <w:lang w:eastAsia="pl-PL"/>
+              </w:rPr>
+            </w:pPr>
+            <w:proofErr w:type="spellStart"/>
+            <w:r>
+              <w:rPr>
+                <w:rFonts w:ascii="Calibri" w:eastAsia="Times New Roman" w:hAnsi="Calibri" w:cs="Times New Roman"/>
+                <w:color w:val="000000"/>
+                <w:sz w:val="20"/>
+                <w:lang w:eastAsia="pl-PL"/>
+              </w:rPr>
+              <w:t>textBoxNazwa_Dzial</w:t>
+            </w:r>
+            <w:proofErr w:type="spellEnd"/>
+          </w:p>
+        </w:tc>
+      </w:tr>
+      <w:tr>
+        <w:trPr>
+          <w:trHeight w:val="300"/>
+        </w:trPr>
+        <w:tc>
+          <w:tcPr>
+            <w:tcW w:w="2028" w:type="dxa"/>
+            <w:vMerge/>
+          </w:tcPr>
+          <w:p>
+            <w:pPr>
+              <w:rPr>
+                <w:rFonts w:ascii="Calibri" w:eastAsia="Times New Roman" w:hAnsi="Calibri" w:cs="Times New Roman"/>
+                <w:color w:val="000000"/>
+                <w:lang w:eastAsia="pl-PL"/>
+              </w:rPr>
+            </w:pPr>
+          </w:p>
+        </w:tc>
+        <w:tc>
+          <w:tcPr>
+            <w:tcW w:w="3964" w:type="dxa"/>
+            <w:noWrap/>
+          </w:tcPr>
+          <w:p>
+            <w:pPr>
+              <w:rPr>
+                <w:rFonts w:ascii="Calibri" w:eastAsia="Times New Roman" w:hAnsi="Calibri" w:cs="Times New Roman"/>
+                <w:color w:val="000000"/>
+                <w:lang w:eastAsia="pl-PL"/>
+              </w:rPr>
+            </w:pPr>
+            <w:r>
+              <w:rPr>
+                <w:rFonts w:ascii="Calibri" w:eastAsia="Times New Roman" w:hAnsi="Calibri" w:cs="Times New Roman"/>
+                <w:color w:val="000000"/>
+                <w:lang w:eastAsia="pl-PL"/>
+              </w:rPr>
+              <w:t>Uprawnienie</w:t>
+            </w:r>
+          </w:p>
+        </w:tc>
+        <w:tc>
+          <w:tcPr>
+            <w:tcW w:w="4057" w:type="dxa"/>
+          </w:tcPr>
+          <w:p>
+            <w:pPr>
+              <w:rPr>
+                <w:rFonts w:ascii="Calibri" w:eastAsia="Times New Roman" w:hAnsi="Calibri" w:cs="Times New Roman"/>
+                <w:color w:val="000000"/>
+                <w:lang w:eastAsia="pl-PL"/>
+              </w:rPr>
+            </w:pPr>
+            <w:proofErr w:type="spellStart"/>
+            <w:r>
+              <w:rPr>
+                <w:rFonts w:ascii="Calibri" w:eastAsia="Times New Roman" w:hAnsi="Calibri" w:cs="Times New Roman"/>
+                <w:color w:val="000000"/>
+                <w:lang w:eastAsia="pl-PL"/>
+              </w:rPr>
+              <w:t>textBoxUprawnienie</w:t>
+            </w:r>
+            <w:proofErr w:type="spellEnd"/>
+          </w:p>
+        </w:tc>
+      </w:tr>
+      <w:tr>
+        <w:trPr>
+          <w:trHeight w:val="300"/>
+        </w:trPr>
+        <w:tc>
+          <w:tcPr>
+            <w:tcW w:w="2028" w:type="dxa"/>
+            <w:vMerge/>
+          </w:tcPr>
+          <w:p>
+            <w:pPr>
+              <w:rPr>
+                <w:rFonts w:ascii="Calibri" w:eastAsia="Times New Roman" w:hAnsi="Calibri" w:cs="Times New Roman"/>
+                <w:color w:val="000000"/>
+                <w:lang w:eastAsia="pl-PL"/>
+              </w:rPr>
+            </w:pPr>
+          </w:p>
+        </w:tc>
+        <w:tc>
+          <w:tcPr>
+            <w:tcW w:w="3964" w:type="dxa"/>
+            <w:noWrap/>
+          </w:tcPr>
+          <w:p>
+            <w:pPr>
+              <w:rPr>
+                <w:rFonts w:ascii="Calibri" w:eastAsia="Times New Roman" w:hAnsi="Calibri" w:cs="Times New Roman"/>
+                <w:color w:val="000000"/>
+                <w:lang w:eastAsia="pl-PL"/>
+              </w:rPr>
+            </w:pPr>
+            <w:r>
+              <w:rPr>
+                <w:rFonts w:ascii="Calibri" w:eastAsia="Times New Roman" w:hAnsi="Calibri" w:cs="Times New Roman"/>
+                <w:color w:val="000000"/>
+                <w:lang w:eastAsia="pl-PL"/>
+              </w:rPr>
+              <w:t>Data końca uprawnień</w:t>
+            </w:r>
+          </w:p>
+        </w:tc>
+        <w:tc>
+          <w:tcPr>
+            <w:tcW w:w="4057" w:type="dxa"/>
+          </w:tcPr>
+          <w:p>
+            <w:pPr>
+              <w:rPr>
+                <w:rFonts w:ascii="Calibri" w:eastAsia="Times New Roman" w:hAnsi="Calibri" w:cs="Times New Roman"/>
+                <w:color w:val="000000"/>
+                <w:lang w:eastAsia="pl-PL"/>
+              </w:rPr>
+            </w:pPr>
+            <w:proofErr w:type="spellStart"/>
+            <w:r>
+              <w:rPr>
+                <w:rFonts w:ascii="Calibri" w:eastAsia="Times New Roman" w:hAnsi="Calibri" w:cs="Times New Roman"/>
+                <w:color w:val="000000"/>
+                <w:lang w:eastAsia="pl-PL"/>
+              </w:rPr>
+              <w:t>dateTimePickerData_konca_upr</w:t>
+            </w:r>
+            <w:proofErr w:type="spellEnd"/>
+          </w:p>
+        </w:tc>
+      </w:tr>
+      <w:tr>
+        <w:trPr>
+          <w:trHeight w:val="300"/>
+        </w:trPr>
+        <w:tc>
+          <w:tcPr>
+            <w:tcW w:w="2028" w:type="dxa"/>
+            <w:vMerge/>
+          </w:tcPr>
+          <w:p>
+            <w:pPr>
+              <w:rPr>
+                <w:rFonts w:ascii="Calibri" w:eastAsia="Times New Roman" w:hAnsi="Calibri" w:cs="Times New Roman"/>
+                <w:color w:val="000000"/>
+                <w:lang w:eastAsia="pl-PL"/>
+              </w:rPr>
+            </w:pPr>
+          </w:p>
+        </w:tc>
+        <w:tc>
+          <w:tcPr>
+            <w:tcW w:w="3964" w:type="dxa"/>
+            <w:noWrap/>
+          </w:tcPr>
+          <w:p>
+            <w:pPr>
+              <w:rPr>
+                <w:rFonts w:ascii="Calibri" w:eastAsia="Times New Roman" w:hAnsi="Calibri" w:cs="Times New Roman"/>
+                <w:color w:val="000000"/>
+                <w:lang w:eastAsia="pl-PL"/>
+              </w:rPr>
+            </w:pPr>
+            <w:r>
+              <w:rPr>
+                <w:rFonts w:ascii="Calibri" w:eastAsia="Times New Roman" w:hAnsi="Calibri" w:cs="Times New Roman"/>
+                <w:color w:val="000000"/>
+                <w:lang w:eastAsia="pl-PL"/>
+              </w:rPr>
+              <w:t>Obsługiwane maszyny</w:t>
+            </w:r>
+          </w:p>
+        </w:tc>
+        <w:tc>
+          <w:tcPr>
+            <w:tcW w:w="4057" w:type="dxa"/>
+          </w:tcPr>
+          <w:p>
+            <w:pPr>
+              <w:rPr>
+                <w:rFonts w:ascii="Calibri" w:eastAsia="Times New Roman" w:hAnsi="Calibri" w:cs="Times New Roman"/>
+                <w:color w:val="000000"/>
+                <w:lang w:eastAsia="pl-PL"/>
+              </w:rPr>
+            </w:pPr>
+            <w:proofErr w:type="spellStart"/>
+            <w:r>
+              <w:rPr>
+                <w:rFonts w:ascii="Calibri" w:eastAsia="Times New Roman" w:hAnsi="Calibri" w:cs="Times New Roman"/>
+                <w:color w:val="000000"/>
+                <w:lang w:eastAsia="pl-PL"/>
+              </w:rPr>
+              <w:t>listBox_maszyny</w:t>
+            </w:r>
+            <w:proofErr w:type="spellEnd"/>
+          </w:p>
+        </w:tc>
+      </w:tr>
+      <w:tr>
+        <w:trPr>
+          <w:trHeight w:val="300"/>
+        </w:trPr>
+        <w:tc>
+          <w:tcPr>
+            <w:tcW w:w="2028" w:type="dxa"/>
+            <w:vMerge w:val="restart"/>
+          </w:tcPr>
+          <w:p>
+            <w:pPr>
+              <w:rPr>
+                <w:rFonts w:ascii="Calibri" w:eastAsia="Times New Roman" w:hAnsi="Calibri" w:cs="Times New Roman"/>
+                <w:color w:val="000000"/>
+                <w:lang w:eastAsia="pl-PL"/>
+              </w:rPr>
+            </w:pPr>
+            <w:r>
+              <w:rPr>
+                <w:rFonts w:ascii="Calibri" w:eastAsia="Times New Roman" w:hAnsi="Calibri" w:cs="Times New Roman"/>
+                <w:color w:val="000000"/>
+                <w:lang w:eastAsia="pl-PL"/>
+              </w:rPr>
+              <w:t>Edycja spisu</w:t>
+            </w:r>
+          </w:p>
+        </w:tc>
+        <w:tc>
+          <w:tcPr>
+            <w:tcW w:w="3964" w:type="dxa"/>
+            <w:noWrap/>
+          </w:tcPr>
+          <w:p>
+            <w:pPr>
+              <w:rPr>
+                <w:rFonts w:ascii="Calibri" w:eastAsia="Times New Roman" w:hAnsi="Calibri" w:cs="Times New Roman"/>
+                <w:color w:val="000000"/>
+                <w:lang w:eastAsia="pl-PL"/>
+              </w:rPr>
+            </w:pPr>
+            <w:r>
+              <w:rPr>
+                <w:rFonts w:ascii="Calibri" w:eastAsia="Times New Roman" w:hAnsi="Calibri" w:cs="Times New Roman"/>
+                <w:color w:val="000000"/>
+                <w:lang w:eastAsia="pl-PL"/>
+              </w:rPr>
+              <w:t>nowa</w:t>
+            </w:r>
+          </w:p>
+        </w:tc>
+        <w:tc>
+          <w:tcPr>
+            <w:tcW w:w="4057" w:type="dxa"/>
+          </w:tcPr>
+          <w:p>
+            <w:pPr>
+              <w:rPr>
+                <w:rFonts w:ascii="Calibri" w:eastAsia="Times New Roman" w:hAnsi="Calibri" w:cs="Times New Roman"/>
+                <w:color w:val="000000"/>
+                <w:lang w:eastAsia="pl-PL"/>
+              </w:rPr>
+            </w:pPr>
+            <w:proofErr w:type="spellStart"/>
+            <w:r>
+              <w:rPr>
+                <w:rFonts w:ascii="Calibri" w:eastAsia="Times New Roman" w:hAnsi="Calibri" w:cs="Times New Roman"/>
+                <w:color w:val="000000"/>
+                <w:lang w:eastAsia="pl-PL"/>
+              </w:rPr>
+              <w:t>buttonNowa</w:t>
+            </w:r>
+            <w:proofErr w:type="spellEnd"/>
+          </w:p>
+        </w:tc>
+      </w:tr>
+      <w:tr>
+        <w:trPr>
+          <w:trHeight w:val="300"/>
+        </w:trPr>
+        <w:tc>
+          <w:tcPr>
+            <w:tcW w:w="2028" w:type="dxa"/>
+            <w:vMerge/>
+          </w:tcPr>
+          <w:p>
+            <w:pPr>
+              <w:rPr>
+                <w:rFonts w:ascii="Calibri" w:eastAsia="Times New Roman" w:hAnsi="Calibri" w:cs="Times New Roman"/>
+                <w:color w:val="000000"/>
+                <w:lang w:eastAsia="pl-PL"/>
+              </w:rPr>
+            </w:pPr>
+          </w:p>
+        </w:tc>
+        <w:tc>
+          <w:tcPr>
+            <w:tcW w:w="3964" w:type="dxa"/>
+            <w:noWrap/>
+          </w:tcPr>
+          <w:p>
+            <w:pPr>
+              <w:rPr>
+                <w:rFonts w:ascii="Calibri" w:eastAsia="Times New Roman" w:hAnsi="Calibri" w:cs="Times New Roman"/>
+                <w:color w:val="000000"/>
+                <w:lang w:eastAsia="pl-PL"/>
+              </w:rPr>
+            </w:pPr>
+            <w:r>
+              <w:rPr>
+                <w:rFonts w:ascii="Calibri" w:eastAsia="Times New Roman" w:hAnsi="Calibri" w:cs="Times New Roman"/>
+                <w:color w:val="000000"/>
+                <w:lang w:eastAsia="pl-PL"/>
+              </w:rPr>
+              <w:t>zapisz</w:t>
+            </w:r>
+          </w:p>
+        </w:tc>
+        <w:tc>
+          <w:tcPr>
+            <w:tcW w:w="4057" w:type="dxa"/>
+          </w:tcPr>
+          <w:p>
+            <w:pPr>
+              <w:rPr>
+                <w:rFonts w:ascii="Calibri" w:eastAsia="Times New Roman" w:hAnsi="Calibri" w:cs="Times New Roman"/>
+                <w:color w:val="000000"/>
+                <w:lang w:eastAsia="pl-PL"/>
+              </w:rPr>
+            </w:pPr>
+            <w:proofErr w:type="spellStart"/>
+            <w:r>
+              <w:rPr>
+                <w:rFonts w:ascii="Calibri" w:eastAsia="Times New Roman" w:hAnsi="Calibri" w:cs="Times New Roman"/>
+                <w:color w:val="000000"/>
+                <w:lang w:eastAsia="pl-PL"/>
+              </w:rPr>
+              <w:t>buttonZapisz</w:t>
+            </w:r>
+            <w:proofErr w:type="spellEnd"/>
+          </w:p>
+        </w:tc>
+      </w:tr>
+      <w:tr>
+        <w:trPr>
+          <w:trHeight w:val="300"/>
+        </w:trPr>
+        <w:tc>
+          <w:tcPr>
+            <w:tcW w:w="2028" w:type="dxa"/>
+            <w:vMerge/>
+          </w:tcPr>
+          <w:p>
+            <w:pPr>
+              <w:rPr>
+                <w:rFonts w:ascii="Calibri" w:eastAsia="Times New Roman" w:hAnsi="Calibri" w:cs="Times New Roman"/>
+                <w:color w:val="000000"/>
+                <w:lang w:eastAsia="pl-PL"/>
+              </w:rPr>
+            </w:pPr>
+          </w:p>
+        </w:tc>
+        <w:tc>
+          <w:tcPr>
+            <w:tcW w:w="3964" w:type="dxa"/>
+            <w:noWrap/>
+          </w:tcPr>
+          <w:p>
+            <w:pPr>
+              <w:rPr>
+                <w:rFonts w:ascii="Calibri" w:eastAsia="Times New Roman" w:hAnsi="Calibri" w:cs="Times New Roman"/>
+                <w:color w:val="000000"/>
+                <w:lang w:eastAsia="pl-PL"/>
+              </w:rPr>
+            </w:pPr>
+            <w:r>
+              <w:rPr>
+                <w:rFonts w:ascii="Calibri" w:eastAsia="Times New Roman" w:hAnsi="Calibri" w:cs="Times New Roman"/>
+                <w:color w:val="000000"/>
+                <w:lang w:eastAsia="pl-PL"/>
+              </w:rPr>
+              <w:t>anuluj</w:t>
+            </w:r>
+          </w:p>
+        </w:tc>
+        <w:tc>
+          <w:tcPr>
+            <w:tcW w:w="4057" w:type="dxa"/>
+          </w:tcPr>
+          <w:p>
+            <w:pPr>
+              <w:rPr>
+                <w:rFonts w:ascii="Calibri" w:eastAsia="Times New Roman" w:hAnsi="Calibri" w:cs="Times New Roman"/>
+                <w:color w:val="000000"/>
+                <w:lang w:eastAsia="pl-PL"/>
+              </w:rPr>
+            </w:pPr>
+            <w:proofErr w:type="spellStart"/>
+            <w:r>
+              <w:rPr>
+                <w:rFonts w:ascii="Calibri" w:eastAsia="Times New Roman" w:hAnsi="Calibri" w:cs="Times New Roman"/>
+                <w:color w:val="000000"/>
+                <w:lang w:eastAsia="pl-PL"/>
+              </w:rPr>
+              <w:t>buttonAnuluj</w:t>
+            </w:r>
+            <w:proofErr w:type="spellEnd"/>
+          </w:p>
+        </w:tc>
+      </w:tr>
+      <w:tr>
+        <w:trPr>
+          <w:trHeight w:val="300"/>
+        </w:trPr>
+        <w:tc>
+          <w:tcPr>
+            <w:tcW w:w="2028" w:type="dxa"/>
+            <w:vMerge/>
+            <w:tcBorders>
+              <w:bottom w:val="single" w:sz="4" w:space="0" w:color="auto"/>
+            </w:tcBorders>
+          </w:tcPr>
+          <w:p>
+            <w:pPr>
+              <w:rPr>
+                <w:rFonts w:ascii="Calibri" w:eastAsia="Times New Roman" w:hAnsi="Calibri" w:cs="Times New Roman"/>
+                <w:color w:val="000000"/>
+                <w:lang w:eastAsia="pl-PL"/>
+              </w:rPr>
+            </w:pPr>
+          </w:p>
+        </w:tc>
+        <w:tc>
+          <w:tcPr>
+            <w:tcW w:w="3964" w:type="dxa"/>
+            <w:tcBorders>
+              <w:bottom w:val="single" w:sz="4" w:space="0" w:color="auto"/>
+            </w:tcBorders>
+            <w:noWrap/>
+          </w:tcPr>
+          <w:p>
+            <w:pPr>
+              <w:rPr>
+                <w:rFonts w:ascii="Calibri" w:eastAsia="Times New Roman" w:hAnsi="Calibri" w:cs="Times New Roman"/>
+                <w:color w:val="000000"/>
+                <w:lang w:eastAsia="pl-PL"/>
+              </w:rPr>
+            </w:pPr>
+            <w:r>
+              <w:rPr>
+                <w:rFonts w:ascii="Calibri" w:eastAsia="Times New Roman" w:hAnsi="Calibri" w:cs="Times New Roman"/>
+                <w:color w:val="000000"/>
+                <w:lang w:eastAsia="pl-PL"/>
+              </w:rPr>
+              <w:t>usuń</w:t>
+            </w:r>
+          </w:p>
+        </w:tc>
+        <w:tc>
+          <w:tcPr>
+            <w:tcW w:w="4057" w:type="dxa"/>
+          </w:tcPr>
+          <w:p>
+            <w:pPr>
+              <w:rPr>
+                <w:rFonts w:ascii="Calibri" w:eastAsia="Times New Roman" w:hAnsi="Calibri" w:cs="Times New Roman"/>
+                <w:color w:val="000000"/>
+                <w:lang w:eastAsia="pl-PL"/>
+              </w:rPr>
+            </w:pPr>
+            <w:proofErr w:type="spellStart"/>
+            <w:r>
+              <w:rPr>
+                <w:rFonts w:ascii="Calibri" w:eastAsia="Times New Roman" w:hAnsi="Calibri" w:cs="Times New Roman"/>
+                <w:color w:val="000000"/>
+                <w:lang w:eastAsia="pl-PL"/>
+              </w:rPr>
+              <w:t>buttonUsun</w:t>
+            </w:r>
+            <w:proofErr w:type="spellEnd"/>
+          </w:p>
+        </w:tc>
+      </w:tr>
+    </w:tbl>
+    <w:p/>
     <w:p>
       <w:pPr>
         <w:rPr>

</xml_diff>

<commit_message>
Dokumentacja uzupełnienie, poprawki w plikach pomocy bezpośredniej
</commit_message>
<xml_diff>
--- a/Docs/RemaGUM- program.docx
+++ b/Docs/RemaGUM- program.docx
@@ -429,12 +429,14 @@
           <w:b/>
         </w:rPr>
       </w:pPr>
+      <w:proofErr w:type="spellStart"/>
       <w:r>
         <w:rPr>
           <w:b/>
         </w:rPr>
-        <w:t>Zdjecie1</w:t>
-      </w:r>
+        <w:t>Zdjecie</w:t>
+      </w:r>
+      <w:proofErr w:type="spellEnd"/>
     </w:p>
     <w:p>
       <w:pPr>
@@ -445,15 +447,21 @@
         </w:numPr>
         <w:rPr>
           <w:b/>
-          <w:highlight w:val="yellow"/>
-        </w:rPr>
-      </w:pPr>
+        </w:rPr>
+      </w:pPr>
+      <w:proofErr w:type="spellStart"/>
       <w:r>
         <w:rPr>
           <w:b/>
-          <w:highlight w:val="yellow"/>
-        </w:rPr>
-        <w:t>Rozszerz_zdj1</w:t>
+        </w:rPr>
+        <w:t>Zawartośc</w:t>
+      </w:r>
+      <w:proofErr w:type="spellEnd"/>
+      <w:r>
+        <w:rPr>
+          <w:b/>
+        </w:rPr>
+        <w:t xml:space="preserve"> pliku</w:t>
       </w:r>
     </w:p>
     <w:p>
@@ -465,14 +473,16 @@
         </w:numPr>
         <w:rPr>
           <w:b/>
+          <w:highlight w:val="yellow"/>
         </w:rPr>
       </w:pPr>
       <w:proofErr w:type="spellStart"/>
       <w:r>
         <w:rPr>
           <w:b/>
-        </w:rPr>
-        <w:t>Osoba_zarzadzajaca</w:t>
+          <w:highlight w:val="yellow"/>
+        </w:rPr>
+        <w:t>Rozszerz_zdj</w:t>
       </w:r>
       <w:proofErr w:type="spellEnd"/>
     </w:p>
@@ -492,7 +502,13 @@
         <w:rPr>
           <w:b/>
         </w:rPr>
-        <w:t>Nr_pom</w:t>
+        <w:t>Nazwa_o</w:t>
+      </w:r>
+      <w:r>
+        <w:rPr>
+          <w:b/>
+        </w:rPr>
+        <w:t>s_zarzadzajaca</w:t>
       </w:r>
       <w:proofErr w:type="spellEnd"/>
     </w:p>
@@ -505,14 +521,23 @@
         </w:numPr>
         <w:rPr>
           <w:b/>
+          <w:highlight w:val="lightGray"/>
         </w:rPr>
       </w:pPr>
       <w:proofErr w:type="spellStart"/>
       <w:r>
         <w:rPr>
           <w:b/>
-        </w:rPr>
-        <w:t>Dzial</w:t>
+          <w:highlight w:val="lightGray"/>
+        </w:rPr>
+        <w:t>Nazwa_op</w:t>
+      </w:r>
+      <w:r>
+        <w:rPr>
+          <w:b/>
+          <w:highlight w:val="lightGray"/>
+        </w:rPr>
+        <w:t>_maszyny</w:t>
       </w:r>
       <w:proofErr w:type="spellEnd"/>
     </w:p>
@@ -532,7 +557,7 @@
         <w:rPr>
           <w:b/>
         </w:rPr>
-        <w:t>Nr_prot_BHP</w:t>
+        <w:t>Nr_pom</w:t>
       </w:r>
       <w:proofErr w:type="spellEnd"/>
     </w:p>
@@ -543,18 +568,18 @@
           <w:ilvl w:val="0"/>
           <w:numId w:val="25"/>
         </w:numPr>
+        <w:rPr>
+          <w:b/>
+        </w:rPr>
       </w:pPr>
       <w:proofErr w:type="spellStart"/>
       <w:r>
         <w:rPr>
           <w:b/>
         </w:rPr>
-        <w:t>Data_ost_przegl</w:t>
+        <w:t>Dzial</w:t>
       </w:r>
       <w:proofErr w:type="spellEnd"/>
-      <w:r>
-        <w:t xml:space="preserve"> (badania BHP)</w:t>
-      </w:r>
     </w:p>
     <w:p>
       <w:pPr>
@@ -563,18 +588,18 @@
           <w:ilvl w:val="0"/>
           <w:numId w:val="25"/>
         </w:numPr>
+        <w:rPr>
+          <w:b/>
+        </w:rPr>
       </w:pPr>
       <w:proofErr w:type="spellStart"/>
       <w:r>
         <w:rPr>
           <w:b/>
         </w:rPr>
-        <w:t>Data_kol_przegl</w:t>
+        <w:t>Nr_prot_BHP</w:t>
       </w:r>
       <w:proofErr w:type="spellEnd"/>
-      <w:r>
-        <w:t>(badania BHP)</w:t>
-      </w:r>
     </w:p>
     <w:p>
       <w:pPr>
@@ -583,15 +608,17 @@
           <w:ilvl w:val="0"/>
           <w:numId w:val="25"/>
         </w:numPr>
+      </w:pPr>
+      <w:proofErr w:type="spellStart"/>
+      <w:r>
         <w:rPr>
           <w:b/>
         </w:rPr>
-      </w:pPr>
-      <w:r>
-        <w:rPr>
-          <w:b/>
-        </w:rPr>
-        <w:t>Uwagi</w:t>
+        <w:t>Data_ost_przegl</w:t>
+      </w:r>
+      <w:proofErr w:type="spellEnd"/>
+      <w:r>
+        <w:t xml:space="preserve"> (badania BHP)</w:t>
       </w:r>
     </w:p>
     <w:p>
@@ -602,14 +629,16 @@
           <w:numId w:val="25"/>
         </w:numPr>
       </w:pPr>
+      <w:proofErr w:type="spellStart"/>
       <w:r>
         <w:rPr>
           <w:b/>
         </w:rPr>
-        <w:t>Wykorzystanie</w:t>
-      </w:r>
-      <w:r>
-        <w:t xml:space="preserve"> – jak często jest wykorzystywana (SŁOWNIK -&gt; kilka razy w miesiącu</w:t>
+        <w:t>Data_kol_przegl</w:t>
+      </w:r>
+      <w:proofErr w:type="spellEnd"/>
+      <w:r>
+        <w:t>(badania BHP)</w:t>
       </w:r>
     </w:p>
     <w:p>
@@ -619,17 +648,15 @@
           <w:ilvl w:val="0"/>
           <w:numId w:val="25"/>
         </w:numPr>
-      </w:pPr>
-      <w:proofErr w:type="spellStart"/>
-      <w:r>
         <w:rPr>
           <w:b/>
         </w:rPr>
-        <w:t>Stan_techniczny</w:t>
-      </w:r>
-      <w:proofErr w:type="spellEnd"/>
-      <w:r>
-        <w:t xml:space="preserve"> (SŁOWNIK -&gt; dobry/ do naprawy / złom)</w:t>
+      </w:pPr>
+      <w:r>
+        <w:rPr>
+          <w:b/>
+        </w:rPr>
+        <w:t>Uwagi</w:t>
       </w:r>
     </w:p>
     <w:p>
@@ -639,26 +666,15 @@
           <w:ilvl w:val="0"/>
           <w:numId w:val="25"/>
         </w:numPr>
+      </w:pPr>
+      <w:r>
         <w:rPr>
           <w:b/>
-          <w:highlight w:val="lightGray"/>
-        </w:rPr>
-      </w:pPr>
-      <w:r>
-        <w:rPr>
-          <w:b/>
-        </w:rPr>
-        <w:t>Propozycja</w:t>
-      </w:r>
-      <w:r>
-        <w:t xml:space="preserve"> (SŁOWNIK wymiana/złom)</w:t>
-      </w:r>
-      <w:r>
-        <w:rPr>
-          <w:b/>
-          <w:highlight w:val="lightGray"/>
-        </w:rPr>
-        <w:t xml:space="preserve"> </w:t>
+        </w:rPr>
+        <w:t>Wykorzystanie</w:t>
+      </w:r>
+      <w:r>
+        <w:t xml:space="preserve"> – jak często jest wykorzystywana (SŁOWNIK -&gt; kilka razy w miesiącu</w:t>
       </w:r>
     </w:p>
     <w:p>
@@ -668,20 +684,47 @@
           <w:ilvl w:val="0"/>
           <w:numId w:val="25"/>
         </w:numPr>
+      </w:pPr>
+      <w:proofErr w:type="spellStart"/>
+      <w:r>
+        <w:rPr>
+          <w:b/>
+        </w:rPr>
+        <w:t>Stan_techniczny</w:t>
+      </w:r>
+      <w:proofErr w:type="spellEnd"/>
+      <w:r>
+        <w:t xml:space="preserve"> (SŁOWNIK -&gt; dobry/ do naprawy / złom)</w:t>
+      </w:r>
+    </w:p>
+    <w:p>
+      <w:pPr>
+        <w:pStyle w:val="Akapitzlist"/>
+        <w:numPr>
+          <w:ilvl w:val="0"/>
+          <w:numId w:val="25"/>
+        </w:numPr>
         <w:rPr>
           <w:b/>
           <w:highlight w:val="lightGray"/>
         </w:rPr>
       </w:pPr>
-      <w:proofErr w:type="spellStart"/>
+      <w:r>
+        <w:rPr>
+          <w:b/>
+        </w:rPr>
+        <w:t>Propozycja</w:t>
+      </w:r>
+      <w:r>
+        <w:t xml:space="preserve"> (SŁOWNIK wymiana/złom)</w:t>
+      </w:r>
       <w:r>
         <w:rPr>
           <w:b/>
           <w:highlight w:val="lightGray"/>
         </w:rPr>
-        <w:t>Operator_maszyny</w:t>
-      </w:r>
-      <w:proofErr w:type="spellEnd"/>
+        <w:t xml:space="preserve"> </w:t>
+      </w:r>
     </w:p>
     <w:p>
       <w:pPr>
@@ -937,17 +980,9 @@
                 <w:lang w:eastAsia="pl-PL"/>
               </w:rPr>
             </w:pPr>
-            <w:proofErr w:type="spellStart"/>
-            <w:r>
-              <w:rPr>
-                <w:rFonts w:ascii="Calibri" w:eastAsia="Times New Roman" w:hAnsi="Calibri" w:cs="Times New Roman"/>
-                <w:color w:val="000000"/>
-                <w:highlight w:val="yellow"/>
-                <w:lang w:eastAsia="pl-PL"/>
-              </w:rPr>
-              <w:t>ID_maszyny</w:t>
-            </w:r>
-            <w:proofErr w:type="spellEnd"/>
+            <w:r>
+              <w:t>Identyfikator</w:t>
+            </w:r>
           </w:p>
         </w:tc>
         <w:tc>
@@ -1017,17 +1052,14 @@
           </w:tcPr>
           <w:p>
             <w:pPr>
-              <w:rPr>
-                <w:rFonts w:ascii="Calibri" w:eastAsia="Times New Roman" w:hAnsi="Calibri" w:cs="Times New Roman"/>
-                <w:color w:val="000000"/>
-                <w:lang w:eastAsia="pl-PL"/>
-              </w:rPr>
-            </w:pPr>
-            <w:r>
-              <w:rPr>
-                <w:rFonts w:ascii="Calibri" w:eastAsia="Times New Roman" w:hAnsi="Calibri" w:cs="Times New Roman"/>
-                <w:color w:val="000000"/>
-                <w:lang w:eastAsia="pl-PL"/>
+              <w:ind w:left="51"/>
+              <w:rPr>
+                <w:b/>
+              </w:rPr>
+            </w:pPr>
+            <w:r>
+              <w:rPr>
+                <w:b/>
               </w:rPr>
               <w:t>Kategoria</w:t>
             </w:r>
@@ -1113,19 +1145,14 @@
           </w:tcPr>
           <w:p>
             <w:pPr>
-              <w:rPr>
-                <w:rFonts w:ascii="Calibri" w:eastAsia="Times New Roman" w:hAnsi="Calibri" w:cs="Times New Roman"/>
-                <w:color w:val="000000"/>
-                <w:sz w:val="20"/>
-                <w:lang w:eastAsia="pl-PL"/>
-              </w:rPr>
-            </w:pPr>
-            <w:r>
-              <w:rPr>
-                <w:rFonts w:ascii="Calibri" w:eastAsia="Times New Roman" w:hAnsi="Calibri" w:cs="Times New Roman"/>
-                <w:color w:val="000000"/>
-                <w:sz w:val="20"/>
-                <w:lang w:eastAsia="pl-PL"/>
+              <w:ind w:left="51"/>
+              <w:rPr>
+                <w:b/>
+              </w:rPr>
+            </w:pPr>
+            <w:r>
+              <w:rPr>
+                <w:b/>
               </w:rPr>
               <w:t>Nazwa</w:t>
             </w:r>
@@ -1211,17 +1238,14 @@
           </w:tcPr>
           <w:p>
             <w:pPr>
-              <w:rPr>
-                <w:rFonts w:ascii="Calibri" w:eastAsia="Times New Roman" w:hAnsi="Calibri" w:cs="Times New Roman"/>
-                <w:color w:val="000000"/>
-                <w:lang w:eastAsia="pl-PL"/>
-              </w:rPr>
-            </w:pPr>
-            <w:r>
-              <w:rPr>
-                <w:rFonts w:ascii="Calibri" w:eastAsia="Times New Roman" w:hAnsi="Calibri" w:cs="Times New Roman"/>
-                <w:color w:val="000000"/>
-                <w:lang w:eastAsia="pl-PL"/>
+              <w:ind w:left="51"/>
+              <w:rPr>
+                <w:b/>
+              </w:rPr>
+            </w:pPr>
+            <w:r>
+              <w:rPr>
+                <w:b/>
               </w:rPr>
               <w:t>Typ</w:t>
             </w:r>
@@ -1306,18 +1330,15 @@
           </w:tcPr>
           <w:p>
             <w:pPr>
-              <w:rPr>
-                <w:rFonts w:ascii="Calibri" w:eastAsia="Times New Roman" w:hAnsi="Calibri" w:cs="Times New Roman"/>
-                <w:color w:val="000000"/>
-                <w:lang w:eastAsia="pl-PL"/>
+              <w:ind w:left="51"/>
+              <w:rPr>
+                <w:b/>
               </w:rPr>
             </w:pPr>
             <w:proofErr w:type="spellStart"/>
             <w:r>
               <w:rPr>
-                <w:rFonts w:ascii="Calibri" w:eastAsia="Times New Roman" w:hAnsi="Calibri" w:cs="Times New Roman"/>
-                <w:color w:val="000000"/>
-                <w:lang w:eastAsia="pl-PL"/>
+                <w:b/>
               </w:rPr>
               <w:t>Nr_inwentarzowy</w:t>
             </w:r>
@@ -1403,18 +1424,15 @@
           </w:tcPr>
           <w:p>
             <w:pPr>
-              <w:rPr>
-                <w:rFonts w:ascii="Calibri" w:eastAsia="Times New Roman" w:hAnsi="Calibri" w:cs="Times New Roman"/>
-                <w:color w:val="000000"/>
-                <w:lang w:eastAsia="pl-PL"/>
+              <w:ind w:left="51"/>
+              <w:rPr>
+                <w:b/>
               </w:rPr>
             </w:pPr>
             <w:proofErr w:type="spellStart"/>
             <w:r>
               <w:rPr>
-                <w:rFonts w:ascii="Calibri" w:eastAsia="Times New Roman" w:hAnsi="Calibri" w:cs="Times New Roman"/>
-                <w:color w:val="000000"/>
-                <w:lang w:eastAsia="pl-PL"/>
+                <w:b/>
               </w:rPr>
               <w:t>Nr_fabryczny</w:t>
             </w:r>
@@ -1500,18 +1518,15 @@
           </w:tcPr>
           <w:p>
             <w:pPr>
-              <w:rPr>
-                <w:rFonts w:ascii="Calibri" w:eastAsia="Times New Roman" w:hAnsi="Calibri" w:cs="Times New Roman"/>
-                <w:color w:val="000000"/>
-                <w:lang w:eastAsia="pl-PL"/>
+              <w:ind w:left="51"/>
+              <w:rPr>
+                <w:b/>
               </w:rPr>
             </w:pPr>
             <w:proofErr w:type="spellStart"/>
             <w:r>
               <w:rPr>
-                <w:rFonts w:ascii="Calibri" w:eastAsia="Times New Roman" w:hAnsi="Calibri" w:cs="Times New Roman"/>
-                <w:color w:val="000000"/>
-                <w:lang w:eastAsia="pl-PL"/>
+                <w:b/>
               </w:rPr>
               <w:t>Rok_produkcji</w:t>
             </w:r>
@@ -1597,17 +1612,14 @@
           </w:tcPr>
           <w:p>
             <w:pPr>
-              <w:rPr>
-                <w:rFonts w:ascii="Calibri" w:eastAsia="Times New Roman" w:hAnsi="Calibri" w:cs="Times New Roman"/>
-                <w:color w:val="000000"/>
-                <w:lang w:eastAsia="pl-PL"/>
-              </w:rPr>
-            </w:pPr>
-            <w:r>
-              <w:rPr>
-                <w:rFonts w:ascii="Calibri" w:eastAsia="Times New Roman" w:hAnsi="Calibri" w:cs="Times New Roman"/>
-                <w:color w:val="000000"/>
-                <w:lang w:eastAsia="pl-PL"/>
+              <w:ind w:left="51"/>
+              <w:rPr>
+                <w:b/>
+              </w:rPr>
+            </w:pPr>
+            <w:r>
+              <w:rPr>
+                <w:b/>
               </w:rPr>
               <w:t>Producent</w:t>
             </w:r>
@@ -1688,24 +1700,22 @@
           <w:tcPr>
             <w:tcW w:w="4531" w:type="dxa"/>
             <w:noWrap/>
-            <w:hideMark/>
-          </w:tcPr>
-          <w:p>
-            <w:pPr>
-              <w:rPr>
-                <w:rFonts w:ascii="Calibri" w:eastAsia="Times New Roman" w:hAnsi="Calibri" w:cs="Times New Roman"/>
-                <w:color w:val="000000"/>
-                <w:lang w:eastAsia="pl-PL"/>
-              </w:rPr>
-            </w:pPr>
-            <w:r>
-              <w:rPr>
-                <w:rFonts w:ascii="Calibri" w:eastAsia="Times New Roman" w:hAnsi="Calibri" w:cs="Times New Roman"/>
-                <w:color w:val="000000"/>
-                <w:lang w:eastAsia="pl-PL"/>
-              </w:rPr>
-              <w:t>Zdjecie1</w:t>
-            </w:r>
+          </w:tcPr>
+          <w:p>
+            <w:pPr>
+              <w:ind w:left="51"/>
+              <w:rPr>
+                <w:b/>
+              </w:rPr>
+            </w:pPr>
+            <w:proofErr w:type="spellStart"/>
+            <w:r>
+              <w:rPr>
+                <w:b/>
+              </w:rPr>
+              <w:t>Zdjecie</w:t>
+            </w:r>
+            <w:proofErr w:type="spellEnd"/>
           </w:p>
         </w:tc>
         <w:tc>
@@ -1717,19 +1727,19 @@
               <w:rPr>
                 <w:rFonts w:ascii="Calibri" w:eastAsia="Times New Roman" w:hAnsi="Calibri" w:cs="Times New Roman"/>
                 <w:color w:val="000000"/>
-                <w:lang w:eastAsia="pl-PL"/>
-              </w:rPr>
-            </w:pPr>
-            <w:proofErr w:type="spellStart"/>
-            <w:r>
-              <w:rPr>
-                <w:rFonts w:ascii="Calibri" w:eastAsia="Times New Roman" w:hAnsi="Calibri" w:cs="Times New Roman"/>
-                <w:color w:val="000000"/>
-                <w:lang w:eastAsia="pl-PL"/>
-              </w:rPr>
-              <w:t>ObiektOLE</w:t>
-            </w:r>
-            <w:proofErr w:type="spellEnd"/>
+                <w:sz w:val="20"/>
+                <w:lang w:eastAsia="pl-PL"/>
+              </w:rPr>
+            </w:pPr>
+            <w:r>
+              <w:rPr>
+                <w:rFonts w:ascii="Calibri" w:eastAsia="Times New Roman" w:hAnsi="Calibri" w:cs="Times New Roman"/>
+                <w:color w:val="000000"/>
+                <w:sz w:val="20"/>
+                <w:lang w:eastAsia="pl-PL"/>
+              </w:rPr>
+              <w:t>Txt 255</w:t>
+            </w:r>
           </w:p>
         </w:tc>
         <w:tc>
@@ -1741,13 +1751,15 @@
               <w:rPr>
                 <w:rFonts w:ascii="Calibri" w:eastAsia="Times New Roman" w:hAnsi="Calibri" w:cs="Times New Roman"/>
                 <w:color w:val="000000"/>
-                <w:lang w:eastAsia="pl-PL"/>
-              </w:rPr>
-            </w:pPr>
-            <w:r>
-              <w:rPr>
-                <w:rFonts w:ascii="Calibri" w:eastAsia="Times New Roman" w:hAnsi="Calibri" w:cs="Times New Roman"/>
-                <w:color w:val="000000"/>
+                <w:sz w:val="20"/>
+                <w:lang w:eastAsia="pl-PL"/>
+              </w:rPr>
+            </w:pPr>
+            <w:r>
+              <w:rPr>
+                <w:rFonts w:ascii="Calibri" w:eastAsia="Times New Roman" w:hAnsi="Calibri" w:cs="Times New Roman"/>
+                <w:color w:val="000000"/>
+                <w:sz w:val="20"/>
                 <w:lang w:eastAsia="pl-PL"/>
               </w:rPr>
               <w:t>255</w:t>
@@ -1773,7 +1785,6 @@
               <w:rPr>
                 <w:rFonts w:ascii="Calibri" w:eastAsia="Times New Roman" w:hAnsi="Calibri" w:cs="Times New Roman"/>
                 <w:color w:val="000000"/>
-                <w:sz w:val="20"/>
                 <w:lang w:eastAsia="pl-PL"/>
               </w:rPr>
             </w:pPr>
@@ -1783,25 +1794,28 @@
           <w:tcPr>
             <w:tcW w:w="4531" w:type="dxa"/>
             <w:noWrap/>
-          </w:tcPr>
-          <w:p>
-            <w:pPr>
-              <w:rPr>
-                <w:rFonts w:ascii="Calibri" w:eastAsia="Times New Roman" w:hAnsi="Calibri" w:cs="Times New Roman"/>
-                <w:color w:val="000000"/>
-                <w:sz w:val="20"/>
-                <w:lang w:eastAsia="pl-PL"/>
-              </w:rPr>
-            </w:pPr>
-            <w:r>
-              <w:rPr>
-                <w:rFonts w:ascii="Calibri" w:eastAsia="Times New Roman" w:hAnsi="Calibri" w:cs="Times New Roman"/>
-                <w:color w:val="000000"/>
-                <w:sz w:val="20"/>
-                <w:highlight w:val="yellow"/>
-                <w:lang w:eastAsia="pl-PL"/>
-              </w:rPr>
-              <w:t>Rozszerz_zdj1</w:t>
+            <w:hideMark/>
+          </w:tcPr>
+          <w:p>
+            <w:pPr>
+              <w:ind w:left="51"/>
+              <w:rPr>
+                <w:b/>
+              </w:rPr>
+            </w:pPr>
+            <w:proofErr w:type="spellStart"/>
+            <w:r>
+              <w:rPr>
+                <w:b/>
+              </w:rPr>
+              <w:t>Zawartośc</w:t>
+            </w:r>
+            <w:proofErr w:type="spellEnd"/>
+            <w:r>
+              <w:rPr>
+                <w:b/>
+              </w:rPr>
+              <w:t xml:space="preserve"> pliku</w:t>
             </w:r>
           </w:p>
         </w:tc>
@@ -1814,19 +1828,19 @@
               <w:rPr>
                 <w:rFonts w:ascii="Calibri" w:eastAsia="Times New Roman" w:hAnsi="Calibri" w:cs="Times New Roman"/>
                 <w:color w:val="000000"/>
-                <w:sz w:val="20"/>
-                <w:lang w:eastAsia="pl-PL"/>
-              </w:rPr>
-            </w:pPr>
-            <w:r>
-              <w:rPr>
-                <w:rFonts w:ascii="Calibri" w:eastAsia="Times New Roman" w:hAnsi="Calibri" w:cs="Times New Roman"/>
-                <w:color w:val="000000"/>
-                <w:sz w:val="20"/>
-                <w:lang w:eastAsia="pl-PL"/>
-              </w:rPr>
-              <w:t>Txt 255</w:t>
-            </w:r>
+                <w:lang w:eastAsia="pl-PL"/>
+              </w:rPr>
+            </w:pPr>
+            <w:proofErr w:type="spellStart"/>
+            <w:r>
+              <w:rPr>
+                <w:rFonts w:ascii="Calibri" w:eastAsia="Times New Roman" w:hAnsi="Calibri" w:cs="Times New Roman"/>
+                <w:color w:val="000000"/>
+                <w:lang w:eastAsia="pl-PL"/>
+              </w:rPr>
+              <w:t>ObiektOLE</w:t>
+            </w:r>
+            <w:proofErr w:type="spellEnd"/>
           </w:p>
         </w:tc>
         <w:tc>
@@ -1838,15 +1852,13 @@
               <w:rPr>
                 <w:rFonts w:ascii="Calibri" w:eastAsia="Times New Roman" w:hAnsi="Calibri" w:cs="Times New Roman"/>
                 <w:color w:val="000000"/>
-                <w:sz w:val="20"/>
-                <w:lang w:eastAsia="pl-PL"/>
-              </w:rPr>
-            </w:pPr>
-            <w:r>
-              <w:rPr>
-                <w:rFonts w:ascii="Calibri" w:eastAsia="Times New Roman" w:hAnsi="Calibri" w:cs="Times New Roman"/>
-                <w:color w:val="000000"/>
-                <w:sz w:val="20"/>
+                <w:lang w:eastAsia="pl-PL"/>
+              </w:rPr>
+            </w:pPr>
+            <w:r>
+              <w:rPr>
+                <w:rFonts w:ascii="Calibri" w:eastAsia="Times New Roman" w:hAnsi="Calibri" w:cs="Times New Roman"/>
+                <w:color w:val="000000"/>
                 <w:lang w:eastAsia="pl-PL"/>
               </w:rPr>
               <w:t>255</w:t>
@@ -1872,6 +1884,7 @@
               <w:rPr>
                 <w:rFonts w:ascii="Calibri" w:eastAsia="Times New Roman" w:hAnsi="Calibri" w:cs="Times New Roman"/>
                 <w:color w:val="000000"/>
+                <w:sz w:val="20"/>
                 <w:lang w:eastAsia="pl-PL"/>
               </w:rPr>
             </w:pPr>
@@ -1884,20 +1897,17 @@
           </w:tcPr>
           <w:p>
             <w:pPr>
-              <w:rPr>
-                <w:rFonts w:ascii="Calibri" w:eastAsia="Times New Roman" w:hAnsi="Calibri" w:cs="Times New Roman"/>
-                <w:color w:val="000000"/>
-                <w:lang w:eastAsia="pl-PL"/>
+              <w:ind w:left="51"/>
+              <w:rPr>
+                <w:b/>
               </w:rPr>
             </w:pPr>
             <w:proofErr w:type="spellStart"/>
             <w:r>
               <w:rPr>
-                <w:rFonts w:ascii="Calibri" w:eastAsia="Times New Roman" w:hAnsi="Calibri" w:cs="Times New Roman"/>
-                <w:color w:val="000000"/>
-                <w:lang w:eastAsia="pl-PL"/>
-              </w:rPr>
-              <w:t>Osoba_zarzadzajaca</w:t>
+                <w:b/>
+              </w:rPr>
+              <w:t>Rozszerz_zdj</w:t>
             </w:r>
             <w:proofErr w:type="spellEnd"/>
           </w:p>
@@ -1911,16 +1921,17 @@
               <w:rPr>
                 <w:rFonts w:ascii="Calibri" w:eastAsia="Times New Roman" w:hAnsi="Calibri" w:cs="Times New Roman"/>
                 <w:color w:val="000000"/>
-                <w:lang w:eastAsia="pl-PL"/>
-              </w:rPr>
-            </w:pPr>
-            <w:r>
-              <w:rPr>
-                <w:rFonts w:ascii="Calibri" w:eastAsia="Times New Roman" w:hAnsi="Calibri" w:cs="Times New Roman"/>
-                <w:color w:val="000000"/>
                 <w:sz w:val="20"/>
                 <w:lang w:eastAsia="pl-PL"/>
               </w:rPr>
+            </w:pPr>
+            <w:r>
+              <w:rPr>
+                <w:rFonts w:ascii="Calibri" w:eastAsia="Times New Roman" w:hAnsi="Calibri" w:cs="Times New Roman"/>
+                <w:color w:val="000000"/>
+                <w:sz w:val="20"/>
+                <w:lang w:eastAsia="pl-PL"/>
+              </w:rPr>
               <w:t>Txt 255</w:t>
             </w:r>
           </w:p>
@@ -1934,13 +1945,15 @@
               <w:rPr>
                 <w:rFonts w:ascii="Calibri" w:eastAsia="Times New Roman" w:hAnsi="Calibri" w:cs="Times New Roman"/>
                 <w:color w:val="000000"/>
-                <w:lang w:eastAsia="pl-PL"/>
-              </w:rPr>
-            </w:pPr>
-            <w:r>
-              <w:rPr>
-                <w:rFonts w:ascii="Calibri" w:eastAsia="Times New Roman" w:hAnsi="Calibri" w:cs="Times New Roman"/>
-                <w:color w:val="000000"/>
+                <w:sz w:val="20"/>
+                <w:lang w:eastAsia="pl-PL"/>
+              </w:rPr>
+            </w:pPr>
+            <w:r>
+              <w:rPr>
+                <w:rFonts w:ascii="Calibri" w:eastAsia="Times New Roman" w:hAnsi="Calibri" w:cs="Times New Roman"/>
+                <w:color w:val="000000"/>
+                <w:sz w:val="20"/>
                 <w:lang w:eastAsia="pl-PL"/>
               </w:rPr>
               <w:t>255</w:t>
@@ -1975,24 +1988,20 @@
           <w:tcPr>
             <w:tcW w:w="4531" w:type="dxa"/>
             <w:noWrap/>
-            <w:hideMark/>
-          </w:tcPr>
-          <w:p>
-            <w:pPr>
-              <w:rPr>
-                <w:rFonts w:ascii="Calibri" w:eastAsia="Times New Roman" w:hAnsi="Calibri" w:cs="Times New Roman"/>
-                <w:color w:val="000000"/>
-                <w:lang w:eastAsia="pl-PL"/>
+          </w:tcPr>
+          <w:p>
+            <w:pPr>
+              <w:ind w:left="51"/>
+              <w:rPr>
+                <w:b/>
               </w:rPr>
             </w:pPr>
             <w:proofErr w:type="spellStart"/>
             <w:r>
               <w:rPr>
-                <w:rFonts w:ascii="Calibri" w:eastAsia="Times New Roman" w:hAnsi="Calibri" w:cs="Times New Roman"/>
-                <w:color w:val="000000"/>
-                <w:lang w:eastAsia="pl-PL"/>
-              </w:rPr>
-              <w:t>Nr_pom</w:t>
+                <w:b/>
+              </w:rPr>
+              <w:t>Nazwa_os_zarzadzajaca</w:t>
             </w:r>
             <w:proofErr w:type="spellEnd"/>
           </w:p>
@@ -2029,15 +2038,13 @@
               <w:rPr>
                 <w:rFonts w:ascii="Calibri" w:eastAsia="Times New Roman" w:hAnsi="Calibri" w:cs="Times New Roman"/>
                 <w:color w:val="000000"/>
-                <w:sz w:val="20"/>
-                <w:lang w:eastAsia="pl-PL"/>
-              </w:rPr>
-            </w:pPr>
-            <w:r>
-              <w:rPr>
-                <w:rFonts w:ascii="Calibri" w:eastAsia="Times New Roman" w:hAnsi="Calibri" w:cs="Times New Roman"/>
-                <w:color w:val="000000"/>
-                <w:sz w:val="20"/>
+                <w:lang w:eastAsia="pl-PL"/>
+              </w:rPr>
+            </w:pPr>
+            <w:r>
+              <w:rPr>
+                <w:rFonts w:ascii="Calibri" w:eastAsia="Times New Roman" w:hAnsi="Calibri" w:cs="Times New Roman"/>
+                <w:color w:val="000000"/>
                 <w:lang w:eastAsia="pl-PL"/>
               </w:rPr>
               <w:t>255</w:t>
@@ -2072,23 +2079,21 @@
           <w:tcPr>
             <w:tcW w:w="4531" w:type="dxa"/>
             <w:noWrap/>
-          </w:tcPr>
-          <w:p>
-            <w:pPr>
-              <w:rPr>
-                <w:rFonts w:ascii="Calibri" w:eastAsia="Times New Roman" w:hAnsi="Calibri" w:cs="Times New Roman"/>
-                <w:color w:val="000000"/>
-                <w:lang w:eastAsia="pl-PL"/>
+            <w:hideMark/>
+          </w:tcPr>
+          <w:p>
+            <w:pPr>
+              <w:ind w:left="51"/>
+              <w:rPr>
+                <w:b/>
               </w:rPr>
             </w:pPr>
             <w:proofErr w:type="spellStart"/>
             <w:r>
               <w:rPr>
-                <w:rFonts w:ascii="Calibri" w:eastAsia="Times New Roman" w:hAnsi="Calibri" w:cs="Times New Roman"/>
-                <w:color w:val="000000"/>
-                <w:lang w:eastAsia="pl-PL"/>
-              </w:rPr>
-              <w:t>Dzial</w:t>
+                <w:b/>
+              </w:rPr>
+              <w:t>Nazwa_op_maszyny</w:t>
             </w:r>
             <w:proofErr w:type="spellEnd"/>
           </w:p>
@@ -2102,42 +2107,41 @@
               <w:rPr>
                 <w:rFonts w:ascii="Calibri" w:eastAsia="Times New Roman" w:hAnsi="Calibri" w:cs="Times New Roman"/>
                 <w:color w:val="000000"/>
+                <w:lang w:eastAsia="pl-PL"/>
+              </w:rPr>
+            </w:pPr>
+            <w:r>
+              <w:rPr>
+                <w:rFonts w:ascii="Calibri" w:eastAsia="Times New Roman" w:hAnsi="Calibri" w:cs="Times New Roman"/>
+                <w:color w:val="000000"/>
                 <w:sz w:val="20"/>
                 <w:lang w:eastAsia="pl-PL"/>
               </w:rPr>
-            </w:pPr>
-            <w:r>
+              <w:t>Txt 255</w:t>
+            </w:r>
+          </w:p>
+        </w:tc>
+        <w:tc>
+          <w:tcPr>
+            <w:tcW w:w="1275" w:type="dxa"/>
+          </w:tcPr>
+          <w:p>
+            <w:pPr>
               <w:rPr>
                 <w:rFonts w:ascii="Calibri" w:eastAsia="Times New Roman" w:hAnsi="Calibri" w:cs="Times New Roman"/>
                 <w:color w:val="000000"/>
                 <w:sz w:val="20"/>
                 <w:lang w:eastAsia="pl-PL"/>
               </w:rPr>
-              <w:t>Txt 255</w:t>
-            </w:r>
-          </w:p>
-        </w:tc>
-        <w:tc>
-          <w:tcPr>
-            <w:tcW w:w="1275" w:type="dxa"/>
-          </w:tcPr>
-          <w:p>
-            <w:pPr>
+            </w:pPr>
+            <w:r>
               <w:rPr>
                 <w:rFonts w:ascii="Calibri" w:eastAsia="Times New Roman" w:hAnsi="Calibri" w:cs="Times New Roman"/>
                 <w:color w:val="000000"/>
                 <w:sz w:val="20"/>
                 <w:lang w:eastAsia="pl-PL"/>
               </w:rPr>
-            </w:pPr>
-            <w:r>
-              <w:rPr>
-                <w:rFonts w:ascii="Calibri" w:eastAsia="Times New Roman" w:hAnsi="Calibri" w:cs="Times New Roman"/>
-                <w:color w:val="000000"/>
-                <w:sz w:val="20"/>
-                <w:lang w:eastAsia="pl-PL"/>
-              </w:rPr>
-              <w:t>20</w:t>
+              <w:t>255</w:t>
             </w:r>
           </w:p>
         </w:tc>
@@ -2169,24 +2173,20 @@
           <w:tcPr>
             <w:tcW w:w="4531" w:type="dxa"/>
             <w:noWrap/>
-            <w:hideMark/>
-          </w:tcPr>
-          <w:p>
-            <w:pPr>
-              <w:rPr>
-                <w:rFonts w:ascii="Calibri" w:eastAsia="Times New Roman" w:hAnsi="Calibri" w:cs="Times New Roman"/>
-                <w:color w:val="000000"/>
-                <w:lang w:eastAsia="pl-PL"/>
+          </w:tcPr>
+          <w:p>
+            <w:pPr>
+              <w:ind w:left="51"/>
+              <w:rPr>
+                <w:b/>
               </w:rPr>
             </w:pPr>
             <w:proofErr w:type="spellStart"/>
             <w:r>
               <w:rPr>
-                <w:rFonts w:ascii="Calibri" w:eastAsia="Times New Roman" w:hAnsi="Calibri" w:cs="Times New Roman"/>
-                <w:color w:val="000000"/>
-                <w:lang w:eastAsia="pl-PL"/>
-              </w:rPr>
-              <w:t>Nr_prot_BHP</w:t>
+                <w:b/>
+              </w:rPr>
+              <w:t>Nr_pom</w:t>
             </w:r>
             <w:proofErr w:type="spellEnd"/>
           </w:p>
@@ -2200,6 +2200,7 @@
               <w:rPr>
                 <w:rFonts w:ascii="Calibri" w:eastAsia="Times New Roman" w:hAnsi="Calibri" w:cs="Times New Roman"/>
                 <w:color w:val="000000"/>
+                <w:sz w:val="20"/>
                 <w:lang w:eastAsia="pl-PL"/>
               </w:rPr>
             </w:pPr>
@@ -2270,20 +2271,17 @@
           </w:tcPr>
           <w:p>
             <w:pPr>
-              <w:rPr>
-                <w:rFonts w:ascii="Calibri" w:eastAsia="Times New Roman" w:hAnsi="Calibri" w:cs="Times New Roman"/>
-                <w:color w:val="000000"/>
-                <w:lang w:eastAsia="pl-PL"/>
+              <w:ind w:left="51"/>
+              <w:rPr>
+                <w:b/>
               </w:rPr>
             </w:pPr>
             <w:proofErr w:type="spellStart"/>
             <w:r>
               <w:rPr>
-                <w:rFonts w:ascii="Calibri" w:eastAsia="Times New Roman" w:hAnsi="Calibri" w:cs="Times New Roman"/>
-                <w:color w:val="000000"/>
-                <w:lang w:eastAsia="pl-PL"/>
-              </w:rPr>
-              <w:t>Data_ost_przegl</w:t>
+                <w:b/>
+              </w:rPr>
+              <w:t>Dzial</w:t>
             </w:r>
             <w:proofErr w:type="spellEnd"/>
           </w:p>
@@ -2304,9 +2302,10 @@
               <w:rPr>
                 <w:rFonts w:ascii="Calibri" w:eastAsia="Times New Roman" w:hAnsi="Calibri" w:cs="Times New Roman"/>
                 <w:color w:val="000000"/>
-                <w:lang w:eastAsia="pl-PL"/>
-              </w:rPr>
-              <w:t>data</w:t>
+                <w:sz w:val="20"/>
+                <w:lang w:eastAsia="pl-PL"/>
+              </w:rPr>
+              <w:t>Txt 255</w:t>
             </w:r>
           </w:p>
         </w:tc>
@@ -2319,9 +2318,19 @@
               <w:rPr>
                 <w:rFonts w:ascii="Calibri" w:eastAsia="Times New Roman" w:hAnsi="Calibri" w:cs="Times New Roman"/>
                 <w:color w:val="000000"/>
-                <w:lang w:eastAsia="pl-PL"/>
-              </w:rPr>
-            </w:pPr>
+                <w:sz w:val="20"/>
+                <w:lang w:eastAsia="pl-PL"/>
+              </w:rPr>
+            </w:pPr>
+            <w:r>
+              <w:rPr>
+                <w:rFonts w:ascii="Calibri" w:eastAsia="Times New Roman" w:hAnsi="Calibri" w:cs="Times New Roman"/>
+                <w:color w:val="000000"/>
+                <w:sz w:val="20"/>
+                <w:lang w:eastAsia="pl-PL"/>
+              </w:rPr>
+              <w:t>20</w:t>
+            </w:r>
           </w:p>
         </w:tc>
       </w:tr>
@@ -2356,20 +2365,17 @@
           </w:tcPr>
           <w:p>
             <w:pPr>
-              <w:rPr>
-                <w:rFonts w:ascii="Calibri" w:eastAsia="Times New Roman" w:hAnsi="Calibri" w:cs="Times New Roman"/>
-                <w:color w:val="000000"/>
-                <w:lang w:eastAsia="pl-PL"/>
+              <w:ind w:left="51"/>
+              <w:rPr>
+                <w:b/>
               </w:rPr>
             </w:pPr>
             <w:proofErr w:type="spellStart"/>
             <w:r>
               <w:rPr>
-                <w:rFonts w:ascii="Calibri" w:eastAsia="Times New Roman" w:hAnsi="Calibri" w:cs="Times New Roman"/>
-                <w:color w:val="000000"/>
-                <w:lang w:eastAsia="pl-PL"/>
-              </w:rPr>
-              <w:t>Data_kol_przegl</w:t>
+                <w:b/>
+              </w:rPr>
+              <w:t>Nr_prot_BHP</w:t>
             </w:r>
             <w:proofErr w:type="spellEnd"/>
           </w:p>
@@ -2390,9 +2396,10 @@
               <w:rPr>
                 <w:rFonts w:ascii="Calibri" w:eastAsia="Times New Roman" w:hAnsi="Calibri" w:cs="Times New Roman"/>
                 <w:color w:val="000000"/>
-                <w:lang w:eastAsia="pl-PL"/>
-              </w:rPr>
-              <w:t>data</w:t>
+                <w:sz w:val="20"/>
+                <w:lang w:eastAsia="pl-PL"/>
+              </w:rPr>
+              <w:t>Txt 255</w:t>
             </w:r>
           </w:p>
         </w:tc>
@@ -2405,9 +2412,19 @@
               <w:rPr>
                 <w:rFonts w:ascii="Calibri" w:eastAsia="Times New Roman" w:hAnsi="Calibri" w:cs="Times New Roman"/>
                 <w:color w:val="000000"/>
-                <w:lang w:eastAsia="pl-PL"/>
-              </w:rPr>
-            </w:pPr>
+                <w:sz w:val="20"/>
+                <w:lang w:eastAsia="pl-PL"/>
+              </w:rPr>
+            </w:pPr>
+            <w:r>
+              <w:rPr>
+                <w:rFonts w:ascii="Calibri" w:eastAsia="Times New Roman" w:hAnsi="Calibri" w:cs="Times New Roman"/>
+                <w:color w:val="000000"/>
+                <w:sz w:val="20"/>
+                <w:lang w:eastAsia="pl-PL"/>
+              </w:rPr>
+              <w:t>255</w:t>
+            </w:r>
           </w:p>
         </w:tc>
       </w:tr>
@@ -2442,19 +2459,18 @@
           </w:tcPr>
           <w:p>
             <w:pPr>
-              <w:rPr>
-                <w:rFonts w:ascii="Calibri" w:eastAsia="Times New Roman" w:hAnsi="Calibri" w:cs="Times New Roman"/>
-                <w:color w:val="000000"/>
-                <w:lang w:eastAsia="pl-PL"/>
-              </w:rPr>
-            </w:pPr>
-            <w:r>
-              <w:rPr>
-                <w:rFonts w:ascii="Calibri" w:eastAsia="Times New Roman" w:hAnsi="Calibri" w:cs="Times New Roman"/>
-                <w:color w:val="000000"/>
-                <w:lang w:eastAsia="pl-PL"/>
-              </w:rPr>
-              <w:t>Uwagi</w:t>
+              <w:ind w:left="51"/>
+            </w:pPr>
+            <w:proofErr w:type="spellStart"/>
+            <w:r>
+              <w:rPr>
+                <w:b/>
+              </w:rPr>
+              <w:t>Data_ost_przegl</w:t>
+            </w:r>
+            <w:proofErr w:type="spellEnd"/>
+            <w:r>
+              <w:t xml:space="preserve"> (badania BHP)</w:t>
             </w:r>
           </w:p>
         </w:tc>
@@ -2474,10 +2490,9 @@
               <w:rPr>
                 <w:rFonts w:ascii="Calibri" w:eastAsia="Times New Roman" w:hAnsi="Calibri" w:cs="Times New Roman"/>
                 <w:color w:val="000000"/>
-                <w:sz w:val="20"/>
-                <w:lang w:eastAsia="pl-PL"/>
-              </w:rPr>
-              <w:t>Txt 255</w:t>
+                <w:lang w:eastAsia="pl-PL"/>
+              </w:rPr>
+              <w:t>data</w:t>
             </w:r>
           </w:p>
         </w:tc>
@@ -2490,19 +2505,9 @@
               <w:rPr>
                 <w:rFonts w:ascii="Calibri" w:eastAsia="Times New Roman" w:hAnsi="Calibri" w:cs="Times New Roman"/>
                 <w:color w:val="000000"/>
-                <w:sz w:val="20"/>
-                <w:lang w:eastAsia="pl-PL"/>
-              </w:rPr>
-            </w:pPr>
-            <w:r>
-              <w:rPr>
-                <w:rFonts w:ascii="Calibri" w:eastAsia="Times New Roman" w:hAnsi="Calibri" w:cs="Times New Roman"/>
-                <w:color w:val="000000"/>
-                <w:sz w:val="20"/>
-                <w:lang w:eastAsia="pl-PL"/>
-              </w:rPr>
-              <w:t>255</w:t>
-            </w:r>
+                <w:lang w:eastAsia="pl-PL"/>
+              </w:rPr>
+            </w:pPr>
           </w:p>
         </w:tc>
       </w:tr>
@@ -2537,19 +2542,18 @@
           </w:tcPr>
           <w:p>
             <w:pPr>
-              <w:rPr>
-                <w:rFonts w:ascii="Calibri" w:eastAsia="Times New Roman" w:hAnsi="Calibri" w:cs="Times New Roman"/>
-                <w:color w:val="000000"/>
-                <w:lang w:eastAsia="pl-PL"/>
-              </w:rPr>
-            </w:pPr>
-            <w:r>
-              <w:rPr>
-                <w:rFonts w:ascii="Calibri" w:eastAsia="Times New Roman" w:hAnsi="Calibri" w:cs="Times New Roman"/>
-                <w:color w:val="000000"/>
-                <w:lang w:eastAsia="pl-PL"/>
-              </w:rPr>
-              <w:t>Wykorzystanie</w:t>
+              <w:ind w:left="51"/>
+            </w:pPr>
+            <w:proofErr w:type="spellStart"/>
+            <w:r>
+              <w:rPr>
+                <w:b/>
+              </w:rPr>
+              <w:t>Data_kol_przegl</w:t>
+            </w:r>
+            <w:proofErr w:type="spellEnd"/>
+            <w:r>
+              <w:t>(badania BHP)</w:t>
             </w:r>
           </w:p>
         </w:tc>
@@ -2571,7 +2575,7 @@
                 <w:color w:val="000000"/>
                 <w:lang w:eastAsia="pl-PL"/>
               </w:rPr>
-              <w:t>Txt słownik</w:t>
+              <w:t>data</w:t>
             </w:r>
           </w:p>
         </w:tc>
@@ -2587,14 +2591,6 @@
                 <w:lang w:eastAsia="pl-PL"/>
               </w:rPr>
             </w:pPr>
-            <w:r>
-              <w:rPr>
-                <w:rFonts w:ascii="Calibri" w:eastAsia="Times New Roman" w:hAnsi="Calibri" w:cs="Times New Roman"/>
-                <w:color w:val="000000"/>
-                <w:lang w:eastAsia="pl-PL"/>
-              </w:rPr>
-              <w:t>20</w:t>
-            </w:r>
           </w:p>
         </w:tc>
       </w:tr>
@@ -2629,22 +2625,17 @@
           </w:tcPr>
           <w:p>
             <w:pPr>
-              <w:rPr>
-                <w:rFonts w:ascii="Calibri" w:eastAsia="Times New Roman" w:hAnsi="Calibri" w:cs="Times New Roman"/>
-                <w:color w:val="000000"/>
-                <w:lang w:eastAsia="pl-PL"/>
-              </w:rPr>
-            </w:pPr>
-            <w:proofErr w:type="spellStart"/>
-            <w:r>
-              <w:rPr>
-                <w:rFonts w:ascii="Calibri" w:eastAsia="Times New Roman" w:hAnsi="Calibri" w:cs="Times New Roman"/>
-                <w:color w:val="000000"/>
-                <w:lang w:eastAsia="pl-PL"/>
-              </w:rPr>
-              <w:t>Stan_techniczny</w:t>
-            </w:r>
-            <w:proofErr w:type="spellEnd"/>
+              <w:ind w:left="51"/>
+              <w:rPr>
+                <w:b/>
+              </w:rPr>
+            </w:pPr>
+            <w:r>
+              <w:rPr>
+                <w:b/>
+              </w:rPr>
+              <w:t>Uwagi</w:t>
+            </w:r>
           </w:p>
         </w:tc>
         <w:tc>
@@ -2723,19 +2714,16 @@
           </w:tcPr>
           <w:p>
             <w:pPr>
-              <w:rPr>
-                <w:rFonts w:ascii="Calibri" w:eastAsia="Times New Roman" w:hAnsi="Calibri" w:cs="Times New Roman"/>
-                <w:color w:val="000000"/>
-                <w:lang w:eastAsia="pl-PL"/>
-              </w:rPr>
-            </w:pPr>
-            <w:r>
-              <w:rPr>
-                <w:rFonts w:ascii="Calibri" w:eastAsia="Times New Roman" w:hAnsi="Calibri" w:cs="Times New Roman"/>
-                <w:color w:val="000000"/>
-                <w:lang w:eastAsia="pl-PL"/>
-              </w:rPr>
-              <w:t>Propozycja</w:t>
+              <w:ind w:left="51"/>
+            </w:pPr>
+            <w:r>
+              <w:rPr>
+                <w:b/>
+              </w:rPr>
+              <w:t>Wykorzystanie</w:t>
+            </w:r>
+            <w:r>
+              <w:t xml:space="preserve"> </w:t>
             </w:r>
           </w:p>
         </w:tc>
@@ -2811,25 +2799,23 @@
           <w:tcPr>
             <w:tcW w:w="4531" w:type="dxa"/>
             <w:noWrap/>
-          </w:tcPr>
-          <w:p>
-            <w:pPr>
-              <w:rPr>
-                <w:rFonts w:ascii="Calibri" w:eastAsia="Times New Roman" w:hAnsi="Calibri" w:cs="Times New Roman"/>
-                <w:color w:val="000000"/>
-                <w:lang w:eastAsia="pl-PL"/>
-              </w:rPr>
+            <w:hideMark/>
+          </w:tcPr>
+          <w:p>
+            <w:pPr>
+              <w:ind w:left="51"/>
             </w:pPr>
             <w:proofErr w:type="spellStart"/>
             <w:r>
               <w:rPr>
-                <w:rFonts w:ascii="Calibri" w:eastAsia="Times New Roman" w:hAnsi="Calibri" w:cs="Times New Roman"/>
-                <w:color w:val="000000"/>
-                <w:lang w:eastAsia="pl-PL"/>
-              </w:rPr>
-              <w:t>Operator_maszyny</w:t>
+                <w:b/>
+              </w:rPr>
+              <w:t>Stan_techniczny</w:t>
             </w:r>
             <w:proofErr w:type="spellEnd"/>
+            <w:r>
+              <w:t xml:space="preserve"> </w:t>
+            </w:r>
           </w:p>
         </w:tc>
         <w:tc>
@@ -2848,10 +2834,9 @@
               <w:rPr>
                 <w:rFonts w:ascii="Calibri" w:eastAsia="Times New Roman" w:hAnsi="Calibri" w:cs="Times New Roman"/>
                 <w:color w:val="000000"/>
-                <w:sz w:val="20"/>
-                <w:lang w:eastAsia="pl-PL"/>
-              </w:rPr>
-              <w:t>Txt 255</w:t>
+                <w:lang w:eastAsia="pl-PL"/>
+              </w:rPr>
+              <w:t>Txt słownik</w:t>
             </w:r>
           </w:p>
         </w:tc>
@@ -2864,18 +2849,16 @@
               <w:rPr>
                 <w:rFonts w:ascii="Calibri" w:eastAsia="Times New Roman" w:hAnsi="Calibri" w:cs="Times New Roman"/>
                 <w:color w:val="000000"/>
-                <w:sz w:val="20"/>
-                <w:lang w:eastAsia="pl-PL"/>
-              </w:rPr>
-            </w:pPr>
-            <w:r>
-              <w:rPr>
-                <w:rFonts w:ascii="Calibri" w:eastAsia="Times New Roman" w:hAnsi="Calibri" w:cs="Times New Roman"/>
-                <w:color w:val="000000"/>
-                <w:sz w:val="20"/>
-                <w:lang w:eastAsia="pl-PL"/>
-              </w:rPr>
-              <w:t>100</w:t>
+                <w:lang w:eastAsia="pl-PL"/>
+              </w:rPr>
+            </w:pPr>
+            <w:r>
+              <w:rPr>
+                <w:rFonts w:ascii="Calibri" w:eastAsia="Times New Roman" w:hAnsi="Calibri" w:cs="Times New Roman"/>
+                <w:color w:val="000000"/>
+                <w:lang w:eastAsia="pl-PL"/>
+              </w:rPr>
+              <w:t>20</w:t>
             </w:r>
           </w:p>
         </w:tc>
@@ -2909,11 +2892,19 @@
             <w:noWrap/>
           </w:tcPr>
           <w:p>
-            <w:proofErr w:type="spellStart"/>
-            <w:r>
-              <w:t>Rok_ost_przeg</w:t>
-            </w:r>
-            <w:proofErr w:type="spellEnd"/>
+            <w:pPr>
+              <w:ind w:left="51"/>
+              <w:rPr>
+                <w:b/>
+                <w:highlight w:val="lightGray"/>
+              </w:rPr>
+            </w:pPr>
+            <w:r>
+              <w:rPr>
+                <w:b/>
+              </w:rPr>
+              <w:t>Propozycja</w:t>
+            </w:r>
           </w:p>
         </w:tc>
         <w:tc>
@@ -2925,36 +2916,42 @@
               <w:rPr>
                 <w:rFonts w:ascii="Calibri" w:eastAsia="Times New Roman" w:hAnsi="Calibri" w:cs="Times New Roman"/>
                 <w:color w:val="000000"/>
+                <w:lang w:eastAsia="pl-PL"/>
+              </w:rPr>
+            </w:pPr>
+            <w:r>
+              <w:rPr>
+                <w:rFonts w:ascii="Calibri" w:eastAsia="Times New Roman" w:hAnsi="Calibri" w:cs="Times New Roman"/>
+                <w:color w:val="000000"/>
                 <w:sz w:val="20"/>
                 <w:lang w:eastAsia="pl-PL"/>
               </w:rPr>
-            </w:pPr>
-            <w:proofErr w:type="spellStart"/>
-            <w:r>
+              <w:t>Txt 255</w:t>
+            </w:r>
+          </w:p>
+        </w:tc>
+        <w:tc>
+          <w:tcPr>
+            <w:tcW w:w="1275" w:type="dxa"/>
+          </w:tcPr>
+          <w:p>
+            <w:pPr>
               <w:rPr>
                 <w:rFonts w:ascii="Calibri" w:eastAsia="Times New Roman" w:hAnsi="Calibri" w:cs="Times New Roman"/>
                 <w:color w:val="000000"/>
                 <w:sz w:val="20"/>
                 <w:lang w:eastAsia="pl-PL"/>
               </w:rPr>
-              <w:t>Int</w:t>
-            </w:r>
-            <w:proofErr w:type="spellEnd"/>
-          </w:p>
-        </w:tc>
-        <w:tc>
-          <w:tcPr>
-            <w:tcW w:w="1275" w:type="dxa"/>
-          </w:tcPr>
-          <w:p>
-            <w:pPr>
+            </w:pPr>
+            <w:r>
               <w:rPr>
                 <w:rFonts w:ascii="Calibri" w:eastAsia="Times New Roman" w:hAnsi="Calibri" w:cs="Times New Roman"/>
                 <w:color w:val="000000"/>
                 <w:sz w:val="20"/>
                 <w:lang w:eastAsia="pl-PL"/>
               </w:rPr>
-            </w:pPr>
+              <w:t>100</w:t>
+            </w:r>
           </w:p>
         </w:tc>
       </w:tr>
@@ -2987,9 +2984,12 @@
             <w:noWrap/>
           </w:tcPr>
           <w:p>
+            <w:pPr>
+              <w:ind w:left="51"/>
+            </w:pPr>
             <w:proofErr w:type="spellStart"/>
             <w:r>
-              <w:t>Mc_ost_przeg</w:t>
+              <w:t>Rok_ost_przeg</w:t>
             </w:r>
             <w:proofErr w:type="spellEnd"/>
           </w:p>
@@ -3065,9 +3065,12 @@
             <w:noWrap/>
           </w:tcPr>
           <w:p>
+            <w:pPr>
+              <w:ind w:left="51"/>
+            </w:pPr>
             <w:proofErr w:type="spellStart"/>
             <w:r>
-              <w:t>Dz_ost_przeg</w:t>
+              <w:t>Mc_ost_przeg</w:t>
             </w:r>
             <w:proofErr w:type="spellEnd"/>
           </w:p>
@@ -3143,9 +3146,12 @@
             <w:noWrap/>
           </w:tcPr>
           <w:p>
+            <w:pPr>
+              <w:ind w:left="51"/>
+            </w:pPr>
             <w:proofErr w:type="spellStart"/>
             <w:r>
-              <w:t>Rok_kol_przeg</w:t>
+              <w:t>Dz_ost_przeg</w:t>
             </w:r>
             <w:proofErr w:type="spellEnd"/>
           </w:p>
@@ -3221,9 +3227,12 @@
             <w:noWrap/>
           </w:tcPr>
           <w:p>
+            <w:pPr>
+              <w:ind w:left="51"/>
+            </w:pPr>
             <w:proofErr w:type="spellStart"/>
             <w:r>
-              <w:t>Mc_kol_przeg</w:t>
+              <w:t>Rok_kol_przeg</w:t>
             </w:r>
             <w:proofErr w:type="spellEnd"/>
           </w:p>
@@ -3299,8 +3308,92 @@
             <w:noWrap/>
           </w:tcPr>
           <w:p>
+            <w:pPr>
+              <w:ind w:left="51"/>
+            </w:pPr>
             <w:proofErr w:type="spellStart"/>
             <w:r>
+              <w:t>Mc_kol_przeg</w:t>
+            </w:r>
+            <w:proofErr w:type="spellEnd"/>
+          </w:p>
+        </w:tc>
+        <w:tc>
+          <w:tcPr>
+            <w:tcW w:w="1854" w:type="dxa"/>
+          </w:tcPr>
+          <w:p>
+            <w:pPr>
+              <w:rPr>
+                <w:rFonts w:ascii="Calibri" w:eastAsia="Times New Roman" w:hAnsi="Calibri" w:cs="Times New Roman"/>
+                <w:color w:val="000000"/>
+                <w:sz w:val="20"/>
+                <w:lang w:eastAsia="pl-PL"/>
+              </w:rPr>
+            </w:pPr>
+            <w:proofErr w:type="spellStart"/>
+            <w:r>
+              <w:rPr>
+                <w:rFonts w:ascii="Calibri" w:eastAsia="Times New Roman" w:hAnsi="Calibri" w:cs="Times New Roman"/>
+                <w:color w:val="000000"/>
+                <w:sz w:val="20"/>
+                <w:lang w:eastAsia="pl-PL"/>
+              </w:rPr>
+              <w:t>Int</w:t>
+            </w:r>
+            <w:proofErr w:type="spellEnd"/>
+          </w:p>
+        </w:tc>
+        <w:tc>
+          <w:tcPr>
+            <w:tcW w:w="1275" w:type="dxa"/>
+          </w:tcPr>
+          <w:p>
+            <w:pPr>
+              <w:rPr>
+                <w:rFonts w:ascii="Calibri" w:eastAsia="Times New Roman" w:hAnsi="Calibri" w:cs="Times New Roman"/>
+                <w:color w:val="000000"/>
+                <w:sz w:val="20"/>
+                <w:lang w:eastAsia="pl-PL"/>
+              </w:rPr>
+            </w:pPr>
+          </w:p>
+        </w:tc>
+      </w:tr>
+      <w:tr>
+        <w:trPr>
+          <w:trHeight w:val="300"/>
+        </w:trPr>
+        <w:tc>
+          <w:tcPr>
+            <w:tcW w:w="2389" w:type="dxa"/>
+          </w:tcPr>
+          <w:p>
+            <w:pPr>
+              <w:pStyle w:val="Akapitzlist"/>
+              <w:numPr>
+                <w:ilvl w:val="0"/>
+                <w:numId w:val="26"/>
+              </w:numPr>
+              <w:rPr>
+                <w:rFonts w:ascii="Calibri" w:eastAsia="Times New Roman" w:hAnsi="Calibri" w:cs="Times New Roman"/>
+                <w:color w:val="000000"/>
+                <w:lang w:eastAsia="pl-PL"/>
+              </w:rPr>
+            </w:pPr>
+          </w:p>
+        </w:tc>
+        <w:tc>
+          <w:tcPr>
+            <w:tcW w:w="4531" w:type="dxa"/>
+            <w:noWrap/>
+          </w:tcPr>
+          <w:p>
+            <w:pPr>
+              <w:ind w:left="51"/>
+            </w:pPr>
+            <w:proofErr w:type="spellStart"/>
+            <w:r>
               <w:t>Dz_kol_przeg</w:t>
             </w:r>
             <w:proofErr w:type="spellEnd"/>
@@ -3319,6 +3412,7 @@
                 <w:lang w:eastAsia="pl-PL"/>
               </w:rPr>
             </w:pPr>
+            <w:proofErr w:type="spellStart"/>
             <w:r>
               <w:rPr>
                 <w:rFonts w:ascii="Calibri" w:eastAsia="Times New Roman" w:hAnsi="Calibri" w:cs="Times New Roman"/>
@@ -3328,6 +3422,7 @@
               </w:rPr>
               <w:t>Int</w:t>
             </w:r>
+            <w:proofErr w:type="spellEnd"/>
           </w:p>
         </w:tc>
         <w:tc>
@@ -5114,6 +5209,14 @@
               </w:rPr>
               <w:t>Zdjecie1</w:t>
             </w:r>
+            <w:r>
+              <w:rPr>
+                <w:rFonts w:ascii="Calibri" w:eastAsia="Times New Roman" w:hAnsi="Calibri" w:cs="Times New Roman"/>
+                <w:color w:val="000000"/>
+                <w:lang w:eastAsia="pl-PL"/>
+              </w:rPr>
+              <w:t xml:space="preserve"> - nazwa</w:t>
+            </w:r>
           </w:p>
         </w:tc>
         <w:tc>
@@ -5187,6 +5290,260 @@
                 <w:lang w:eastAsia="pl-PL"/>
               </w:rPr>
             </w:pPr>
+          </w:p>
+        </w:tc>
+      </w:tr>
+      <w:tr>
+        <w:trPr>
+          <w:trHeight w:val="300"/>
+        </w:trPr>
+        <w:tc>
+          <w:tcPr>
+            <w:tcW w:w="2028" w:type="dxa"/>
+            <w:vMerge/>
+          </w:tcPr>
+          <w:p>
+            <w:pPr>
+              <w:rPr>
+                <w:rFonts w:ascii="Calibri" w:eastAsia="Times New Roman" w:hAnsi="Calibri" w:cs="Times New Roman"/>
+                <w:color w:val="000000"/>
+                <w:lang w:eastAsia="pl-PL"/>
+              </w:rPr>
+            </w:pPr>
+          </w:p>
+        </w:tc>
+        <w:tc>
+          <w:tcPr>
+            <w:tcW w:w="3964" w:type="dxa"/>
+            <w:noWrap/>
+          </w:tcPr>
+          <w:p>
+            <w:pPr>
+              <w:rPr>
+                <w:rFonts w:ascii="Calibri" w:eastAsia="Times New Roman" w:hAnsi="Calibri" w:cs="Times New Roman"/>
+                <w:color w:val="000000"/>
+                <w:lang w:eastAsia="pl-PL"/>
+              </w:rPr>
+            </w:pPr>
+            <w:r>
+              <w:rPr>
+                <w:b/>
+              </w:rPr>
+              <w:t>Zawartość</w:t>
+            </w:r>
+            <w:r>
+              <w:rPr>
+                <w:b/>
+              </w:rPr>
+              <w:t xml:space="preserve"> pliku</w:t>
+            </w:r>
+          </w:p>
+        </w:tc>
+        <w:tc>
+          <w:tcPr>
+            <w:tcW w:w="4057" w:type="dxa"/>
+          </w:tcPr>
+          <w:p>
+            <w:pPr>
+              <w:rPr>
+                <w:rFonts w:ascii="Calibri" w:eastAsia="Times New Roman" w:hAnsi="Calibri" w:cs="Times New Roman"/>
+                <w:color w:val="000000"/>
+                <w:lang w:eastAsia="pl-PL"/>
+              </w:rPr>
+            </w:pPr>
+            <w:r>
+              <w:rPr>
+                <w:rFonts w:ascii="Calibri" w:eastAsia="Times New Roman" w:hAnsi="Calibri" w:cs="Times New Roman"/>
+                <w:color w:val="000000"/>
+                <w:lang w:eastAsia="pl-PL"/>
+              </w:rPr>
+              <w:t>pictureBox1</w:t>
+            </w:r>
+          </w:p>
+        </w:tc>
+      </w:tr>
+      <w:tr>
+        <w:trPr>
+          <w:trHeight w:val="300"/>
+        </w:trPr>
+        <w:tc>
+          <w:tcPr>
+            <w:tcW w:w="2028" w:type="dxa"/>
+            <w:vMerge/>
+          </w:tcPr>
+          <w:p>
+            <w:pPr>
+              <w:rPr>
+                <w:rFonts w:ascii="Calibri" w:eastAsia="Times New Roman" w:hAnsi="Calibri" w:cs="Times New Roman"/>
+                <w:color w:val="000000"/>
+                <w:lang w:eastAsia="pl-PL"/>
+              </w:rPr>
+            </w:pPr>
+          </w:p>
+        </w:tc>
+        <w:tc>
+          <w:tcPr>
+            <w:tcW w:w="3964" w:type="dxa"/>
+            <w:noWrap/>
+          </w:tcPr>
+          <w:p>
+            <w:pPr>
+              <w:rPr>
+                <w:rFonts w:ascii="Calibri" w:eastAsia="Times New Roman" w:hAnsi="Calibri" w:cs="Times New Roman"/>
+                <w:color w:val="000000"/>
+                <w:lang w:eastAsia="pl-PL"/>
+              </w:rPr>
+            </w:pPr>
+          </w:p>
+        </w:tc>
+        <w:tc>
+          <w:tcPr>
+            <w:tcW w:w="4057" w:type="dxa"/>
+          </w:tcPr>
+          <w:p>
+            <w:pPr>
+              <w:rPr>
+                <w:rFonts w:ascii="Calibri" w:eastAsia="Times New Roman" w:hAnsi="Calibri" w:cs="Times New Roman"/>
+                <w:color w:val="000000"/>
+                <w:lang w:eastAsia="pl-PL"/>
+              </w:rPr>
+            </w:pPr>
+            <w:proofErr w:type="spellStart"/>
+            <w:r>
+              <w:rPr>
+                <w:rFonts w:ascii="Calibri" w:eastAsia="Times New Roman" w:hAnsi="Calibri" w:cs="Times New Roman"/>
+                <w:color w:val="000000"/>
+                <w:lang w:eastAsia="pl-PL"/>
+              </w:rPr>
+              <w:t>buttonPokazZdj</w:t>
+            </w:r>
+            <w:proofErr w:type="spellEnd"/>
+          </w:p>
+        </w:tc>
+      </w:tr>
+      <w:tr>
+        <w:trPr>
+          <w:trHeight w:val="300"/>
+        </w:trPr>
+        <w:tc>
+          <w:tcPr>
+            <w:tcW w:w="2028" w:type="dxa"/>
+            <w:vMerge/>
+          </w:tcPr>
+          <w:p>
+            <w:pPr>
+              <w:rPr>
+                <w:rFonts w:ascii="Calibri" w:eastAsia="Times New Roman" w:hAnsi="Calibri" w:cs="Times New Roman"/>
+                <w:color w:val="000000"/>
+                <w:lang w:eastAsia="pl-PL"/>
+              </w:rPr>
+            </w:pPr>
+          </w:p>
+        </w:tc>
+        <w:tc>
+          <w:tcPr>
+            <w:tcW w:w="3964" w:type="dxa"/>
+            <w:noWrap/>
+          </w:tcPr>
+          <w:p>
+            <w:pPr>
+              <w:rPr>
+                <w:rFonts w:ascii="Calibri" w:eastAsia="Times New Roman" w:hAnsi="Calibri" w:cs="Times New Roman"/>
+                <w:color w:val="000000"/>
+                <w:lang w:eastAsia="pl-PL"/>
+              </w:rPr>
+            </w:pPr>
+          </w:p>
+        </w:tc>
+        <w:tc>
+          <w:tcPr>
+            <w:tcW w:w="4057" w:type="dxa"/>
+          </w:tcPr>
+          <w:p>
+            <w:pPr>
+              <w:rPr>
+                <w:rFonts w:ascii="Calibri" w:eastAsia="Times New Roman" w:hAnsi="Calibri" w:cs="Times New Roman"/>
+                <w:color w:val="000000"/>
+                <w:lang w:eastAsia="pl-PL"/>
+              </w:rPr>
+            </w:pPr>
+            <w:proofErr w:type="spellStart"/>
+            <w:r>
+              <w:rPr>
+                <w:rFonts w:ascii="Calibri" w:eastAsia="Times New Roman" w:hAnsi="Calibri" w:cs="Times New Roman"/>
+                <w:color w:val="000000"/>
+                <w:lang w:eastAsia="pl-PL"/>
+              </w:rPr>
+              <w:t>buttonUsunZdj</w:t>
+            </w:r>
+            <w:proofErr w:type="spellEnd"/>
+          </w:p>
+        </w:tc>
+      </w:tr>
+      <w:tr>
+        <w:trPr>
+          <w:trHeight w:val="300"/>
+        </w:trPr>
+        <w:tc>
+          <w:tcPr>
+            <w:tcW w:w="2028" w:type="dxa"/>
+            <w:vMerge/>
+          </w:tcPr>
+          <w:p>
+            <w:pPr>
+              <w:rPr>
+                <w:rFonts w:ascii="Calibri" w:eastAsia="Times New Roman" w:hAnsi="Calibri" w:cs="Times New Roman"/>
+                <w:color w:val="000000"/>
+                <w:lang w:eastAsia="pl-PL"/>
+              </w:rPr>
+            </w:pPr>
+          </w:p>
+        </w:tc>
+        <w:tc>
+          <w:tcPr>
+            <w:tcW w:w="3964" w:type="dxa"/>
+            <w:noWrap/>
+          </w:tcPr>
+          <w:p>
+            <w:pPr>
+              <w:rPr>
+                <w:rFonts w:ascii="Calibri" w:eastAsia="Times New Roman" w:hAnsi="Calibri" w:cs="Times New Roman"/>
+                <w:color w:val="000000"/>
+                <w:lang w:eastAsia="pl-PL"/>
+              </w:rPr>
+            </w:pPr>
+            <w:r>
+              <w:rPr>
+                <w:rFonts w:ascii="Calibri" w:eastAsia="Times New Roman" w:hAnsi="Calibri" w:cs="Times New Roman"/>
+                <w:color w:val="000000"/>
+                <w:lang w:eastAsia="pl-PL"/>
+              </w:rPr>
+              <w:t>Otwieranie po linku nazwy zdjęcia (?)</w:t>
+            </w:r>
+          </w:p>
+        </w:tc>
+        <w:tc>
+          <w:tcPr>
+            <w:tcW w:w="4057" w:type="dxa"/>
+          </w:tcPr>
+          <w:p>
+            <w:pPr>
+              <w:rPr>
+                <w:rFonts w:ascii="Calibri" w:eastAsia="Times New Roman" w:hAnsi="Calibri" w:cs="Times New Roman"/>
+                <w:color w:val="000000"/>
+                <w:lang w:eastAsia="pl-PL"/>
+              </w:rPr>
+            </w:pPr>
+            <w:proofErr w:type="spellStart"/>
+            <w:r>
+              <w:rPr>
+                <w:rFonts w:ascii="Calibri" w:eastAsia="Times New Roman" w:hAnsi="Calibri" w:cs="Times New Roman"/>
+                <w:color w:val="000000"/>
+                <w:lang w:eastAsia="pl-PL"/>
+              </w:rPr>
+              <w:t>linkLabelNazwaZdjecia</w:t>
+            </w:r>
+            <w:proofErr w:type="spellEnd"/>
           </w:p>
         </w:tc>
       </w:tr>
@@ -6085,16 +6442,31 @@
           <w:numId w:val="4"/>
         </w:numPr>
       </w:pPr>
+      <w:r>
+        <w:t>I</w:t>
+      </w:r>
+      <w:r>
+        <w:t>dentyfikator (</w:t>
+      </w:r>
       <w:proofErr w:type="spellStart"/>
       <w:r>
-        <w:t>ID</w:t>
-      </w:r>
-      <w:r>
-        <w:t>_operator</w:t>
+        <w:t>ID_o</w:t>
+      </w:r>
+      <w:r>
+        <w:t>perator</w:t>
       </w:r>
       <w:proofErr w:type="spellEnd"/>
       <w:r>
-        <w:t xml:space="preserve"> (użytkownika maszyny) klucz własny</w:t>
+        <w:t xml:space="preserve">) </w:t>
+      </w:r>
+      <w:r>
+        <w:t>użytkownik</w:t>
+      </w:r>
+      <w:r>
+        <w:t xml:space="preserve"> maszyny</w:t>
+      </w:r>
+      <w:r>
+        <w:t xml:space="preserve"> klucz własny</w:t>
       </w:r>
     </w:p>
     <w:p>
@@ -6107,7 +6479,7 @@
       </w:pPr>
       <w:proofErr w:type="spellStart"/>
       <w:r>
-        <w:t>Operator_maszyny</w:t>
+        <w:t>Nazwa_op_maszyny</w:t>
       </w:r>
       <w:proofErr w:type="spellEnd"/>
       <w:r>
@@ -6180,8 +6552,82 @@
       </w:r>
       <w:proofErr w:type="spellEnd"/>
       <w:r>
-        <w:t xml:space="preserve"> (data po której wygasają uprawnienia)</w:t>
-      </w:r>
+        <w:t xml:space="preserve"> (data po której wygasają uprawnienia</w:t>
+      </w:r>
+      <w:r>
+        <w:t xml:space="preserve"> np. 2 lata</w:t>
+      </w:r>
+      <w:r>
+        <w:t>)</w:t>
+      </w:r>
+    </w:p>
+    <w:p>
+      <w:pPr>
+        <w:pStyle w:val="Akapitzlist"/>
+        <w:numPr>
+          <w:ilvl w:val="0"/>
+          <w:numId w:val="4"/>
+        </w:numPr>
+      </w:pPr>
+      <w:r>
+        <w:t>Rok</w:t>
+      </w:r>
+    </w:p>
+    <w:p>
+      <w:pPr>
+        <w:pStyle w:val="Akapitzlist"/>
+        <w:numPr>
+          <w:ilvl w:val="0"/>
+          <w:numId w:val="4"/>
+        </w:numPr>
+      </w:pPr>
+      <w:proofErr w:type="spellStart"/>
+      <w:r>
+        <w:t>Mc</w:t>
+      </w:r>
+      <w:proofErr w:type="spellEnd"/>
+    </w:p>
+    <w:p>
+      <w:pPr>
+        <w:pStyle w:val="Akapitzlist"/>
+        <w:numPr>
+          <w:ilvl w:val="0"/>
+          <w:numId w:val="4"/>
+        </w:numPr>
+      </w:pPr>
+      <w:proofErr w:type="spellStart"/>
+      <w:r>
+        <w:t>Dzien</w:t>
+      </w:r>
+      <w:proofErr w:type="spellEnd"/>
+    </w:p>
+    <w:p>
+      <w:pPr>
+        <w:pStyle w:val="Akapitzlist"/>
+        <w:numPr>
+          <w:ilvl w:val="0"/>
+          <w:numId w:val="4"/>
+        </w:numPr>
+      </w:pPr>
+      <w:proofErr w:type="spellStart"/>
+      <w:r>
+        <w:t>Op_nazwisko</w:t>
+      </w:r>
+      <w:proofErr w:type="spellEnd"/>
+    </w:p>
+    <w:p>
+      <w:pPr>
+        <w:pStyle w:val="Akapitzlist"/>
+        <w:numPr>
+          <w:ilvl w:val="0"/>
+          <w:numId w:val="4"/>
+        </w:numPr>
+      </w:pPr>
+      <w:proofErr w:type="spellStart"/>
+      <w:r>
+        <w:t>Op_imie</w:t>
+      </w:r>
+      <w:proofErr w:type="spellEnd"/>
     </w:p>
     <w:tbl>
       <w:tblPr>
@@ -6234,7 +6680,7 @@
           <w:p>
             <w:proofErr w:type="spellStart"/>
             <w:r>
-              <w:t>Operator_maszyny</w:t>
+              <w:t>Nazwa_op_maszyny</w:t>
             </w:r>
             <w:proofErr w:type="spellEnd"/>
           </w:p>
@@ -7006,8 +7452,6 @@
                 <w:lang w:eastAsia="pl-PL"/>
               </w:rPr>
             </w:pPr>
-            <w:bookmarkStart w:id="0" w:name="_GoBack"/>
-            <w:bookmarkEnd w:id="0"/>
           </w:p>
         </w:tc>
         <w:tc>
@@ -7226,7 +7670,7 @@
             </w:pPr>
             <w:proofErr w:type="spellStart"/>
             <w:r>
-              <w:t>Operator_maszyny</w:t>
+              <w:t>Op_imie</w:t>
             </w:r>
             <w:proofErr w:type="spellEnd"/>
           </w:p>
@@ -7236,21 +7680,61 @@
             <w:tcW w:w="3626" w:type="dxa"/>
           </w:tcPr>
           <w:p>
-            <w:pPr>
-              <w:rPr>
-                <w:rFonts w:ascii="Calibri" w:eastAsia="Times New Roman" w:hAnsi="Calibri" w:cs="Times New Roman"/>
-                <w:color w:val="000000"/>
-                <w:lang w:eastAsia="pl-PL"/>
-              </w:rPr>
-            </w:pPr>
             <w:proofErr w:type="spellStart"/>
             <w:r>
-              <w:rPr>
-                <w:rFonts w:ascii="Calibri" w:eastAsia="Times New Roman" w:hAnsi="Calibri" w:cs="Times New Roman"/>
-                <w:color w:val="000000"/>
-                <w:lang w:eastAsia="pl-PL"/>
-              </w:rPr>
-              <w:t>textBoxOperator_maszyny</w:t>
+              <w:t>textBoxImie</w:t>
+            </w:r>
+            <w:proofErr w:type="spellEnd"/>
+          </w:p>
+        </w:tc>
+      </w:tr>
+      <w:tr>
+        <w:trPr>
+          <w:trHeight w:val="353"/>
+        </w:trPr>
+        <w:tc>
+          <w:tcPr>
+            <w:tcW w:w="1772" w:type="dxa"/>
+            <w:vMerge/>
+          </w:tcPr>
+          <w:p>
+            <w:pPr>
+              <w:rPr>
+                <w:rFonts w:ascii="Calibri" w:eastAsia="Times New Roman" w:hAnsi="Calibri" w:cs="Times New Roman"/>
+                <w:color w:val="000000"/>
+                <w:lang w:eastAsia="pl-PL"/>
+              </w:rPr>
+            </w:pPr>
+          </w:p>
+        </w:tc>
+        <w:tc>
+          <w:tcPr>
+            <w:tcW w:w="4651" w:type="dxa"/>
+            <w:noWrap/>
+          </w:tcPr>
+          <w:p>
+            <w:pPr>
+              <w:rPr>
+                <w:rFonts w:ascii="Calibri" w:eastAsia="Times New Roman" w:hAnsi="Calibri" w:cs="Times New Roman"/>
+                <w:color w:val="000000"/>
+                <w:lang w:eastAsia="pl-PL"/>
+              </w:rPr>
+            </w:pPr>
+            <w:proofErr w:type="spellStart"/>
+            <w:r>
+              <w:t>Op_nazwisko</w:t>
+            </w:r>
+            <w:proofErr w:type="spellEnd"/>
+          </w:p>
+        </w:tc>
+        <w:tc>
+          <w:tcPr>
+            <w:tcW w:w="3626" w:type="dxa"/>
+          </w:tcPr>
+          <w:p>
+            <w:proofErr w:type="spellStart"/>
+            <w:r>
+              <w:t>textBoxNazwisko</w:t>
             </w:r>
             <w:proofErr w:type="spellEnd"/>
           </w:p>
@@ -7324,7 +7808,7 @@
                 <w:sz w:val="20"/>
                 <w:lang w:eastAsia="pl-PL"/>
               </w:rPr>
-              <w:t>textBoxNazwa_Dzial</w:t>
+              <w:t>comboBoxDzial_operator_maszyny</w:t>
             </w:r>
             <w:proofErr w:type="spellEnd"/>
           </w:p>
@@ -7502,34 +7986,8 @@
                 <w:color w:val="000000"/>
                 <w:lang w:eastAsia="pl-PL"/>
               </w:rPr>
-              <w:t xml:space="preserve">Obsługiwane </w:t>
-            </w:r>
-            <w:proofErr w:type="spellStart"/>
-            <w:r>
-              <w:rPr>
-                <w:rFonts w:ascii="Calibri" w:eastAsia="Times New Roman" w:hAnsi="Calibri" w:cs="Times New Roman"/>
-                <w:color w:val="000000"/>
-                <w:lang w:eastAsia="pl-PL"/>
-              </w:rPr>
-              <w:t>m</w:t>
-            </w:r>
-            <w:r>
-              <w:rPr>
-                <w:rFonts w:ascii="Calibri" w:eastAsia="Times New Roman" w:hAnsi="Calibri" w:cs="Times New Roman"/>
-                <w:color w:val="000000"/>
-                <w:lang w:eastAsia="pl-PL"/>
-              </w:rPr>
-              <w:t>O</w:t>
-            </w:r>
-            <w:r>
-              <w:rPr>
-                <w:rFonts w:ascii="Calibri" w:eastAsia="Times New Roman" w:hAnsi="Calibri" w:cs="Times New Roman"/>
-                <w:color w:val="000000"/>
-                <w:lang w:eastAsia="pl-PL"/>
-              </w:rPr>
-              <w:t>aszyny</w:t>
-            </w:r>
-            <w:proofErr w:type="spellEnd"/>
+              <w:t>Lista obsługiwanych przez wybranego operatora maszyn</w:t>
+            </w:r>
           </w:p>
         </w:tc>
         <w:tc>
@@ -7842,30 +8300,32 @@
     </w:tbl>
     <w:p/>
     <w:p>
-      <w:pPr>
-        <w:rPr>
-          <w:highlight w:val="yellow"/>
-        </w:rPr>
-      </w:pPr>
-      <w:r>
-        <w:rPr>
-          <w:highlight w:val="yellow"/>
-        </w:rPr>
+      <w:r>
         <w:t xml:space="preserve">Tabela </w:t>
       </w:r>
       <w:proofErr w:type="spellStart"/>
       <w:r>
         <w:rPr>
           <w:b/>
-          <w:highlight w:val="yellow"/>
-        </w:rPr>
-        <w:t>Uzyt_masz</w:t>
+        </w:rPr>
+        <w:t>Operator</w:t>
+      </w:r>
+      <w:r>
+        <w:rPr>
+          <w:b/>
+        </w:rPr>
+        <w:t>_masz</w:t>
+      </w:r>
+      <w:r>
+        <w:rPr>
+          <w:b/>
+        </w:rPr>
+        <w:t>yny_Maszyny</w:t>
       </w:r>
       <w:proofErr w:type="spellEnd"/>
       <w:r>
         <w:rPr>
           <w:b/>
-          <w:highlight w:val="yellow"/>
         </w:rPr>
         <w:t xml:space="preserve"> (</w:t>
       </w:r>
@@ -7873,7 +8333,6 @@
       <w:r>
         <w:rPr>
           <w:b/>
-          <w:highlight w:val="yellow"/>
         </w:rPr>
         <w:t>multi</w:t>
       </w:r>
@@ -7881,15 +8340,17 @@
       <w:r>
         <w:rPr>
           <w:b/>
-          <w:highlight w:val="yellow"/>
         </w:rPr>
         <w:t>)</w:t>
       </w:r>
       <w:r>
-        <w:rPr>
-          <w:highlight w:val="yellow"/>
-        </w:rPr>
-        <w:t xml:space="preserve"> określa prawa do użytkowania maszyn powinna zawierać następujące pozycje:</w:t>
+        <w:t xml:space="preserve"> określa prawa do użytkowania maszyn</w:t>
+      </w:r>
+      <w:r>
+        <w:t>,</w:t>
+      </w:r>
+      <w:r>
+        <w:t xml:space="preserve"> powinna zawierać następujące pozycje:</w:t>
       </w:r>
     </w:p>
     <w:p>
@@ -7899,23 +8360,12 @@
           <w:ilvl w:val="0"/>
           <w:numId w:val="6"/>
         </w:numPr>
-        <w:rPr>
-          <w:highlight w:val="yellow"/>
-        </w:rPr>
-      </w:pPr>
-      <w:proofErr w:type="spellStart"/>
-      <w:r>
-        <w:rPr>
-          <w:highlight w:val="yellow"/>
-        </w:rPr>
-        <w:t>ID_uzyt_masz</w:t>
-      </w:r>
-      <w:proofErr w:type="spellEnd"/>
-      <w:r>
-        <w:rPr>
-          <w:highlight w:val="yellow"/>
-        </w:rPr>
-        <w:t xml:space="preserve"> (klucz własny)</w:t>
+      </w:pPr>
+      <w:r>
+        <w:t xml:space="preserve">Identyfikator </w:t>
+      </w:r>
+      <w:r>
+        <w:t>(klucz własny)</w:t>
       </w:r>
     </w:p>
     <w:p>
@@ -7925,22 +8375,13 @@
           <w:ilvl w:val="0"/>
           <w:numId w:val="6"/>
         </w:numPr>
-        <w:rPr>
-          <w:highlight w:val="yellow"/>
-        </w:rPr>
       </w:pPr>
       <w:proofErr w:type="spellStart"/>
       <w:r>
-        <w:rPr>
-          <w:highlight w:val="yellow"/>
-        </w:rPr>
         <w:t>ID_masz</w:t>
       </w:r>
       <w:proofErr w:type="spellEnd"/>
       <w:r>
-        <w:rPr>
-          <w:highlight w:val="yellow"/>
-        </w:rPr>
         <w:t xml:space="preserve"> (klucz obcy)</w:t>
       </w:r>
     </w:p>
@@ -7951,25 +8392,23 @@
           <w:ilvl w:val="0"/>
           <w:numId w:val="6"/>
         </w:numPr>
-        <w:rPr>
-          <w:highlight w:val="yellow"/>
-        </w:rPr>
+        <w:pBdr>
+          <w:bottom w:val="double" w:sz="6" w:space="1" w:color="auto"/>
+        </w:pBdr>
       </w:pPr>
       <w:proofErr w:type="spellStart"/>
       <w:r>
-        <w:rPr>
-          <w:highlight w:val="yellow"/>
-        </w:rPr>
-        <w:t>ID_uzyt</w:t>
+        <w:t>ID_</w:t>
+      </w:r>
+      <w:r>
+        <w:t>op_maszyny</w:t>
       </w:r>
       <w:proofErr w:type="spellEnd"/>
       <w:r>
-        <w:rPr>
-          <w:highlight w:val="yellow"/>
-        </w:rPr>
         <w:t xml:space="preserve"> (klucz obcy)</w:t>
       </w:r>
     </w:p>
+    <w:p/>
     <w:p>
       <w:proofErr w:type="spellStart"/>
       <w:r>
@@ -8009,6 +8448,9 @@
           <w:numId w:val="5"/>
         </w:numPr>
       </w:pPr>
+      <w:r>
+        <w:t>Identyfikator (</w:t>
+      </w:r>
       <w:proofErr w:type="spellStart"/>
       <w:r>
         <w:t>ID_o</w:t>
@@ -8018,7 +8460,25 @@
       </w:r>
       <w:proofErr w:type="spellEnd"/>
       <w:r>
-        <w:t xml:space="preserve"> (opiekuna maszyny) klucz własny</w:t>
+        <w:t>)</w:t>
+      </w:r>
+      <w:r>
+        <w:t xml:space="preserve"> </w:t>
+      </w:r>
+      <w:r>
+        <w:t>opiekuna maszyny</w:t>
+      </w:r>
+      <w:r>
+        <w:t xml:space="preserve"> </w:t>
+      </w:r>
+      <w:r>
+        <w:t>(</w:t>
+      </w:r>
+      <w:r>
+        <w:t>klucz własny</w:t>
+      </w:r>
+      <w:r>
+        <w:t>)</w:t>
       </w:r>
     </w:p>
     <w:p>
@@ -8031,7 +8491,10 @@
       </w:pPr>
       <w:proofErr w:type="spellStart"/>
       <w:r>
-        <w:t>Osoba_zarzadzajaca</w:t>
+        <w:t>Nazwa_o</w:t>
+      </w:r>
+      <w:r>
+        <w:t>s_zarzadzajaca</w:t>
       </w:r>
       <w:proofErr w:type="spellEnd"/>
       <w:r>
@@ -8074,7 +8537,7 @@
       </w:pPr>
       <w:proofErr w:type="spellStart"/>
       <w:r>
-        <w:t>Nazwa_dzialu</w:t>
+        <w:t>Nazwa_dzial</w:t>
       </w:r>
       <w:proofErr w:type="spellEnd"/>
     </w:p>
@@ -8088,23 +8551,165 @@
       </w:pPr>
       <w:proofErr w:type="spellStart"/>
       <w:r>
-        <w:t>ID_masz</w:t>
+        <w:t>Os_zarz_nazwisko</w:t>
       </w:r>
       <w:proofErr w:type="spellEnd"/>
-      <w:r>
-        <w:t xml:space="preserve"> (klucz obcy)</w:t>
-      </w:r>
     </w:p>
     <w:p>
-      <w:r>
-        <w:t>Program powinien pokazywać zależności pomiędzy maszynami a ich osobami zarządzającymi i operatorami.</w:t>
-      </w:r>
+      <w:pPr>
+        <w:pStyle w:val="Akapitzlist"/>
+        <w:numPr>
+          <w:ilvl w:val="0"/>
+          <w:numId w:val="5"/>
+        </w:numPr>
+      </w:pPr>
+      <w:proofErr w:type="spellStart"/>
+      <w:r>
+        <w:t>Os_zarz_imie</w:t>
+      </w:r>
+      <w:proofErr w:type="spellEnd"/>
     </w:p>
     <w:p>
       <w:pPr>
         <w:pStyle w:val="Akapitzlist"/>
+      </w:pPr>
+    </w:p>
+    <w:p>
+      <w:r>
+        <w:t xml:space="preserve">Tabela </w:t>
+      </w:r>
+      <w:proofErr w:type="spellStart"/>
+      <w:r>
+        <w:rPr>
+          <w:b/>
+        </w:rPr>
+        <w:t>O</w:t>
+      </w:r>
+      <w:r>
+        <w:rPr>
+          <w:b/>
+        </w:rPr>
+        <w:t>soba</w:t>
+      </w:r>
+      <w:r>
+        <w:rPr>
+          <w:b/>
+        </w:rPr>
+        <w:t>_</w:t>
+      </w:r>
+      <w:r>
+        <w:rPr>
+          <w:b/>
+        </w:rPr>
+        <w:t>zarządzająca</w:t>
+      </w:r>
+      <w:r>
+        <w:rPr>
+          <w:b/>
+        </w:rPr>
+        <w:t>_Maszyny</w:t>
+      </w:r>
+      <w:proofErr w:type="spellEnd"/>
+      <w:r>
+        <w:rPr>
+          <w:b/>
+        </w:rPr>
+        <w:t xml:space="preserve"> (</w:t>
+      </w:r>
+      <w:proofErr w:type="spellStart"/>
+      <w:r>
+        <w:rPr>
+          <w:b/>
+        </w:rPr>
+        <w:t>multi</w:t>
+      </w:r>
+      <w:proofErr w:type="spellEnd"/>
+      <w:r>
+        <w:rPr>
+          <w:b/>
+        </w:rPr>
+        <w:t>)</w:t>
+      </w:r>
+      <w:r>
+        <w:t xml:space="preserve"> określa </w:t>
+      </w:r>
+      <w:r>
+        <w:t>opiekunów zarządzających</w:t>
+      </w:r>
+      <w:r>
+        <w:t xml:space="preserve"> maszyn</w:t>
+      </w:r>
+      <w:r>
+        <w:t>ami</w:t>
+      </w:r>
+      <w:r>
+        <w:t>,</w:t>
+      </w:r>
+      <w:r>
+        <w:t xml:space="preserve"> powinna zawierać następujące pozycje:</w:t>
+      </w:r>
+    </w:p>
+    <w:p>
+      <w:pPr>
+        <w:pStyle w:val="Akapitzlist"/>
+        <w:numPr>
+          <w:ilvl w:val="0"/>
+          <w:numId w:val="31"/>
+        </w:numPr>
+      </w:pPr>
+      <w:r>
+        <w:t>Identyfikator (klucz własny)</w:t>
+      </w:r>
+    </w:p>
+    <w:p>
+      <w:pPr>
+        <w:pStyle w:val="Akapitzlist"/>
+        <w:numPr>
+          <w:ilvl w:val="0"/>
+          <w:numId w:val="31"/>
+        </w:numPr>
+      </w:pPr>
+      <w:proofErr w:type="spellStart"/>
+      <w:r>
+        <w:t>ID_masz</w:t>
+      </w:r>
+      <w:proofErr w:type="spellEnd"/>
+      <w:r>
+        <w:t xml:space="preserve"> (klucz obcy)</w:t>
+      </w:r>
+    </w:p>
+    <w:p>
+      <w:pPr>
+        <w:pStyle w:val="Akapitzlist"/>
+        <w:numPr>
+          <w:ilvl w:val="0"/>
+          <w:numId w:val="31"/>
+        </w:numPr>
+        <w:pBdr>
+          <w:bottom w:val="double" w:sz="6" w:space="1" w:color="auto"/>
+        </w:pBdr>
+      </w:pPr>
+      <w:proofErr w:type="spellStart"/>
+      <w:r>
+        <w:t>ID_op_maszyny</w:t>
+      </w:r>
+      <w:proofErr w:type="spellEnd"/>
+      <w:r>
+        <w:t xml:space="preserve"> (klucz obcy)</w:t>
+      </w:r>
+    </w:p>
+    <w:p>
+      <w:pPr>
+        <w:pStyle w:val="Akapitzlist"/>
+      </w:pPr>
+    </w:p>
+    <w:p>
+      <w:pPr>
+        <w:pStyle w:val="Akapitzlist"/>
         <w:ind w:left="0"/>
       </w:pPr>
+      <w:bookmarkStart w:id="0" w:name="_GoBack"/>
+      <w:bookmarkEnd w:id="0"/>
     </w:p>
     <w:p>
       <w:r>
@@ -10550,6 +11155,95 @@
     </w:lvl>
   </w:abstractNum>
   <w:abstractNum w:abstractNumId="22" w15:restartNumberingAfterBreak="0">
+    <w:nsid w:val="581018F1"/>
+    <w:multiLevelType w:val="hybridMultilevel"/>
+    <w:tmpl w:val="5A3891A6"/>
+    <w:lvl w:ilvl="0" w:tplc="0415000F">
+      <w:start w:val="1"/>
+      <w:numFmt w:val="decimal"/>
+      <w:lvlText w:val="%1."/>
+      <w:lvlJc w:val="left"/>
+      <w:pPr>
+        <w:ind w:left="720" w:hanging="360"/>
+      </w:pPr>
+      <w:rPr>
+        <w:rFonts w:hint="default"/>
+      </w:rPr>
+    </w:lvl>
+    <w:lvl w:ilvl="1" w:tplc="04150019" w:tentative="1">
+      <w:start w:val="1"/>
+      <w:numFmt w:val="lowerLetter"/>
+      <w:lvlText w:val="%2."/>
+      <w:lvlJc w:val="left"/>
+      <w:pPr>
+        <w:ind w:left="1440" w:hanging="360"/>
+      </w:pPr>
+    </w:lvl>
+    <w:lvl w:ilvl="2" w:tplc="0415001B" w:tentative="1">
+      <w:start w:val="1"/>
+      <w:numFmt w:val="lowerRoman"/>
+      <w:lvlText w:val="%3."/>
+      <w:lvlJc w:val="right"/>
+      <w:pPr>
+        <w:ind w:left="2160" w:hanging="180"/>
+      </w:pPr>
+    </w:lvl>
+    <w:lvl w:ilvl="3" w:tplc="0415000F" w:tentative="1">
+      <w:start w:val="1"/>
+      <w:numFmt w:val="decimal"/>
+      <w:lvlText w:val="%4."/>
+      <w:lvlJc w:val="left"/>
+      <w:pPr>
+        <w:ind w:left="2880" w:hanging="360"/>
+      </w:pPr>
+    </w:lvl>
+    <w:lvl w:ilvl="4" w:tplc="04150019" w:tentative="1">
+      <w:start w:val="1"/>
+      <w:numFmt w:val="lowerLetter"/>
+      <w:lvlText w:val="%5."/>
+      <w:lvlJc w:val="left"/>
+      <w:pPr>
+        <w:ind w:left="3600" w:hanging="360"/>
+      </w:pPr>
+    </w:lvl>
+    <w:lvl w:ilvl="5" w:tplc="0415001B" w:tentative="1">
+      <w:start w:val="1"/>
+      <w:numFmt w:val="lowerRoman"/>
+      <w:lvlText w:val="%6."/>
+      <w:lvlJc w:val="right"/>
+      <w:pPr>
+        <w:ind w:left="4320" w:hanging="180"/>
+      </w:pPr>
+    </w:lvl>
+    <w:lvl w:ilvl="6" w:tplc="0415000F" w:tentative="1">
+      <w:start w:val="1"/>
+      <w:numFmt w:val="decimal"/>
+      <w:lvlText w:val="%7."/>
+      <w:lvlJc w:val="left"/>
+      <w:pPr>
+        <w:ind w:left="5040" w:hanging="360"/>
+      </w:pPr>
+    </w:lvl>
+    <w:lvl w:ilvl="7" w:tplc="04150019" w:tentative="1">
+      <w:start w:val="1"/>
+      <w:numFmt w:val="lowerLetter"/>
+      <w:lvlText w:val="%8."/>
+      <w:lvlJc w:val="left"/>
+      <w:pPr>
+        <w:ind w:left="5760" w:hanging="360"/>
+      </w:pPr>
+    </w:lvl>
+    <w:lvl w:ilvl="8" w:tplc="0415001B" w:tentative="1">
+      <w:start w:val="1"/>
+      <w:numFmt w:val="lowerRoman"/>
+      <w:lvlText w:val="%9."/>
+      <w:lvlJc w:val="right"/>
+      <w:pPr>
+        <w:ind w:left="6480" w:hanging="180"/>
+      </w:pPr>
+    </w:lvl>
+  </w:abstractNum>
+  <w:abstractNum w:abstractNumId="23" w15:restartNumberingAfterBreak="0">
     <w:nsid w:val="5BEF3149"/>
     <w:multiLevelType w:val="hybridMultilevel"/>
     <w:tmpl w:val="D512B640"/>
@@ -10635,7 +11329,7 @@
       </w:pPr>
     </w:lvl>
   </w:abstractNum>
-  <w:abstractNum w:abstractNumId="23" w15:restartNumberingAfterBreak="0">
+  <w:abstractNum w:abstractNumId="24" w15:restartNumberingAfterBreak="0">
     <w:nsid w:val="620F2E56"/>
     <w:multiLevelType w:val="hybridMultilevel"/>
     <w:tmpl w:val="93C21D48"/>
@@ -10748,7 +11442,7 @@
       </w:rPr>
     </w:lvl>
   </w:abstractNum>
-  <w:abstractNum w:abstractNumId="24" w15:restartNumberingAfterBreak="0">
+  <w:abstractNum w:abstractNumId="25" w15:restartNumberingAfterBreak="0">
     <w:nsid w:val="66CD2133"/>
     <w:multiLevelType w:val="hybridMultilevel"/>
     <w:tmpl w:val="B6FEA19C"/>
@@ -10838,7 +11532,7 @@
       </w:pPr>
     </w:lvl>
   </w:abstractNum>
-  <w:abstractNum w:abstractNumId="25" w15:restartNumberingAfterBreak="0">
+  <w:abstractNum w:abstractNumId="26" w15:restartNumberingAfterBreak="0">
     <w:nsid w:val="6C204918"/>
     <w:multiLevelType w:val="hybridMultilevel"/>
     <w:tmpl w:val="54325AE4"/>
@@ -10927,7 +11621,7 @@
       </w:pPr>
     </w:lvl>
   </w:abstractNum>
-  <w:abstractNum w:abstractNumId="26" w15:restartNumberingAfterBreak="0">
+  <w:abstractNum w:abstractNumId="27" w15:restartNumberingAfterBreak="0">
     <w:nsid w:val="6FC3685A"/>
     <w:multiLevelType w:val="hybridMultilevel"/>
     <w:tmpl w:val="6942A2CE"/>
@@ -11016,7 +11710,7 @@
       </w:pPr>
     </w:lvl>
   </w:abstractNum>
-  <w:abstractNum w:abstractNumId="27" w15:restartNumberingAfterBreak="0">
+  <w:abstractNum w:abstractNumId="28" w15:restartNumberingAfterBreak="0">
     <w:nsid w:val="73276AFA"/>
     <w:multiLevelType w:val="hybridMultilevel"/>
     <w:tmpl w:val="942E428E"/>
@@ -11129,7 +11823,7 @@
       </w:rPr>
     </w:lvl>
   </w:abstractNum>
-  <w:abstractNum w:abstractNumId="28" w15:restartNumberingAfterBreak="0">
+  <w:abstractNum w:abstractNumId="29" w15:restartNumberingAfterBreak="0">
     <w:nsid w:val="79F20C9A"/>
     <w:multiLevelType w:val="hybridMultilevel"/>
     <w:tmpl w:val="3C20F7DA"/>
@@ -11242,7 +11936,7 @@
       </w:rPr>
     </w:lvl>
   </w:abstractNum>
-  <w:abstractNum w:abstractNumId="29" w15:restartNumberingAfterBreak="0">
+  <w:abstractNum w:abstractNumId="30" w15:restartNumberingAfterBreak="0">
     <w:nsid w:val="7BA40CBC"/>
     <w:multiLevelType w:val="hybridMultilevel"/>
     <w:tmpl w:val="59E4FB42"/>
@@ -11335,10 +12029,10 @@
     <w:abstractNumId w:val="13"/>
   </w:num>
   <w:num w:numId="2">
-    <w:abstractNumId w:val="26"/>
+    <w:abstractNumId w:val="27"/>
   </w:num>
   <w:num w:numId="3">
-    <w:abstractNumId w:val="25"/>
+    <w:abstractNumId w:val="26"/>
   </w:num>
   <w:num w:numId="4">
     <w:abstractNumId w:val="1"/>
@@ -11350,7 +12044,7 @@
     <w:abstractNumId w:val="21"/>
   </w:num>
   <w:num w:numId="7">
-    <w:abstractNumId w:val="28"/>
+    <w:abstractNumId w:val="29"/>
   </w:num>
   <w:num w:numId="8">
     <w:abstractNumId w:val="2"/>
@@ -11359,16 +12053,16 @@
     <w:abstractNumId w:val="6"/>
   </w:num>
   <w:num w:numId="10">
-    <w:abstractNumId w:val="29"/>
+    <w:abstractNumId w:val="30"/>
   </w:num>
   <w:num w:numId="11">
-    <w:abstractNumId w:val="23"/>
+    <w:abstractNumId w:val="24"/>
   </w:num>
   <w:num w:numId="12">
     <w:abstractNumId w:val="5"/>
   </w:num>
   <w:num w:numId="13">
-    <w:abstractNumId w:val="27"/>
+    <w:abstractNumId w:val="28"/>
   </w:num>
   <w:num w:numId="14">
     <w:abstractNumId w:val="3"/>
@@ -11389,7 +12083,7 @@
     <w:abstractNumId w:val="12"/>
   </w:num>
   <w:num w:numId="20">
-    <w:abstractNumId w:val="24"/>
+    <w:abstractNumId w:val="25"/>
   </w:num>
   <w:num w:numId="21">
     <w:abstractNumId w:val="20"/>
@@ -11407,7 +12101,7 @@
     <w:abstractNumId w:val="14"/>
   </w:num>
   <w:num w:numId="26">
-    <w:abstractNumId w:val="22"/>
+    <w:abstractNumId w:val="23"/>
   </w:num>
   <w:num w:numId="27">
     <w:abstractNumId w:val="7"/>
@@ -11420,6 +12114,9 @@
   </w:num>
   <w:num w:numId="30">
     <w:abstractNumId w:val="0"/>
+  </w:num>
+  <w:num w:numId="31">
+    <w:abstractNumId w:val="22"/>
   </w:num>
 </w:numbering>
 </file>

</xml_diff>

<commit_message>
uzupełnienie dokumentacji dot materiałów
</commit_message>
<xml_diff>
--- a/Docs/RemaGUM- program.docx
+++ b/Docs/RemaGUM- program.docx
@@ -8640,10 +8640,7 @@
         <w:t xml:space="preserve"> maszyn</w:t>
       </w:r>
       <w:r>
-        <w:t>ami</w:t>
-      </w:r>
-      <w:r>
-        <w:t>,</w:t>
+        <w:t>ami,</w:t>
       </w:r>
       <w:r>
         <w:t xml:space="preserve"> powinna zawierać następujące pozycje:</w:t>
@@ -8708,8 +8705,6 @@
         <w:pStyle w:val="Akapitzlist"/>
         <w:ind w:left="0"/>
       </w:pPr>
-      <w:bookmarkStart w:id="0" w:name="_GoBack"/>
-      <w:bookmarkEnd w:id="0"/>
     </w:p>
     <w:p>
       <w:r>
@@ -8744,15 +8739,21 @@
           <w:ilvl w:val="0"/>
           <w:numId w:val="30"/>
         </w:numPr>
-      </w:pPr>
-      <w:r>
         <w:rPr>
           <w:b/>
         </w:rPr>
-        <w:t>Kategoria</w:t>
-      </w:r>
-      <w:r>
-        <w:t xml:space="preserve"> – (SŁOWNIK -&gt; materiały / narzędzia) </w:t>
+      </w:pPr>
+      <w:r>
+        <w:rPr>
+          <w:b/>
+        </w:rPr>
+        <w:t>Typ</w:t>
+      </w:r>
+      <w:r>
+        <w:rPr>
+          <w:b/>
+        </w:rPr>
+        <w:t xml:space="preserve"> (np. blacha, rury)</w:t>
       </w:r>
     </w:p>
     <w:p>
@@ -8770,13 +8771,45 @@
         <w:rPr>
           <w:b/>
         </w:rPr>
-        <w:t>Typ</w:t>
+        <w:t>Rodzaj</w:t>
       </w:r>
       <w:r>
         <w:rPr>
           <w:b/>
         </w:rPr>
-        <w:t xml:space="preserve"> (np. blacha, rury)</w:t>
+        <w:t xml:space="preserve"> (</w:t>
+      </w:r>
+      <w:r>
+        <w:rPr>
+          <w:b/>
+        </w:rPr>
+        <w:t xml:space="preserve">dane słownikowe np. </w:t>
+      </w:r>
+      <w:r>
+        <w:rPr>
+          <w:b/>
+        </w:rPr>
+        <w:t>mosiężn</w:t>
+      </w:r>
+      <w:r>
+        <w:rPr>
+          <w:b/>
+        </w:rPr>
+        <w:t xml:space="preserve">e, aluminiowe </w:t>
+      </w:r>
+      <w:proofErr w:type="spellStart"/>
+      <w:r>
+        <w:rPr>
+          <w:b/>
+        </w:rPr>
+        <w:t>itp</w:t>
+      </w:r>
+      <w:proofErr w:type="spellEnd"/>
+      <w:r>
+        <w:rPr>
+          <w:b/>
+        </w:rPr>
+        <w:t>)</w:t>
       </w:r>
     </w:p>
     <w:p>
@@ -8794,7 +8827,7 @@
         <w:rPr>
           <w:b/>
         </w:rPr>
-        <w:t>Rodzaj</w:t>
+        <w:t>Nazwa materiału</w:t>
       </w:r>
     </w:p>
     <w:p>
@@ -8812,7 +8845,7 @@
         <w:rPr>
           <w:b/>
         </w:rPr>
-        <w:t>Opis ?</w:t>
+        <w:t>Wartość jednostkowa</w:t>
       </w:r>
     </w:p>
     <w:p>
@@ -8830,13 +8863,21 @@
         <w:rPr>
           <w:b/>
         </w:rPr>
-        <w:t>Producent</w:t>
-      </w:r>
+        <w:t>Ilość na stanie magazynowym (</w:t>
+      </w:r>
+      <w:proofErr w:type="spellStart"/>
       <w:r>
         <w:rPr>
           <w:b/>
         </w:rPr>
-        <w:t xml:space="preserve"> 1</w:t>
+        <w:t>szt</w:t>
+      </w:r>
+      <w:proofErr w:type="spellEnd"/>
+      <w:r>
+        <w:rPr>
+          <w:b/>
+        </w:rPr>
+        <w:t>/m)</w:t>
       </w:r>
     </w:p>
     <w:p>
@@ -8854,13 +8895,7 @@
         <w:rPr>
           <w:b/>
         </w:rPr>
-        <w:t>Producent</w:t>
-      </w:r>
-      <w:r>
-        <w:rPr>
-          <w:b/>
-        </w:rPr>
-        <w:t xml:space="preserve"> 2</w:t>
+        <w:t>Bieżące zużycie</w:t>
       </w:r>
     </w:p>
     <w:p>
@@ -8878,7 +8913,7 @@
         <w:rPr>
           <w:b/>
         </w:rPr>
-        <w:t>Ilość jednostek</w:t>
+        <w:t>Odpad</w:t>
       </w:r>
     </w:p>
     <w:p>
@@ -8896,7 +8931,21 @@
         <w:rPr>
           <w:b/>
         </w:rPr>
-        <w:t>Wartość jednostkowa</w:t>
+        <w:t>Stan minimalny materiału (</w:t>
+      </w:r>
+      <w:proofErr w:type="spellStart"/>
+      <w:r>
+        <w:rPr>
+          <w:b/>
+        </w:rPr>
+        <w:t>szt</w:t>
+      </w:r>
+      <w:proofErr w:type="spellEnd"/>
+      <w:r>
+        <w:rPr>
+          <w:b/>
+        </w:rPr>
+        <w:t>/m)</w:t>
       </w:r>
     </w:p>
     <w:p>
@@ -8914,7 +8963,7 @@
         <w:rPr>
           <w:b/>
         </w:rPr>
-        <w:t>Cena jednostki ?</w:t>
+        <w:t>Zapotrzebowanie</w:t>
       </w:r>
     </w:p>
     <w:p>
@@ -8932,21 +8981,7 @@
         <w:rPr>
           <w:b/>
         </w:rPr>
-        <w:t>Ilość na stanie magazynowym (</w:t>
-      </w:r>
-      <w:proofErr w:type="spellStart"/>
-      <w:r>
-        <w:rPr>
-          <w:b/>
-        </w:rPr>
-        <w:t>szt</w:t>
-      </w:r>
-      <w:proofErr w:type="spellEnd"/>
-      <w:r>
-        <w:rPr>
-          <w:b/>
-        </w:rPr>
-        <w:t>/m)</w:t>
+        <w:t>Stan magazynowy po zużyciu/zapotrzebowaniu</w:t>
       </w:r>
     </w:p>
     <w:p>
@@ -8964,21 +8999,7 @@
         <w:rPr>
           <w:b/>
         </w:rPr>
-        <w:t>Stan minimalny(</w:t>
-      </w:r>
-      <w:proofErr w:type="spellStart"/>
-      <w:r>
-        <w:rPr>
-          <w:b/>
-        </w:rPr>
-        <w:t>szt</w:t>
-      </w:r>
-      <w:proofErr w:type="spellEnd"/>
-      <w:r>
-        <w:rPr>
-          <w:b/>
-        </w:rPr>
-        <w:t>/m)</w:t>
+        <w:t>Dostawca główny (dane dostawcy nazwa, link do strony, Dodatkowe informacje)</w:t>
       </w:r>
     </w:p>
     <w:p>
@@ -8996,7 +9017,7 @@
         <w:rPr>
           <w:b/>
         </w:rPr>
-        <w:t>Odpad(?)</w:t>
+        <w:t>Link dostawcy głównego</w:t>
       </w:r>
     </w:p>
     <w:p>
@@ -9014,7 +9035,35 @@
         <w:rPr>
           <w:b/>
         </w:rPr>
-        <w:t>Uwagi</w:t>
+        <w:t xml:space="preserve">Opis dostawcy głównego (np. </w:t>
+      </w:r>
+      <w:proofErr w:type="spellStart"/>
+      <w:r>
+        <w:rPr>
+          <w:b/>
+        </w:rPr>
+        <w:t>tel</w:t>
+      </w:r>
+      <w:proofErr w:type="spellEnd"/>
+      <w:r>
+        <w:rPr>
+          <w:b/>
+        </w:rPr>
+        <w:t xml:space="preserve"> kontaktowy, cena za </w:t>
+      </w:r>
+      <w:proofErr w:type="spellStart"/>
+      <w:r>
+        <w:rPr>
+          <w:b/>
+        </w:rPr>
+        <w:t>szt</w:t>
+      </w:r>
+      <w:proofErr w:type="spellEnd"/>
+      <w:r>
+        <w:rPr>
+          <w:b/>
+        </w:rPr>
+        <w:t xml:space="preserve"> itp.)</w:t>
       </w:r>
     </w:p>
     <w:p>
@@ -9032,7 +9081,55 @@
         <w:rPr>
           <w:b/>
         </w:rPr>
-        <w:t>Zdjęcie ?</w:t>
+        <w:t>Dostawca alternatywny</w:t>
+      </w:r>
+    </w:p>
+    <w:p>
+      <w:pPr>
+        <w:pStyle w:val="Akapitzlist"/>
+        <w:numPr>
+          <w:ilvl w:val="0"/>
+          <w:numId w:val="30"/>
+        </w:numPr>
+        <w:rPr>
+          <w:b/>
+        </w:rPr>
+      </w:pPr>
+      <w:r>
+        <w:rPr>
+          <w:b/>
+        </w:rPr>
+        <w:t xml:space="preserve">Link dostawcy </w:t>
+      </w:r>
+      <w:r>
+        <w:rPr>
+          <w:b/>
+        </w:rPr>
+        <w:t>alternatywnego</w:t>
+      </w:r>
+    </w:p>
+    <w:p>
+      <w:pPr>
+        <w:pStyle w:val="Akapitzlist"/>
+        <w:numPr>
+          <w:ilvl w:val="0"/>
+          <w:numId w:val="30"/>
+        </w:numPr>
+        <w:rPr>
+          <w:b/>
+        </w:rPr>
+      </w:pPr>
+      <w:r>
+        <w:rPr>
+          <w:b/>
+        </w:rPr>
+        <w:t>Opis</w:t>
+      </w:r>
+      <w:r>
+        <w:rPr>
+          <w:b/>
+        </w:rPr>
+        <w:t xml:space="preserve"> dostawcy alternatywnego</w:t>
       </w:r>
     </w:p>
     <w:p>
@@ -9069,7 +9166,7 @@
         <w:t xml:space="preserve"> </w:t>
       </w:r>
       <w:r>
-        <w:t>spisu materiałów i narzędzi,</w:t>
+        <w:t>spisu materiałów,</w:t>
       </w:r>
     </w:p>
     <w:p>
@@ -9082,7 +9179,19 @@
         <w:ind w:left="426"/>
       </w:pPr>
       <w:r>
-        <w:t>wyszukiwanie po ciągu znaków nazwy materiałów i narzędzi,</w:t>
+        <w:t xml:space="preserve">wyszukiwanie po ciągu znaków </w:t>
+      </w:r>
+      <w:r>
+        <w:t xml:space="preserve">w nazwie </w:t>
+      </w:r>
+      <w:r>
+        <w:t>materiał</w:t>
+      </w:r>
+      <w:r>
+        <w:t>u (nazwie dostawcy?)</w:t>
+      </w:r>
+      <w:r>
+        <w:t>,</w:t>
       </w:r>
     </w:p>
     <w:p>
@@ -9147,6 +9256,1777 @@
       </w:r>
     </w:p>
     <w:p/>
+    <w:p>
+      <w:pPr>
+        <w:pBdr>
+          <w:bottom w:val="single" w:sz="6" w:space="1" w:color="auto"/>
+        </w:pBdr>
+        <w:ind w:left="360"/>
+      </w:pPr>
+      <w:r>
+        <w:t>Nazwy komponentów tabeli maszyny</w:t>
+      </w:r>
+    </w:p>
+    <w:tbl>
+      <w:tblPr>
+        <w:tblStyle w:val="Siatkatabeli"/>
+        <w:tblW w:w="10049" w:type="dxa"/>
+        <w:tblLook w:val="04A0" w:firstRow="1" w:lastRow="0" w:firstColumn="1" w:lastColumn="0" w:noHBand="0" w:noVBand="1"/>
+      </w:tblPr>
+      <w:tblGrid>
+        <w:gridCol w:w="2028"/>
+        <w:gridCol w:w="3964"/>
+        <w:gridCol w:w="4057"/>
+      </w:tblGrid>
+      <w:tr>
+        <w:trPr>
+          <w:trHeight w:val="300"/>
+        </w:trPr>
+        <w:tc>
+          <w:tcPr>
+            <w:tcW w:w="2028" w:type="dxa"/>
+            <w:vMerge w:val="restart"/>
+          </w:tcPr>
+          <w:p>
+            <w:pPr>
+              <w:rPr>
+                <w:rFonts w:ascii="Calibri" w:eastAsia="Times New Roman" w:hAnsi="Calibri" w:cs="Times New Roman"/>
+                <w:color w:val="000000"/>
+                <w:lang w:eastAsia="pl-PL"/>
+              </w:rPr>
+            </w:pPr>
+            <w:r>
+              <w:rPr>
+                <w:rFonts w:ascii="Calibri" w:eastAsia="Times New Roman" w:hAnsi="Calibri" w:cs="Times New Roman"/>
+                <w:color w:val="000000"/>
+                <w:lang w:eastAsia="pl-PL"/>
+              </w:rPr>
+              <w:t>sortowanie</w:t>
+            </w:r>
+          </w:p>
+        </w:tc>
+        <w:tc>
+          <w:tcPr>
+            <w:tcW w:w="3964" w:type="dxa"/>
+            <w:vMerge w:val="restart"/>
+            <w:noWrap/>
+          </w:tcPr>
+          <w:p>
+            <w:pPr>
+              <w:rPr>
+                <w:rFonts w:ascii="Calibri" w:eastAsia="Times New Roman" w:hAnsi="Calibri" w:cs="Times New Roman"/>
+                <w:color w:val="000000"/>
+                <w:lang w:eastAsia="pl-PL"/>
+              </w:rPr>
+            </w:pPr>
+            <w:proofErr w:type="spellStart"/>
+            <w:r>
+              <w:rPr>
+                <w:rFonts w:ascii="Calibri" w:eastAsia="Times New Roman" w:hAnsi="Calibri" w:cs="Times New Roman"/>
+                <w:color w:val="000000"/>
+                <w:lang w:eastAsia="pl-PL"/>
+              </w:rPr>
+              <w:t>groupBoxSortowanie</w:t>
+            </w:r>
+            <w:proofErr w:type="spellEnd"/>
+          </w:p>
+        </w:tc>
+        <w:tc>
+          <w:tcPr>
+            <w:tcW w:w="4057" w:type="dxa"/>
+          </w:tcPr>
+          <w:p>
+            <w:pPr>
+              <w:rPr>
+                <w:rFonts w:ascii="Calibri" w:eastAsia="Times New Roman" w:hAnsi="Calibri" w:cs="Times New Roman"/>
+                <w:color w:val="000000"/>
+                <w:lang w:eastAsia="pl-PL"/>
+              </w:rPr>
+            </w:pPr>
+            <w:proofErr w:type="spellStart"/>
+            <w:r>
+              <w:rPr>
+                <w:rFonts w:ascii="Calibri" w:eastAsia="Times New Roman" w:hAnsi="Calibri" w:cs="Times New Roman"/>
+                <w:color w:val="000000"/>
+                <w:lang w:eastAsia="pl-PL"/>
+              </w:rPr>
+              <w:t>radioButtonNazwa</w:t>
+            </w:r>
+            <w:r>
+              <w:rPr>
+                <w:rFonts w:ascii="Calibri" w:eastAsia="Times New Roman" w:hAnsi="Calibri" w:cs="Times New Roman"/>
+                <w:color w:val="000000"/>
+                <w:lang w:eastAsia="pl-PL"/>
+              </w:rPr>
+              <w:t>_materialu</w:t>
+            </w:r>
+            <w:proofErr w:type="spellEnd"/>
+          </w:p>
+        </w:tc>
+      </w:tr>
+      <w:tr>
+        <w:trPr>
+          <w:trHeight w:val="300"/>
+        </w:trPr>
+        <w:tc>
+          <w:tcPr>
+            <w:tcW w:w="2028" w:type="dxa"/>
+            <w:vMerge/>
+          </w:tcPr>
+          <w:p>
+            <w:pPr>
+              <w:rPr>
+                <w:rFonts w:ascii="Calibri" w:eastAsia="Times New Roman" w:hAnsi="Calibri" w:cs="Times New Roman"/>
+                <w:color w:val="000000"/>
+                <w:lang w:eastAsia="pl-PL"/>
+              </w:rPr>
+            </w:pPr>
+          </w:p>
+        </w:tc>
+        <w:tc>
+          <w:tcPr>
+            <w:tcW w:w="3964" w:type="dxa"/>
+            <w:vMerge/>
+            <w:noWrap/>
+          </w:tcPr>
+          <w:p>
+            <w:pPr>
+              <w:rPr>
+                <w:rFonts w:ascii="Calibri" w:eastAsia="Times New Roman" w:hAnsi="Calibri" w:cs="Times New Roman"/>
+                <w:color w:val="000000"/>
+                <w:lang w:eastAsia="pl-PL"/>
+              </w:rPr>
+            </w:pPr>
+          </w:p>
+        </w:tc>
+        <w:tc>
+          <w:tcPr>
+            <w:tcW w:w="4057" w:type="dxa"/>
+          </w:tcPr>
+          <w:p>
+            <w:pPr>
+              <w:rPr>
+                <w:rFonts w:ascii="Calibri" w:eastAsia="Times New Roman" w:hAnsi="Calibri" w:cs="Times New Roman"/>
+                <w:color w:val="000000"/>
+                <w:lang w:eastAsia="pl-PL"/>
+              </w:rPr>
+            </w:pPr>
+            <w:proofErr w:type="spellStart"/>
+            <w:r>
+              <w:rPr>
+                <w:rFonts w:ascii="Calibri" w:eastAsia="Times New Roman" w:hAnsi="Calibri" w:cs="Times New Roman"/>
+                <w:color w:val="000000"/>
+                <w:lang w:eastAsia="pl-PL"/>
+              </w:rPr>
+              <w:t>radioButtonTyp</w:t>
+            </w:r>
+            <w:r>
+              <w:rPr>
+                <w:rFonts w:ascii="Calibri" w:eastAsia="Times New Roman" w:hAnsi="Calibri" w:cs="Times New Roman"/>
+                <w:color w:val="000000"/>
+                <w:lang w:eastAsia="pl-PL"/>
+              </w:rPr>
+              <w:t>_materialu</w:t>
+            </w:r>
+            <w:proofErr w:type="spellEnd"/>
+          </w:p>
+        </w:tc>
+      </w:tr>
+      <w:tr>
+        <w:trPr>
+          <w:trHeight w:val="300"/>
+        </w:trPr>
+        <w:tc>
+          <w:tcPr>
+            <w:tcW w:w="2028" w:type="dxa"/>
+            <w:vMerge/>
+          </w:tcPr>
+          <w:p>
+            <w:pPr>
+              <w:rPr>
+                <w:rFonts w:ascii="Calibri" w:eastAsia="Times New Roman" w:hAnsi="Calibri" w:cs="Times New Roman"/>
+                <w:color w:val="000000"/>
+                <w:lang w:eastAsia="pl-PL"/>
+              </w:rPr>
+            </w:pPr>
+          </w:p>
+        </w:tc>
+        <w:tc>
+          <w:tcPr>
+            <w:tcW w:w="3964" w:type="dxa"/>
+            <w:vMerge/>
+            <w:noWrap/>
+          </w:tcPr>
+          <w:p>
+            <w:pPr>
+              <w:rPr>
+                <w:rFonts w:ascii="Calibri" w:eastAsia="Times New Roman" w:hAnsi="Calibri" w:cs="Times New Roman"/>
+                <w:color w:val="000000"/>
+                <w:lang w:eastAsia="pl-PL"/>
+              </w:rPr>
+            </w:pPr>
+          </w:p>
+        </w:tc>
+        <w:tc>
+          <w:tcPr>
+            <w:tcW w:w="4057" w:type="dxa"/>
+          </w:tcPr>
+          <w:p>
+            <w:pPr>
+              <w:rPr>
+                <w:rFonts w:ascii="Calibri" w:eastAsia="Times New Roman" w:hAnsi="Calibri" w:cs="Times New Roman"/>
+                <w:color w:val="000000"/>
+                <w:lang w:eastAsia="pl-PL"/>
+              </w:rPr>
+            </w:pPr>
+            <w:proofErr w:type="spellStart"/>
+            <w:r>
+              <w:rPr>
+                <w:rFonts w:ascii="Calibri" w:eastAsia="Times New Roman" w:hAnsi="Calibri" w:cs="Times New Roman"/>
+                <w:color w:val="000000"/>
+                <w:lang w:eastAsia="pl-PL"/>
+              </w:rPr>
+              <w:t>radioButtonCena</w:t>
+            </w:r>
+            <w:proofErr w:type="spellEnd"/>
+          </w:p>
+        </w:tc>
+      </w:tr>
+      <w:tr>
+        <w:trPr>
+          <w:trHeight w:val="300"/>
+        </w:trPr>
+        <w:tc>
+          <w:tcPr>
+            <w:tcW w:w="2028" w:type="dxa"/>
+            <w:vMerge/>
+          </w:tcPr>
+          <w:p>
+            <w:pPr>
+              <w:ind w:left="720"/>
+              <w:rPr>
+                <w:rFonts w:ascii="Calibri" w:eastAsia="Times New Roman" w:hAnsi="Calibri" w:cs="Times New Roman"/>
+                <w:color w:val="000000"/>
+                <w:lang w:eastAsia="pl-PL"/>
+              </w:rPr>
+            </w:pPr>
+          </w:p>
+        </w:tc>
+        <w:tc>
+          <w:tcPr>
+            <w:tcW w:w="3964" w:type="dxa"/>
+            <w:vMerge/>
+            <w:noWrap/>
+          </w:tcPr>
+          <w:p>
+            <w:pPr>
+              <w:ind w:left="720"/>
+              <w:rPr>
+                <w:rFonts w:ascii="Calibri" w:eastAsia="Times New Roman" w:hAnsi="Calibri" w:cs="Times New Roman"/>
+                <w:color w:val="000000"/>
+                <w:lang w:eastAsia="pl-PL"/>
+              </w:rPr>
+            </w:pPr>
+          </w:p>
+        </w:tc>
+        <w:tc>
+          <w:tcPr>
+            <w:tcW w:w="4057" w:type="dxa"/>
+          </w:tcPr>
+          <w:p>
+            <w:pPr>
+              <w:rPr>
+                <w:rFonts w:ascii="Calibri" w:eastAsia="Times New Roman" w:hAnsi="Calibri" w:cs="Times New Roman"/>
+                <w:color w:val="000000"/>
+                <w:lang w:eastAsia="pl-PL"/>
+              </w:rPr>
+            </w:pPr>
+            <w:proofErr w:type="spellStart"/>
+            <w:r>
+              <w:rPr>
+                <w:rFonts w:ascii="Calibri" w:eastAsia="Times New Roman" w:hAnsi="Calibri" w:cs="Times New Roman"/>
+                <w:color w:val="000000"/>
+                <w:lang w:eastAsia="pl-PL"/>
+              </w:rPr>
+              <w:t>radioButtonIlosc_na_stanie</w:t>
+            </w:r>
+            <w:proofErr w:type="spellEnd"/>
+          </w:p>
+        </w:tc>
+      </w:tr>
+      <w:tr>
+        <w:trPr>
+          <w:trHeight w:val="353"/>
+        </w:trPr>
+        <w:tc>
+          <w:tcPr>
+            <w:tcW w:w="2028" w:type="dxa"/>
+            <w:vMerge w:val="restart"/>
+          </w:tcPr>
+          <w:p>
+            <w:pPr>
+              <w:rPr>
+                <w:rFonts w:ascii="Calibri" w:eastAsia="Times New Roman" w:hAnsi="Calibri" w:cs="Times New Roman"/>
+                <w:color w:val="000000"/>
+                <w:lang w:eastAsia="pl-PL"/>
+              </w:rPr>
+            </w:pPr>
+            <w:bookmarkStart w:id="0" w:name="_GoBack"/>
+            <w:bookmarkEnd w:id="0"/>
+            <w:r>
+              <w:rPr>
+                <w:rFonts w:ascii="Calibri" w:eastAsia="Times New Roman" w:hAnsi="Calibri" w:cs="Times New Roman"/>
+                <w:color w:val="000000"/>
+                <w:lang w:eastAsia="pl-PL"/>
+              </w:rPr>
+              <w:t>wyszukiwanie</w:t>
+            </w:r>
+          </w:p>
+        </w:tc>
+        <w:tc>
+          <w:tcPr>
+            <w:tcW w:w="3964" w:type="dxa"/>
+            <w:noWrap/>
+          </w:tcPr>
+          <w:p>
+            <w:pPr>
+              <w:ind w:left="720"/>
+              <w:rPr>
+                <w:rFonts w:ascii="Calibri" w:eastAsia="Times New Roman" w:hAnsi="Calibri" w:cs="Times New Roman"/>
+                <w:color w:val="000000"/>
+                <w:lang w:eastAsia="pl-PL"/>
+              </w:rPr>
+            </w:pPr>
+          </w:p>
+        </w:tc>
+        <w:tc>
+          <w:tcPr>
+            <w:tcW w:w="4057" w:type="dxa"/>
+          </w:tcPr>
+          <w:p>
+            <w:pPr>
+              <w:rPr>
+                <w:rFonts w:ascii="Calibri" w:eastAsia="Times New Roman" w:hAnsi="Calibri" w:cs="Times New Roman"/>
+                <w:color w:val="000000"/>
+                <w:lang w:eastAsia="pl-PL"/>
+              </w:rPr>
+            </w:pPr>
+            <w:proofErr w:type="spellStart"/>
+            <w:r>
+              <w:rPr>
+                <w:rFonts w:ascii="Calibri" w:eastAsia="Times New Roman" w:hAnsi="Calibri" w:cs="Times New Roman"/>
+                <w:color w:val="000000"/>
+                <w:lang w:eastAsia="pl-PL"/>
+              </w:rPr>
+              <w:t>textBoxWyszukaj_material</w:t>
+            </w:r>
+            <w:proofErr w:type="spellEnd"/>
+          </w:p>
+        </w:tc>
+      </w:tr>
+      <w:tr>
+        <w:trPr>
+          <w:trHeight w:val="353"/>
+        </w:trPr>
+        <w:tc>
+          <w:tcPr>
+            <w:tcW w:w="2028" w:type="dxa"/>
+            <w:vMerge/>
+          </w:tcPr>
+          <w:p>
+            <w:pPr>
+              <w:ind w:left="720"/>
+              <w:rPr>
+                <w:rFonts w:ascii="Calibri" w:eastAsia="Times New Roman" w:hAnsi="Calibri" w:cs="Times New Roman"/>
+                <w:color w:val="000000"/>
+                <w:lang w:eastAsia="pl-PL"/>
+              </w:rPr>
+            </w:pPr>
+          </w:p>
+        </w:tc>
+        <w:tc>
+          <w:tcPr>
+            <w:tcW w:w="3964" w:type="dxa"/>
+            <w:noWrap/>
+          </w:tcPr>
+          <w:p>
+            <w:pPr>
+              <w:ind w:left="720"/>
+              <w:rPr>
+                <w:rFonts w:ascii="Calibri" w:eastAsia="Times New Roman" w:hAnsi="Calibri" w:cs="Times New Roman"/>
+                <w:color w:val="000000"/>
+                <w:lang w:eastAsia="pl-PL"/>
+              </w:rPr>
+            </w:pPr>
+          </w:p>
+        </w:tc>
+        <w:tc>
+          <w:tcPr>
+            <w:tcW w:w="4057" w:type="dxa"/>
+          </w:tcPr>
+          <w:p>
+            <w:pPr>
+              <w:rPr>
+                <w:rFonts w:ascii="Calibri" w:eastAsia="Times New Roman" w:hAnsi="Calibri" w:cs="Times New Roman"/>
+                <w:color w:val="000000"/>
+                <w:lang w:eastAsia="pl-PL"/>
+              </w:rPr>
+            </w:pPr>
+            <w:proofErr w:type="spellStart"/>
+            <w:r>
+              <w:rPr>
+                <w:rFonts w:ascii="Calibri" w:eastAsia="Times New Roman" w:hAnsi="Calibri" w:cs="Times New Roman"/>
+                <w:color w:val="000000"/>
+                <w:lang w:eastAsia="pl-PL"/>
+              </w:rPr>
+              <w:t>buttonSzukaj_material</w:t>
+            </w:r>
+            <w:proofErr w:type="spellEnd"/>
+          </w:p>
+        </w:tc>
+      </w:tr>
+      <w:tr>
+        <w:trPr>
+          <w:trHeight w:val="353"/>
+        </w:trPr>
+        <w:tc>
+          <w:tcPr>
+            <w:tcW w:w="2028" w:type="dxa"/>
+          </w:tcPr>
+          <w:p>
+            <w:pPr>
+              <w:rPr>
+                <w:rFonts w:ascii="Calibri" w:eastAsia="Times New Roman" w:hAnsi="Calibri" w:cs="Times New Roman"/>
+                <w:color w:val="000000"/>
+                <w:lang w:eastAsia="pl-PL"/>
+              </w:rPr>
+            </w:pPr>
+            <w:r>
+              <w:rPr>
+                <w:rFonts w:ascii="Calibri" w:eastAsia="Times New Roman" w:hAnsi="Calibri" w:cs="Times New Roman"/>
+                <w:color w:val="000000"/>
+                <w:lang w:eastAsia="pl-PL"/>
+              </w:rPr>
+              <w:t>Spis dostępnych materiałów</w:t>
+            </w:r>
+          </w:p>
+        </w:tc>
+        <w:tc>
+          <w:tcPr>
+            <w:tcW w:w="3964" w:type="dxa"/>
+            <w:noWrap/>
+          </w:tcPr>
+          <w:p>
+            <w:pPr>
+              <w:rPr>
+                <w:rFonts w:ascii="Calibri" w:eastAsia="Times New Roman" w:hAnsi="Calibri" w:cs="Times New Roman"/>
+                <w:color w:val="000000"/>
+                <w:lang w:eastAsia="pl-PL"/>
+              </w:rPr>
+            </w:pPr>
+            <w:r>
+              <w:rPr>
+                <w:rFonts w:ascii="Calibri" w:eastAsia="Times New Roman" w:hAnsi="Calibri" w:cs="Times New Roman"/>
+                <w:color w:val="000000"/>
+                <w:lang w:eastAsia="pl-PL"/>
+              </w:rPr>
+              <w:t>Lista nazw</w:t>
+            </w:r>
+          </w:p>
+        </w:tc>
+        <w:tc>
+          <w:tcPr>
+            <w:tcW w:w="4057" w:type="dxa"/>
+          </w:tcPr>
+          <w:p>
+            <w:pPr>
+              <w:rPr>
+                <w:rFonts w:ascii="Calibri" w:eastAsia="Times New Roman" w:hAnsi="Calibri" w:cs="Times New Roman"/>
+                <w:color w:val="000000"/>
+                <w:lang w:eastAsia="pl-PL"/>
+              </w:rPr>
+            </w:pPr>
+            <w:proofErr w:type="spellStart"/>
+            <w:r>
+              <w:t>listBoxMa</w:t>
+            </w:r>
+            <w:r>
+              <w:t>terialy</w:t>
+            </w:r>
+            <w:proofErr w:type="spellEnd"/>
+          </w:p>
+        </w:tc>
+      </w:tr>
+      <w:tr>
+        <w:trPr>
+          <w:trHeight w:val="353"/>
+        </w:trPr>
+        <w:tc>
+          <w:tcPr>
+            <w:tcW w:w="2028" w:type="dxa"/>
+            <w:vMerge w:val="restart"/>
+          </w:tcPr>
+          <w:p>
+            <w:pPr>
+              <w:rPr>
+                <w:rFonts w:ascii="Calibri" w:eastAsia="Times New Roman" w:hAnsi="Calibri" w:cs="Times New Roman"/>
+                <w:color w:val="000000"/>
+                <w:lang w:eastAsia="pl-PL"/>
+              </w:rPr>
+            </w:pPr>
+            <w:r>
+              <w:rPr>
+                <w:rFonts w:ascii="Calibri" w:eastAsia="Times New Roman" w:hAnsi="Calibri" w:cs="Times New Roman"/>
+                <w:color w:val="000000"/>
+                <w:lang w:eastAsia="pl-PL"/>
+              </w:rPr>
+              <w:t>Dane materiału</w:t>
+            </w:r>
+          </w:p>
+        </w:tc>
+        <w:tc>
+          <w:tcPr>
+            <w:tcW w:w="3964" w:type="dxa"/>
+            <w:noWrap/>
+          </w:tcPr>
+          <w:p>
+            <w:pPr>
+              <w:rPr>
+                <w:rFonts w:ascii="Calibri" w:eastAsia="Times New Roman" w:hAnsi="Calibri" w:cs="Times New Roman"/>
+                <w:color w:val="000000"/>
+                <w:lang w:eastAsia="pl-PL"/>
+              </w:rPr>
+            </w:pPr>
+            <w:r>
+              <w:rPr>
+                <w:rFonts w:ascii="Calibri" w:eastAsia="Times New Roman" w:hAnsi="Calibri" w:cs="Times New Roman"/>
+                <w:color w:val="000000"/>
+                <w:lang w:eastAsia="pl-PL"/>
+              </w:rPr>
+              <w:t>Typ</w:t>
+            </w:r>
+          </w:p>
+        </w:tc>
+        <w:tc>
+          <w:tcPr>
+            <w:tcW w:w="4057" w:type="dxa"/>
+          </w:tcPr>
+          <w:p>
+            <w:pPr>
+              <w:rPr>
+                <w:rFonts w:ascii="Calibri" w:eastAsia="Times New Roman" w:hAnsi="Calibri" w:cs="Times New Roman"/>
+                <w:color w:val="000000"/>
+                <w:lang w:eastAsia="pl-PL"/>
+              </w:rPr>
+            </w:pPr>
+            <w:proofErr w:type="spellStart"/>
+            <w:r>
+              <w:rPr>
+                <w:rFonts w:ascii="Calibri" w:eastAsia="Times New Roman" w:hAnsi="Calibri" w:cs="Times New Roman"/>
+                <w:color w:val="000000"/>
+                <w:lang w:eastAsia="pl-PL"/>
+              </w:rPr>
+              <w:t>textBoxTyp_materialu</w:t>
+            </w:r>
+            <w:proofErr w:type="spellEnd"/>
+          </w:p>
+        </w:tc>
+      </w:tr>
+      <w:tr>
+        <w:trPr>
+          <w:trHeight w:val="300"/>
+        </w:trPr>
+        <w:tc>
+          <w:tcPr>
+            <w:tcW w:w="2028" w:type="dxa"/>
+            <w:vMerge/>
+          </w:tcPr>
+          <w:p>
+            <w:pPr>
+              <w:rPr>
+                <w:rFonts w:ascii="Calibri" w:eastAsia="Times New Roman" w:hAnsi="Calibri" w:cs="Times New Roman"/>
+                <w:color w:val="000000"/>
+                <w:sz w:val="20"/>
+                <w:lang w:eastAsia="pl-PL"/>
+              </w:rPr>
+            </w:pPr>
+          </w:p>
+        </w:tc>
+        <w:tc>
+          <w:tcPr>
+            <w:tcW w:w="3964" w:type="dxa"/>
+            <w:noWrap/>
+            <w:hideMark/>
+          </w:tcPr>
+          <w:p>
+            <w:pPr>
+              <w:rPr>
+                <w:rFonts w:ascii="Calibri" w:eastAsia="Times New Roman" w:hAnsi="Calibri" w:cs="Times New Roman"/>
+                <w:color w:val="000000"/>
+                <w:sz w:val="20"/>
+                <w:lang w:eastAsia="pl-PL"/>
+              </w:rPr>
+            </w:pPr>
+            <w:r>
+              <w:rPr>
+                <w:rFonts w:ascii="Calibri" w:eastAsia="Times New Roman" w:hAnsi="Calibri" w:cs="Times New Roman"/>
+                <w:color w:val="000000"/>
+                <w:sz w:val="20"/>
+                <w:lang w:eastAsia="pl-PL"/>
+              </w:rPr>
+              <w:t>Rodzaj</w:t>
+            </w:r>
+          </w:p>
+        </w:tc>
+        <w:tc>
+          <w:tcPr>
+            <w:tcW w:w="4057" w:type="dxa"/>
+          </w:tcPr>
+          <w:p>
+            <w:pPr>
+              <w:rPr>
+                <w:rFonts w:ascii="Calibri" w:eastAsia="Times New Roman" w:hAnsi="Calibri" w:cs="Times New Roman"/>
+                <w:color w:val="000000"/>
+                <w:sz w:val="20"/>
+                <w:lang w:eastAsia="pl-PL"/>
+              </w:rPr>
+            </w:pPr>
+            <w:proofErr w:type="spellStart"/>
+            <w:r>
+              <w:rPr>
+                <w:rFonts w:ascii="Calibri" w:eastAsia="Times New Roman" w:hAnsi="Calibri" w:cs="Times New Roman"/>
+                <w:color w:val="000000"/>
+                <w:sz w:val="20"/>
+                <w:lang w:eastAsia="pl-PL"/>
+              </w:rPr>
+              <w:t>comboBoxRodzaj</w:t>
+            </w:r>
+            <w:proofErr w:type="spellEnd"/>
+          </w:p>
+        </w:tc>
+      </w:tr>
+      <w:tr>
+        <w:trPr>
+          <w:trHeight w:val="300"/>
+        </w:trPr>
+        <w:tc>
+          <w:tcPr>
+            <w:tcW w:w="2028" w:type="dxa"/>
+            <w:vMerge/>
+          </w:tcPr>
+          <w:p>
+            <w:pPr>
+              <w:rPr>
+                <w:rFonts w:ascii="Calibri" w:eastAsia="Times New Roman" w:hAnsi="Calibri" w:cs="Times New Roman"/>
+                <w:color w:val="000000"/>
+                <w:lang w:eastAsia="pl-PL"/>
+              </w:rPr>
+            </w:pPr>
+          </w:p>
+        </w:tc>
+        <w:tc>
+          <w:tcPr>
+            <w:tcW w:w="3964" w:type="dxa"/>
+            <w:noWrap/>
+            <w:hideMark/>
+          </w:tcPr>
+          <w:p>
+            <w:pPr>
+              <w:rPr>
+                <w:rFonts w:ascii="Calibri" w:eastAsia="Times New Roman" w:hAnsi="Calibri" w:cs="Times New Roman"/>
+                <w:color w:val="000000"/>
+                <w:lang w:eastAsia="pl-PL"/>
+              </w:rPr>
+            </w:pPr>
+            <w:r>
+              <w:rPr>
+                <w:rFonts w:ascii="Calibri" w:eastAsia="Times New Roman" w:hAnsi="Calibri" w:cs="Times New Roman"/>
+                <w:color w:val="000000"/>
+                <w:lang w:eastAsia="pl-PL"/>
+              </w:rPr>
+              <w:t>Nazwa Materiału</w:t>
+            </w:r>
+          </w:p>
+        </w:tc>
+        <w:tc>
+          <w:tcPr>
+            <w:tcW w:w="4057" w:type="dxa"/>
+          </w:tcPr>
+          <w:p>
+            <w:pPr>
+              <w:rPr>
+                <w:rFonts w:ascii="Calibri" w:eastAsia="Times New Roman" w:hAnsi="Calibri" w:cs="Times New Roman"/>
+                <w:color w:val="000000"/>
+                <w:lang w:eastAsia="pl-PL"/>
+              </w:rPr>
+            </w:pPr>
+            <w:proofErr w:type="spellStart"/>
+            <w:r>
+              <w:rPr>
+                <w:rFonts w:ascii="Calibri" w:eastAsia="Times New Roman" w:hAnsi="Calibri" w:cs="Times New Roman"/>
+                <w:color w:val="000000"/>
+                <w:sz w:val="20"/>
+                <w:lang w:eastAsia="pl-PL"/>
+              </w:rPr>
+              <w:t>textBoxNazwa_materiału</w:t>
+            </w:r>
+            <w:proofErr w:type="spellEnd"/>
+          </w:p>
+        </w:tc>
+      </w:tr>
+      <w:tr>
+        <w:trPr>
+          <w:trHeight w:val="300"/>
+        </w:trPr>
+        <w:tc>
+          <w:tcPr>
+            <w:tcW w:w="2028" w:type="dxa"/>
+            <w:vMerge/>
+          </w:tcPr>
+          <w:p>
+            <w:pPr>
+              <w:rPr>
+                <w:rFonts w:ascii="Calibri" w:eastAsia="Times New Roman" w:hAnsi="Calibri" w:cs="Times New Roman"/>
+                <w:color w:val="000000"/>
+                <w:lang w:eastAsia="pl-PL"/>
+              </w:rPr>
+            </w:pPr>
+          </w:p>
+        </w:tc>
+        <w:tc>
+          <w:tcPr>
+            <w:tcW w:w="3964" w:type="dxa"/>
+            <w:noWrap/>
+          </w:tcPr>
+          <w:p>
+            <w:pPr>
+              <w:rPr>
+                <w:rFonts w:ascii="Calibri" w:eastAsia="Times New Roman" w:hAnsi="Calibri" w:cs="Times New Roman"/>
+                <w:color w:val="000000"/>
+                <w:lang w:eastAsia="pl-PL"/>
+              </w:rPr>
+            </w:pPr>
+            <w:proofErr w:type="spellStart"/>
+            <w:r>
+              <w:rPr>
+                <w:rFonts w:ascii="Calibri" w:eastAsia="Times New Roman" w:hAnsi="Calibri" w:cs="Times New Roman"/>
+                <w:color w:val="000000"/>
+                <w:lang w:eastAsia="pl-PL"/>
+              </w:rPr>
+              <w:t>Wartośc</w:t>
+            </w:r>
+            <w:proofErr w:type="spellEnd"/>
+            <w:r>
+              <w:rPr>
+                <w:rFonts w:ascii="Calibri" w:eastAsia="Times New Roman" w:hAnsi="Calibri" w:cs="Times New Roman"/>
+                <w:color w:val="000000"/>
+                <w:lang w:eastAsia="pl-PL"/>
+              </w:rPr>
+              <w:t xml:space="preserve"> jednostkowa</w:t>
+            </w:r>
+          </w:p>
+        </w:tc>
+        <w:tc>
+          <w:tcPr>
+            <w:tcW w:w="4057" w:type="dxa"/>
+          </w:tcPr>
+          <w:p>
+            <w:pPr>
+              <w:rPr>
+                <w:rFonts w:ascii="Calibri" w:eastAsia="Times New Roman" w:hAnsi="Calibri" w:cs="Times New Roman"/>
+                <w:color w:val="000000"/>
+                <w:lang w:eastAsia="pl-PL"/>
+              </w:rPr>
+            </w:pPr>
+            <w:proofErr w:type="spellStart"/>
+            <w:r>
+              <w:rPr>
+                <w:rFonts w:ascii="Calibri" w:eastAsia="Times New Roman" w:hAnsi="Calibri" w:cs="Times New Roman"/>
+                <w:color w:val="000000"/>
+                <w:lang w:eastAsia="pl-PL"/>
+              </w:rPr>
+              <w:t>comboBoxWartosc_jednostkowa</w:t>
+            </w:r>
+            <w:proofErr w:type="spellEnd"/>
+          </w:p>
+        </w:tc>
+      </w:tr>
+      <w:tr>
+        <w:trPr>
+          <w:trHeight w:val="300"/>
+        </w:trPr>
+        <w:tc>
+          <w:tcPr>
+            <w:tcW w:w="2028" w:type="dxa"/>
+            <w:vMerge/>
+          </w:tcPr>
+          <w:p>
+            <w:pPr>
+              <w:rPr>
+                <w:rFonts w:ascii="Calibri" w:eastAsia="Times New Roman" w:hAnsi="Calibri" w:cs="Times New Roman"/>
+                <w:color w:val="000000"/>
+                <w:lang w:eastAsia="pl-PL"/>
+              </w:rPr>
+            </w:pPr>
+          </w:p>
+        </w:tc>
+        <w:tc>
+          <w:tcPr>
+            <w:tcW w:w="3964" w:type="dxa"/>
+            <w:noWrap/>
+          </w:tcPr>
+          <w:p>
+            <w:pPr>
+              <w:rPr>
+                <w:rFonts w:ascii="Calibri" w:eastAsia="Times New Roman" w:hAnsi="Calibri" w:cs="Times New Roman"/>
+                <w:color w:val="000000"/>
+                <w:lang w:eastAsia="pl-PL"/>
+              </w:rPr>
+            </w:pPr>
+            <w:r>
+              <w:rPr>
+                <w:rFonts w:ascii="Calibri" w:eastAsia="Times New Roman" w:hAnsi="Calibri" w:cs="Times New Roman"/>
+                <w:color w:val="000000"/>
+                <w:lang w:eastAsia="pl-PL"/>
+              </w:rPr>
+              <w:t>Bieżące zużycie</w:t>
+            </w:r>
+          </w:p>
+        </w:tc>
+        <w:tc>
+          <w:tcPr>
+            <w:tcW w:w="4057" w:type="dxa"/>
+          </w:tcPr>
+          <w:p>
+            <w:pPr>
+              <w:rPr>
+                <w:rFonts w:ascii="Calibri" w:eastAsia="Times New Roman" w:hAnsi="Calibri" w:cs="Times New Roman"/>
+                <w:color w:val="000000"/>
+                <w:lang w:eastAsia="pl-PL"/>
+              </w:rPr>
+            </w:pPr>
+            <w:proofErr w:type="spellStart"/>
+            <w:r>
+              <w:rPr>
+                <w:rFonts w:ascii="Calibri" w:eastAsia="Times New Roman" w:hAnsi="Calibri" w:cs="Times New Roman"/>
+                <w:color w:val="000000"/>
+                <w:lang w:eastAsia="pl-PL"/>
+              </w:rPr>
+              <w:t>textBoxZuzycie</w:t>
+            </w:r>
+            <w:proofErr w:type="spellEnd"/>
+          </w:p>
+        </w:tc>
+      </w:tr>
+      <w:tr>
+        <w:trPr>
+          <w:trHeight w:val="300"/>
+        </w:trPr>
+        <w:tc>
+          <w:tcPr>
+            <w:tcW w:w="2028" w:type="dxa"/>
+            <w:vMerge/>
+          </w:tcPr>
+          <w:p>
+            <w:pPr>
+              <w:rPr>
+                <w:rFonts w:ascii="Calibri" w:eastAsia="Times New Roman" w:hAnsi="Calibri" w:cs="Times New Roman"/>
+                <w:color w:val="000000"/>
+                <w:lang w:eastAsia="pl-PL"/>
+              </w:rPr>
+            </w:pPr>
+          </w:p>
+        </w:tc>
+        <w:tc>
+          <w:tcPr>
+            <w:tcW w:w="3964" w:type="dxa"/>
+            <w:noWrap/>
+          </w:tcPr>
+          <w:p>
+            <w:pPr>
+              <w:rPr>
+                <w:rFonts w:ascii="Calibri" w:eastAsia="Times New Roman" w:hAnsi="Calibri" w:cs="Times New Roman"/>
+                <w:color w:val="000000"/>
+                <w:lang w:eastAsia="pl-PL"/>
+              </w:rPr>
+            </w:pPr>
+            <w:r>
+              <w:rPr>
+                <w:rFonts w:ascii="Calibri" w:eastAsia="Times New Roman" w:hAnsi="Calibri" w:cs="Times New Roman"/>
+                <w:color w:val="000000"/>
+                <w:lang w:eastAsia="pl-PL"/>
+              </w:rPr>
+              <w:t>Odpad</w:t>
+            </w:r>
+          </w:p>
+        </w:tc>
+        <w:tc>
+          <w:tcPr>
+            <w:tcW w:w="4057" w:type="dxa"/>
+          </w:tcPr>
+          <w:p>
+            <w:pPr>
+              <w:rPr>
+                <w:rFonts w:ascii="Calibri" w:eastAsia="Times New Roman" w:hAnsi="Calibri" w:cs="Times New Roman"/>
+                <w:color w:val="000000"/>
+                <w:lang w:eastAsia="pl-PL"/>
+              </w:rPr>
+            </w:pPr>
+            <w:proofErr w:type="spellStart"/>
+            <w:r>
+              <w:rPr>
+                <w:rFonts w:ascii="Calibri" w:eastAsia="Times New Roman" w:hAnsi="Calibri" w:cs="Times New Roman"/>
+                <w:color w:val="000000"/>
+                <w:lang w:eastAsia="pl-PL"/>
+              </w:rPr>
+              <w:t>textBoxOdpad</w:t>
+            </w:r>
+            <w:proofErr w:type="spellEnd"/>
+          </w:p>
+        </w:tc>
+      </w:tr>
+      <w:tr>
+        <w:trPr>
+          <w:trHeight w:val="300"/>
+        </w:trPr>
+        <w:tc>
+          <w:tcPr>
+            <w:tcW w:w="2028" w:type="dxa"/>
+            <w:vMerge/>
+          </w:tcPr>
+          <w:p>
+            <w:pPr>
+              <w:rPr>
+                <w:rFonts w:ascii="Calibri" w:eastAsia="Times New Roman" w:hAnsi="Calibri" w:cs="Times New Roman"/>
+                <w:color w:val="000000"/>
+                <w:lang w:eastAsia="pl-PL"/>
+              </w:rPr>
+            </w:pPr>
+          </w:p>
+        </w:tc>
+        <w:tc>
+          <w:tcPr>
+            <w:tcW w:w="3964" w:type="dxa"/>
+            <w:noWrap/>
+          </w:tcPr>
+          <w:p>
+            <w:pPr>
+              <w:tabs>
+                <w:tab w:val="left" w:pos="1200"/>
+              </w:tabs>
+              <w:rPr>
+                <w:rFonts w:ascii="Calibri" w:eastAsia="Times New Roman" w:hAnsi="Calibri" w:cs="Times New Roman"/>
+                <w:color w:val="000000"/>
+                <w:lang w:eastAsia="pl-PL"/>
+              </w:rPr>
+            </w:pPr>
+            <w:r>
+              <w:rPr>
+                <w:rFonts w:ascii="Calibri" w:eastAsia="Times New Roman" w:hAnsi="Calibri" w:cs="Times New Roman"/>
+                <w:color w:val="000000"/>
+                <w:lang w:eastAsia="pl-PL"/>
+              </w:rPr>
+              <w:t>Stan minimalny</w:t>
+            </w:r>
+          </w:p>
+        </w:tc>
+        <w:tc>
+          <w:tcPr>
+            <w:tcW w:w="4057" w:type="dxa"/>
+          </w:tcPr>
+          <w:p>
+            <w:pPr>
+              <w:rPr>
+                <w:rFonts w:ascii="Calibri" w:eastAsia="Times New Roman" w:hAnsi="Calibri" w:cs="Times New Roman"/>
+                <w:color w:val="000000"/>
+                <w:lang w:eastAsia="pl-PL"/>
+              </w:rPr>
+            </w:pPr>
+            <w:proofErr w:type="spellStart"/>
+            <w:r>
+              <w:rPr>
+                <w:rFonts w:ascii="Calibri" w:eastAsia="Times New Roman" w:hAnsi="Calibri" w:cs="Times New Roman"/>
+                <w:color w:val="000000"/>
+                <w:lang w:eastAsia="pl-PL"/>
+              </w:rPr>
+              <w:t>textBoxMin_materialu</w:t>
+            </w:r>
+            <w:proofErr w:type="spellEnd"/>
+          </w:p>
+        </w:tc>
+      </w:tr>
+      <w:tr>
+        <w:trPr>
+          <w:trHeight w:val="300"/>
+        </w:trPr>
+        <w:tc>
+          <w:tcPr>
+            <w:tcW w:w="2028" w:type="dxa"/>
+            <w:vMerge/>
+          </w:tcPr>
+          <w:p>
+            <w:pPr>
+              <w:rPr>
+                <w:rFonts w:ascii="Calibri" w:eastAsia="Times New Roman" w:hAnsi="Calibri" w:cs="Times New Roman"/>
+                <w:color w:val="000000"/>
+                <w:lang w:eastAsia="pl-PL"/>
+              </w:rPr>
+            </w:pPr>
+          </w:p>
+        </w:tc>
+        <w:tc>
+          <w:tcPr>
+            <w:tcW w:w="3964" w:type="dxa"/>
+            <w:noWrap/>
+          </w:tcPr>
+          <w:p>
+            <w:pPr>
+              <w:rPr>
+                <w:rFonts w:ascii="Calibri" w:eastAsia="Times New Roman" w:hAnsi="Calibri" w:cs="Times New Roman"/>
+                <w:color w:val="000000"/>
+                <w:lang w:eastAsia="pl-PL"/>
+              </w:rPr>
+            </w:pPr>
+            <w:r>
+              <w:rPr>
+                <w:rFonts w:ascii="Calibri" w:eastAsia="Times New Roman" w:hAnsi="Calibri" w:cs="Times New Roman"/>
+                <w:color w:val="000000"/>
+                <w:lang w:eastAsia="pl-PL"/>
+              </w:rPr>
+              <w:t>Zapotrzebowanie</w:t>
+            </w:r>
+          </w:p>
+        </w:tc>
+        <w:tc>
+          <w:tcPr>
+            <w:tcW w:w="4057" w:type="dxa"/>
+          </w:tcPr>
+          <w:p>
+            <w:pPr>
+              <w:rPr>
+                <w:rFonts w:ascii="Calibri" w:eastAsia="Times New Roman" w:hAnsi="Calibri" w:cs="Times New Roman"/>
+                <w:color w:val="000000"/>
+                <w:lang w:eastAsia="pl-PL"/>
+              </w:rPr>
+            </w:pPr>
+            <w:proofErr w:type="spellStart"/>
+            <w:r>
+              <w:rPr>
+                <w:rFonts w:ascii="Calibri" w:eastAsia="Times New Roman" w:hAnsi="Calibri" w:cs="Times New Roman"/>
+                <w:color w:val="000000"/>
+                <w:lang w:eastAsia="pl-PL"/>
+              </w:rPr>
+              <w:t>textBoxZapotrzebowanie</w:t>
+            </w:r>
+            <w:proofErr w:type="spellEnd"/>
+          </w:p>
+        </w:tc>
+      </w:tr>
+      <w:tr>
+        <w:trPr>
+          <w:trHeight w:val="300"/>
+        </w:trPr>
+        <w:tc>
+          <w:tcPr>
+            <w:tcW w:w="2028" w:type="dxa"/>
+            <w:vMerge w:val="restart"/>
+          </w:tcPr>
+          <w:p>
+            <w:pPr>
+              <w:rPr>
+                <w:rFonts w:ascii="Calibri" w:eastAsia="Times New Roman" w:hAnsi="Calibri" w:cs="Times New Roman"/>
+                <w:color w:val="000000"/>
+                <w:lang w:eastAsia="pl-PL"/>
+              </w:rPr>
+            </w:pPr>
+            <w:r>
+              <w:rPr>
+                <w:rFonts w:ascii="Calibri" w:eastAsia="Times New Roman" w:hAnsi="Calibri" w:cs="Times New Roman"/>
+                <w:color w:val="000000"/>
+                <w:lang w:eastAsia="pl-PL"/>
+              </w:rPr>
+              <w:t>Dane dostawcy materiałów</w:t>
+            </w:r>
+          </w:p>
+        </w:tc>
+        <w:tc>
+          <w:tcPr>
+            <w:tcW w:w="3964" w:type="dxa"/>
+            <w:noWrap/>
+          </w:tcPr>
+          <w:p>
+            <w:pPr>
+              <w:rPr>
+                <w:rFonts w:ascii="Calibri" w:eastAsia="Times New Roman" w:hAnsi="Calibri" w:cs="Times New Roman"/>
+                <w:color w:val="000000"/>
+                <w:lang w:eastAsia="pl-PL"/>
+              </w:rPr>
+            </w:pPr>
+            <w:r>
+              <w:rPr>
+                <w:rFonts w:ascii="Calibri" w:eastAsia="Times New Roman" w:hAnsi="Calibri" w:cs="Times New Roman"/>
+                <w:color w:val="000000"/>
+                <w:lang w:eastAsia="pl-PL"/>
+              </w:rPr>
+              <w:t>Dostawca główny</w:t>
+            </w:r>
+          </w:p>
+        </w:tc>
+        <w:tc>
+          <w:tcPr>
+            <w:tcW w:w="4057" w:type="dxa"/>
+          </w:tcPr>
+          <w:p>
+            <w:pPr>
+              <w:rPr>
+                <w:rFonts w:ascii="Calibri" w:eastAsia="Times New Roman" w:hAnsi="Calibri" w:cs="Times New Roman"/>
+                <w:color w:val="000000"/>
+                <w:lang w:eastAsia="pl-PL"/>
+              </w:rPr>
+            </w:pPr>
+            <w:r>
+              <w:rPr>
+                <w:rFonts w:ascii="Calibri" w:eastAsia="Times New Roman" w:hAnsi="Calibri" w:cs="Times New Roman"/>
+                <w:color w:val="000000"/>
+                <w:lang w:eastAsia="pl-PL"/>
+              </w:rPr>
+              <w:t>comboBoxDostawca1</w:t>
+            </w:r>
+          </w:p>
+        </w:tc>
+      </w:tr>
+      <w:tr>
+        <w:trPr>
+          <w:trHeight w:val="300"/>
+        </w:trPr>
+        <w:tc>
+          <w:tcPr>
+            <w:tcW w:w="2028" w:type="dxa"/>
+            <w:vMerge/>
+          </w:tcPr>
+          <w:p>
+            <w:pPr>
+              <w:rPr>
+                <w:rFonts w:ascii="Calibri" w:eastAsia="Times New Roman" w:hAnsi="Calibri" w:cs="Times New Roman"/>
+                <w:color w:val="000000"/>
+                <w:lang w:eastAsia="pl-PL"/>
+              </w:rPr>
+            </w:pPr>
+          </w:p>
+        </w:tc>
+        <w:tc>
+          <w:tcPr>
+            <w:tcW w:w="3964" w:type="dxa"/>
+            <w:noWrap/>
+          </w:tcPr>
+          <w:p>
+            <w:pPr>
+              <w:rPr>
+                <w:rFonts w:ascii="Calibri" w:eastAsia="Times New Roman" w:hAnsi="Calibri" w:cs="Times New Roman"/>
+                <w:color w:val="000000"/>
+                <w:lang w:eastAsia="pl-PL"/>
+              </w:rPr>
+            </w:pPr>
+            <w:r>
+              <w:rPr>
+                <w:rFonts w:ascii="Calibri" w:eastAsia="Times New Roman" w:hAnsi="Calibri" w:cs="Times New Roman"/>
+                <w:color w:val="000000"/>
+                <w:lang w:eastAsia="pl-PL"/>
+              </w:rPr>
+              <w:t>Link do strony dostawcy głównego</w:t>
+            </w:r>
+          </w:p>
+        </w:tc>
+        <w:tc>
+          <w:tcPr>
+            <w:tcW w:w="4057" w:type="dxa"/>
+          </w:tcPr>
+          <w:p>
+            <w:pPr>
+              <w:rPr>
+                <w:rFonts w:ascii="Calibri" w:eastAsia="Times New Roman" w:hAnsi="Calibri" w:cs="Times New Roman"/>
+                <w:color w:val="000000"/>
+                <w:lang w:eastAsia="pl-PL"/>
+              </w:rPr>
+            </w:pPr>
+            <w:r>
+              <w:rPr>
+                <w:rFonts w:ascii="Calibri" w:eastAsia="Times New Roman" w:hAnsi="Calibri" w:cs="Times New Roman"/>
+                <w:color w:val="000000"/>
+                <w:lang w:eastAsia="pl-PL"/>
+              </w:rPr>
+              <w:t>linkLabelDostawca1</w:t>
+            </w:r>
+          </w:p>
+        </w:tc>
+      </w:tr>
+      <w:tr>
+        <w:trPr>
+          <w:trHeight w:val="300"/>
+        </w:trPr>
+        <w:tc>
+          <w:tcPr>
+            <w:tcW w:w="2028" w:type="dxa"/>
+            <w:vMerge/>
+          </w:tcPr>
+          <w:p>
+            <w:pPr>
+              <w:rPr>
+                <w:rFonts w:ascii="Calibri" w:eastAsia="Times New Roman" w:hAnsi="Calibri" w:cs="Times New Roman"/>
+                <w:color w:val="000000"/>
+                <w:lang w:eastAsia="pl-PL"/>
+              </w:rPr>
+            </w:pPr>
+          </w:p>
+        </w:tc>
+        <w:tc>
+          <w:tcPr>
+            <w:tcW w:w="3964" w:type="dxa"/>
+            <w:noWrap/>
+          </w:tcPr>
+          <w:p>
+            <w:pPr>
+              <w:rPr>
+                <w:rFonts w:ascii="Calibri" w:eastAsia="Times New Roman" w:hAnsi="Calibri" w:cs="Times New Roman"/>
+                <w:color w:val="000000"/>
+                <w:lang w:eastAsia="pl-PL"/>
+              </w:rPr>
+            </w:pPr>
+            <w:r>
+              <w:rPr>
+                <w:rFonts w:ascii="Calibri" w:eastAsia="Times New Roman" w:hAnsi="Calibri" w:cs="Times New Roman"/>
+                <w:color w:val="000000"/>
+                <w:lang w:eastAsia="pl-PL"/>
+              </w:rPr>
+              <w:t>Dodatkowe informacje</w:t>
+            </w:r>
+          </w:p>
+        </w:tc>
+        <w:tc>
+          <w:tcPr>
+            <w:tcW w:w="4057" w:type="dxa"/>
+          </w:tcPr>
+          <w:p>
+            <w:pPr>
+              <w:rPr>
+                <w:rFonts w:ascii="Calibri" w:eastAsia="Times New Roman" w:hAnsi="Calibri" w:cs="Times New Roman"/>
+                <w:color w:val="000000"/>
+                <w:lang w:eastAsia="pl-PL"/>
+              </w:rPr>
+            </w:pPr>
+            <w:r>
+              <w:rPr>
+                <w:rFonts w:ascii="Calibri" w:eastAsia="Times New Roman" w:hAnsi="Calibri" w:cs="Times New Roman"/>
+                <w:color w:val="000000"/>
+                <w:lang w:eastAsia="pl-PL"/>
+              </w:rPr>
+              <w:t>richTextBoxDostawca1</w:t>
+            </w:r>
+          </w:p>
+        </w:tc>
+      </w:tr>
+      <w:tr>
+        <w:trPr>
+          <w:trHeight w:val="300"/>
+        </w:trPr>
+        <w:tc>
+          <w:tcPr>
+            <w:tcW w:w="2028" w:type="dxa"/>
+            <w:vMerge w:val="restart"/>
+          </w:tcPr>
+          <w:p>
+            <w:pPr>
+              <w:rPr>
+                <w:rFonts w:ascii="Calibri" w:eastAsia="Times New Roman" w:hAnsi="Calibri" w:cs="Times New Roman"/>
+                <w:color w:val="000000"/>
+                <w:lang w:eastAsia="pl-PL"/>
+              </w:rPr>
+            </w:pPr>
+            <w:r>
+              <w:rPr>
+                <w:rFonts w:ascii="Calibri" w:eastAsia="Times New Roman" w:hAnsi="Calibri" w:cs="Times New Roman"/>
+                <w:color w:val="000000"/>
+                <w:lang w:eastAsia="pl-PL"/>
+              </w:rPr>
+              <w:t>Dane dostawcy materiałów</w:t>
+            </w:r>
+          </w:p>
+        </w:tc>
+        <w:tc>
+          <w:tcPr>
+            <w:tcW w:w="3964" w:type="dxa"/>
+            <w:noWrap/>
+          </w:tcPr>
+          <w:p>
+            <w:pPr>
+              <w:rPr>
+                <w:rFonts w:ascii="Calibri" w:eastAsia="Times New Roman" w:hAnsi="Calibri" w:cs="Times New Roman"/>
+                <w:color w:val="000000"/>
+                <w:lang w:eastAsia="pl-PL"/>
+              </w:rPr>
+            </w:pPr>
+            <w:r>
+              <w:rPr>
+                <w:rFonts w:ascii="Calibri" w:eastAsia="Times New Roman" w:hAnsi="Calibri" w:cs="Times New Roman"/>
+                <w:color w:val="000000"/>
+                <w:lang w:eastAsia="pl-PL"/>
+              </w:rPr>
+              <w:t>Dostawca alternatywny</w:t>
+            </w:r>
+          </w:p>
+        </w:tc>
+        <w:tc>
+          <w:tcPr>
+            <w:tcW w:w="4057" w:type="dxa"/>
+          </w:tcPr>
+          <w:p>
+            <w:pPr>
+              <w:rPr>
+                <w:rFonts w:ascii="Calibri" w:eastAsia="Times New Roman" w:hAnsi="Calibri" w:cs="Times New Roman"/>
+                <w:color w:val="000000"/>
+                <w:lang w:eastAsia="pl-PL"/>
+              </w:rPr>
+            </w:pPr>
+            <w:r>
+              <w:rPr>
+                <w:rFonts w:ascii="Calibri" w:eastAsia="Times New Roman" w:hAnsi="Calibri" w:cs="Times New Roman"/>
+                <w:color w:val="000000"/>
+                <w:lang w:eastAsia="pl-PL"/>
+              </w:rPr>
+              <w:t>comboBoxDostawca2</w:t>
+            </w:r>
+          </w:p>
+        </w:tc>
+      </w:tr>
+      <w:tr>
+        <w:trPr>
+          <w:trHeight w:val="300"/>
+        </w:trPr>
+        <w:tc>
+          <w:tcPr>
+            <w:tcW w:w="2028" w:type="dxa"/>
+            <w:vMerge/>
+          </w:tcPr>
+          <w:p>
+            <w:pPr>
+              <w:rPr>
+                <w:rFonts w:ascii="Calibri" w:eastAsia="Times New Roman" w:hAnsi="Calibri" w:cs="Times New Roman"/>
+                <w:color w:val="000000"/>
+                <w:lang w:eastAsia="pl-PL"/>
+              </w:rPr>
+            </w:pPr>
+          </w:p>
+        </w:tc>
+        <w:tc>
+          <w:tcPr>
+            <w:tcW w:w="3964" w:type="dxa"/>
+            <w:noWrap/>
+          </w:tcPr>
+          <w:p>
+            <w:pPr>
+              <w:rPr>
+                <w:rFonts w:ascii="Calibri" w:eastAsia="Times New Roman" w:hAnsi="Calibri" w:cs="Times New Roman"/>
+                <w:color w:val="000000"/>
+                <w:lang w:eastAsia="pl-PL"/>
+              </w:rPr>
+            </w:pPr>
+            <w:r>
+              <w:rPr>
+                <w:rFonts w:ascii="Calibri" w:eastAsia="Times New Roman" w:hAnsi="Calibri" w:cs="Times New Roman"/>
+                <w:color w:val="000000"/>
+                <w:lang w:eastAsia="pl-PL"/>
+              </w:rPr>
+              <w:t xml:space="preserve">Link do strony dostawcy </w:t>
+            </w:r>
+            <w:r>
+              <w:rPr>
+                <w:rFonts w:ascii="Calibri" w:eastAsia="Times New Roman" w:hAnsi="Calibri" w:cs="Times New Roman"/>
+                <w:color w:val="000000"/>
+                <w:lang w:eastAsia="pl-PL"/>
+              </w:rPr>
+              <w:t>alternatywnego</w:t>
+            </w:r>
+          </w:p>
+        </w:tc>
+        <w:tc>
+          <w:tcPr>
+            <w:tcW w:w="4057" w:type="dxa"/>
+          </w:tcPr>
+          <w:p>
+            <w:pPr>
+              <w:rPr>
+                <w:rFonts w:ascii="Calibri" w:eastAsia="Times New Roman" w:hAnsi="Calibri" w:cs="Times New Roman"/>
+                <w:color w:val="000000"/>
+                <w:lang w:eastAsia="pl-PL"/>
+              </w:rPr>
+            </w:pPr>
+            <w:r>
+              <w:rPr>
+                <w:rFonts w:ascii="Calibri" w:eastAsia="Times New Roman" w:hAnsi="Calibri" w:cs="Times New Roman"/>
+                <w:color w:val="000000"/>
+                <w:lang w:eastAsia="pl-PL"/>
+              </w:rPr>
+              <w:t>linkLabelDostawca2</w:t>
+            </w:r>
+          </w:p>
+        </w:tc>
+      </w:tr>
+      <w:tr>
+        <w:trPr>
+          <w:trHeight w:val="300"/>
+        </w:trPr>
+        <w:tc>
+          <w:tcPr>
+            <w:tcW w:w="2028" w:type="dxa"/>
+            <w:vMerge/>
+          </w:tcPr>
+          <w:p>
+            <w:pPr>
+              <w:rPr>
+                <w:rFonts w:ascii="Calibri" w:eastAsia="Times New Roman" w:hAnsi="Calibri" w:cs="Times New Roman"/>
+                <w:color w:val="000000"/>
+                <w:lang w:eastAsia="pl-PL"/>
+              </w:rPr>
+            </w:pPr>
+          </w:p>
+        </w:tc>
+        <w:tc>
+          <w:tcPr>
+            <w:tcW w:w="3964" w:type="dxa"/>
+            <w:noWrap/>
+          </w:tcPr>
+          <w:p>
+            <w:pPr>
+              <w:rPr>
+                <w:rFonts w:ascii="Calibri" w:eastAsia="Times New Roman" w:hAnsi="Calibri" w:cs="Times New Roman"/>
+                <w:color w:val="000000"/>
+                <w:lang w:eastAsia="pl-PL"/>
+              </w:rPr>
+            </w:pPr>
+            <w:r>
+              <w:rPr>
+                <w:rFonts w:ascii="Calibri" w:eastAsia="Times New Roman" w:hAnsi="Calibri" w:cs="Times New Roman"/>
+                <w:color w:val="000000"/>
+                <w:lang w:eastAsia="pl-PL"/>
+              </w:rPr>
+              <w:t>Dodatkowe informacje</w:t>
+            </w:r>
+            <w:r>
+              <w:rPr>
+                <w:rFonts w:ascii="Calibri" w:eastAsia="Times New Roman" w:hAnsi="Calibri" w:cs="Times New Roman"/>
+                <w:color w:val="000000"/>
+                <w:lang w:eastAsia="pl-PL"/>
+              </w:rPr>
+              <w:t xml:space="preserve"> dot. dostawcy alternatywnego</w:t>
+            </w:r>
+          </w:p>
+        </w:tc>
+        <w:tc>
+          <w:tcPr>
+            <w:tcW w:w="4057" w:type="dxa"/>
+          </w:tcPr>
+          <w:p>
+            <w:pPr>
+              <w:rPr>
+                <w:rFonts w:ascii="Calibri" w:eastAsia="Times New Roman" w:hAnsi="Calibri" w:cs="Times New Roman"/>
+                <w:color w:val="000000"/>
+                <w:lang w:eastAsia="pl-PL"/>
+              </w:rPr>
+            </w:pPr>
+            <w:r>
+              <w:rPr>
+                <w:rFonts w:ascii="Calibri" w:eastAsia="Times New Roman" w:hAnsi="Calibri" w:cs="Times New Roman"/>
+                <w:color w:val="000000"/>
+                <w:lang w:eastAsia="pl-PL"/>
+              </w:rPr>
+              <w:t>richTextBoxDostawca2</w:t>
+            </w:r>
+          </w:p>
+        </w:tc>
+      </w:tr>
+      <w:tr>
+        <w:trPr>
+          <w:trHeight w:val="300"/>
+        </w:trPr>
+        <w:tc>
+          <w:tcPr>
+            <w:tcW w:w="2028" w:type="dxa"/>
+            <w:vMerge w:val="restart"/>
+          </w:tcPr>
+          <w:p>
+            <w:pPr>
+              <w:rPr>
+                <w:rFonts w:ascii="Calibri" w:eastAsia="Times New Roman" w:hAnsi="Calibri" w:cs="Times New Roman"/>
+                <w:color w:val="000000"/>
+                <w:lang w:eastAsia="pl-PL"/>
+              </w:rPr>
+            </w:pPr>
+            <w:r>
+              <w:rPr>
+                <w:rFonts w:ascii="Calibri" w:eastAsia="Times New Roman" w:hAnsi="Calibri" w:cs="Times New Roman"/>
+                <w:color w:val="000000"/>
+                <w:lang w:eastAsia="pl-PL"/>
+              </w:rPr>
+              <w:t>Edycja spisu</w:t>
+            </w:r>
+          </w:p>
+        </w:tc>
+        <w:tc>
+          <w:tcPr>
+            <w:tcW w:w="3964" w:type="dxa"/>
+            <w:noWrap/>
+          </w:tcPr>
+          <w:p>
+            <w:pPr>
+              <w:rPr>
+                <w:rFonts w:ascii="Calibri" w:eastAsia="Times New Roman" w:hAnsi="Calibri" w:cs="Times New Roman"/>
+                <w:color w:val="000000"/>
+                <w:lang w:eastAsia="pl-PL"/>
+              </w:rPr>
+            </w:pPr>
+            <w:r>
+              <w:rPr>
+                <w:rFonts w:ascii="Calibri" w:eastAsia="Times New Roman" w:hAnsi="Calibri" w:cs="Times New Roman"/>
+                <w:color w:val="000000"/>
+                <w:lang w:eastAsia="pl-PL"/>
+              </w:rPr>
+              <w:t>nowa</w:t>
+            </w:r>
+          </w:p>
+        </w:tc>
+        <w:tc>
+          <w:tcPr>
+            <w:tcW w:w="4057" w:type="dxa"/>
+          </w:tcPr>
+          <w:p>
+            <w:pPr>
+              <w:rPr>
+                <w:rFonts w:ascii="Calibri" w:eastAsia="Times New Roman" w:hAnsi="Calibri" w:cs="Times New Roman"/>
+                <w:color w:val="000000"/>
+                <w:lang w:eastAsia="pl-PL"/>
+              </w:rPr>
+            </w:pPr>
+            <w:proofErr w:type="spellStart"/>
+            <w:r>
+              <w:rPr>
+                <w:rFonts w:ascii="Calibri" w:eastAsia="Times New Roman" w:hAnsi="Calibri" w:cs="Times New Roman"/>
+                <w:color w:val="000000"/>
+                <w:lang w:eastAsia="pl-PL"/>
+              </w:rPr>
+              <w:t>buttonNowa</w:t>
+            </w:r>
+            <w:proofErr w:type="spellEnd"/>
+          </w:p>
+        </w:tc>
+      </w:tr>
+      <w:tr>
+        <w:trPr>
+          <w:trHeight w:val="300"/>
+        </w:trPr>
+        <w:tc>
+          <w:tcPr>
+            <w:tcW w:w="2028" w:type="dxa"/>
+            <w:vMerge/>
+          </w:tcPr>
+          <w:p>
+            <w:pPr>
+              <w:rPr>
+                <w:rFonts w:ascii="Calibri" w:eastAsia="Times New Roman" w:hAnsi="Calibri" w:cs="Times New Roman"/>
+                <w:color w:val="000000"/>
+                <w:lang w:eastAsia="pl-PL"/>
+              </w:rPr>
+            </w:pPr>
+          </w:p>
+        </w:tc>
+        <w:tc>
+          <w:tcPr>
+            <w:tcW w:w="3964" w:type="dxa"/>
+            <w:noWrap/>
+          </w:tcPr>
+          <w:p>
+            <w:pPr>
+              <w:rPr>
+                <w:rFonts w:ascii="Calibri" w:eastAsia="Times New Roman" w:hAnsi="Calibri" w:cs="Times New Roman"/>
+                <w:color w:val="000000"/>
+                <w:lang w:eastAsia="pl-PL"/>
+              </w:rPr>
+            </w:pPr>
+            <w:r>
+              <w:rPr>
+                <w:rFonts w:ascii="Calibri" w:eastAsia="Times New Roman" w:hAnsi="Calibri" w:cs="Times New Roman"/>
+                <w:color w:val="000000"/>
+                <w:lang w:eastAsia="pl-PL"/>
+              </w:rPr>
+              <w:t>zapisz</w:t>
+            </w:r>
+          </w:p>
+        </w:tc>
+        <w:tc>
+          <w:tcPr>
+            <w:tcW w:w="4057" w:type="dxa"/>
+          </w:tcPr>
+          <w:p>
+            <w:pPr>
+              <w:rPr>
+                <w:rFonts w:ascii="Calibri" w:eastAsia="Times New Roman" w:hAnsi="Calibri" w:cs="Times New Roman"/>
+                <w:color w:val="000000"/>
+                <w:lang w:eastAsia="pl-PL"/>
+              </w:rPr>
+            </w:pPr>
+            <w:proofErr w:type="spellStart"/>
+            <w:r>
+              <w:rPr>
+                <w:rFonts w:ascii="Calibri" w:eastAsia="Times New Roman" w:hAnsi="Calibri" w:cs="Times New Roman"/>
+                <w:color w:val="000000"/>
+                <w:lang w:eastAsia="pl-PL"/>
+              </w:rPr>
+              <w:t>buttonZapisz</w:t>
+            </w:r>
+            <w:proofErr w:type="spellEnd"/>
+          </w:p>
+        </w:tc>
+      </w:tr>
+      <w:tr>
+        <w:trPr>
+          <w:trHeight w:val="300"/>
+        </w:trPr>
+        <w:tc>
+          <w:tcPr>
+            <w:tcW w:w="2028" w:type="dxa"/>
+            <w:vMerge/>
+          </w:tcPr>
+          <w:p>
+            <w:pPr>
+              <w:rPr>
+                <w:rFonts w:ascii="Calibri" w:eastAsia="Times New Roman" w:hAnsi="Calibri" w:cs="Times New Roman"/>
+                <w:color w:val="000000"/>
+                <w:lang w:eastAsia="pl-PL"/>
+              </w:rPr>
+            </w:pPr>
+          </w:p>
+        </w:tc>
+        <w:tc>
+          <w:tcPr>
+            <w:tcW w:w="3964" w:type="dxa"/>
+            <w:noWrap/>
+          </w:tcPr>
+          <w:p>
+            <w:pPr>
+              <w:rPr>
+                <w:rFonts w:ascii="Calibri" w:eastAsia="Times New Roman" w:hAnsi="Calibri" w:cs="Times New Roman"/>
+                <w:color w:val="000000"/>
+                <w:lang w:eastAsia="pl-PL"/>
+              </w:rPr>
+            </w:pPr>
+            <w:r>
+              <w:rPr>
+                <w:rFonts w:ascii="Calibri" w:eastAsia="Times New Roman" w:hAnsi="Calibri" w:cs="Times New Roman"/>
+                <w:color w:val="000000"/>
+                <w:lang w:eastAsia="pl-PL"/>
+              </w:rPr>
+              <w:t>anuluj</w:t>
+            </w:r>
+          </w:p>
+        </w:tc>
+        <w:tc>
+          <w:tcPr>
+            <w:tcW w:w="4057" w:type="dxa"/>
+          </w:tcPr>
+          <w:p>
+            <w:pPr>
+              <w:rPr>
+                <w:rFonts w:ascii="Calibri" w:eastAsia="Times New Roman" w:hAnsi="Calibri" w:cs="Times New Roman"/>
+                <w:color w:val="000000"/>
+                <w:lang w:eastAsia="pl-PL"/>
+              </w:rPr>
+            </w:pPr>
+            <w:proofErr w:type="spellStart"/>
+            <w:r>
+              <w:rPr>
+                <w:rFonts w:ascii="Calibri" w:eastAsia="Times New Roman" w:hAnsi="Calibri" w:cs="Times New Roman"/>
+                <w:color w:val="000000"/>
+                <w:lang w:eastAsia="pl-PL"/>
+              </w:rPr>
+              <w:t>buttonAnuluj</w:t>
+            </w:r>
+            <w:proofErr w:type="spellEnd"/>
+          </w:p>
+        </w:tc>
+      </w:tr>
+      <w:tr>
+        <w:trPr>
+          <w:trHeight w:val="300"/>
+        </w:trPr>
+        <w:tc>
+          <w:tcPr>
+            <w:tcW w:w="2028" w:type="dxa"/>
+            <w:vMerge/>
+            <w:tcBorders>
+              <w:bottom w:val="single" w:sz="4" w:space="0" w:color="auto"/>
+            </w:tcBorders>
+          </w:tcPr>
+          <w:p>
+            <w:pPr>
+              <w:rPr>
+                <w:rFonts w:ascii="Calibri" w:eastAsia="Times New Roman" w:hAnsi="Calibri" w:cs="Times New Roman"/>
+                <w:color w:val="000000"/>
+                <w:lang w:eastAsia="pl-PL"/>
+              </w:rPr>
+            </w:pPr>
+          </w:p>
+        </w:tc>
+        <w:tc>
+          <w:tcPr>
+            <w:tcW w:w="3964" w:type="dxa"/>
+            <w:tcBorders>
+              <w:bottom w:val="single" w:sz="4" w:space="0" w:color="auto"/>
+            </w:tcBorders>
+            <w:noWrap/>
+          </w:tcPr>
+          <w:p>
+            <w:pPr>
+              <w:rPr>
+                <w:rFonts w:ascii="Calibri" w:eastAsia="Times New Roman" w:hAnsi="Calibri" w:cs="Times New Roman"/>
+                <w:color w:val="000000"/>
+                <w:lang w:eastAsia="pl-PL"/>
+              </w:rPr>
+            </w:pPr>
+            <w:r>
+              <w:rPr>
+                <w:rFonts w:ascii="Calibri" w:eastAsia="Times New Roman" w:hAnsi="Calibri" w:cs="Times New Roman"/>
+                <w:color w:val="000000"/>
+                <w:lang w:eastAsia="pl-PL"/>
+              </w:rPr>
+              <w:t>usuń</w:t>
+            </w:r>
+          </w:p>
+        </w:tc>
+        <w:tc>
+          <w:tcPr>
+            <w:tcW w:w="4057" w:type="dxa"/>
+          </w:tcPr>
+          <w:p>
+            <w:pPr>
+              <w:rPr>
+                <w:rFonts w:ascii="Calibri" w:eastAsia="Times New Roman" w:hAnsi="Calibri" w:cs="Times New Roman"/>
+                <w:color w:val="000000"/>
+                <w:lang w:eastAsia="pl-PL"/>
+              </w:rPr>
+            </w:pPr>
+            <w:proofErr w:type="spellStart"/>
+            <w:r>
+              <w:rPr>
+                <w:rFonts w:ascii="Calibri" w:eastAsia="Times New Roman" w:hAnsi="Calibri" w:cs="Times New Roman"/>
+                <w:color w:val="000000"/>
+                <w:lang w:eastAsia="pl-PL"/>
+              </w:rPr>
+              <w:t>buttonUsun</w:t>
+            </w:r>
+            <w:proofErr w:type="spellEnd"/>
+          </w:p>
+        </w:tc>
+      </w:tr>
+    </w:tbl>
     <w:p/>
     <w:sectPr>
       <w:pgSz w:w="11906" w:h="16838"/>

</xml_diff>

<commit_message>
wstępny szkic interfejsu Normalia + dokumentacja
</commit_message>
<xml_diff>
--- a/Docs/RemaGUM- program.docx
+++ b/Docs/RemaGUM- program.docx
@@ -7073,9 +7073,9 @@
         <w:tblLook w:val="04A0" w:firstRow="1" w:lastRow="0" w:firstColumn="1" w:lastColumn="0" w:noHBand="0" w:noVBand="1"/>
       </w:tblPr>
       <w:tblGrid>
-        <w:gridCol w:w="1772"/>
-        <w:gridCol w:w="4651"/>
-        <w:gridCol w:w="3626"/>
+        <w:gridCol w:w="1768"/>
+        <w:gridCol w:w="4661"/>
+        <w:gridCol w:w="3620"/>
       </w:tblGrid>
       <w:tr>
         <w:trPr>
@@ -9264,7 +9264,7 @@
         <w:ind w:left="360"/>
       </w:pPr>
       <w:r>
-        <w:t>Nazwy komponentów tabeli maszyny</w:t>
+        <w:t>Nazwy komponentów tabeli Materiały</w:t>
       </w:r>
     </w:p>
     <w:tbl>
@@ -9571,8 +9571,6 @@
                 <w:lang w:eastAsia="pl-PL"/>
               </w:rPr>
             </w:pPr>
-            <w:bookmarkStart w:id="0" w:name="_GoBack"/>
-            <w:bookmarkEnd w:id="0"/>
             <w:r>
               <w:rPr>
                 <w:rFonts w:ascii="Calibri" w:eastAsia="Times New Roman" w:hAnsi="Calibri" w:cs="Times New Roman"/>
@@ -10045,7 +10043,31 @@
                 <w:color w:val="000000"/>
                 <w:lang w:eastAsia="pl-PL"/>
               </w:rPr>
-              <w:t>comboBoxWartosc_jednostkowa</w:t>
+              <w:t>comboBox</w:t>
+            </w:r>
+            <w:r>
+              <w:rPr>
+                <w:rFonts w:ascii="Calibri" w:eastAsia="Times New Roman" w:hAnsi="Calibri" w:cs="Times New Roman"/>
+                <w:color w:val="000000"/>
+                <w:lang w:eastAsia="pl-PL"/>
+              </w:rPr>
+              <w:t>J</w:t>
+            </w:r>
+            <w:r>
+              <w:rPr>
+                <w:rFonts w:ascii="Calibri" w:eastAsia="Times New Roman" w:hAnsi="Calibri" w:cs="Times New Roman"/>
+                <w:color w:val="000000"/>
+                <w:lang w:eastAsia="pl-PL"/>
+              </w:rPr>
+              <w:t>ednostka</w:t>
+            </w:r>
+            <w:r>
+              <w:rPr>
+                <w:rFonts w:ascii="Calibri" w:eastAsia="Times New Roman" w:hAnsi="Calibri" w:cs="Times New Roman"/>
+                <w:color w:val="000000"/>
+                <w:lang w:eastAsia="pl-PL"/>
+              </w:rPr>
+              <w:t>_mat</w:t>
             </w:r>
             <w:proofErr w:type="spellEnd"/>
           </w:p>
@@ -10345,7 +10367,23 @@
                 <w:color w:val="000000"/>
                 <w:lang w:eastAsia="pl-PL"/>
               </w:rPr>
-              <w:t>Dane dostawcy materiałów</w:t>
+              <w:t>Dane</w:t>
+            </w:r>
+            <w:r>
+              <w:rPr>
+                <w:rFonts w:ascii="Calibri" w:eastAsia="Times New Roman" w:hAnsi="Calibri" w:cs="Times New Roman"/>
+                <w:color w:val="000000"/>
+                <w:lang w:eastAsia="pl-PL"/>
+              </w:rPr>
+              <w:t xml:space="preserve"> głównego</w:t>
+            </w:r>
+            <w:r>
+              <w:rPr>
+                <w:rFonts w:ascii="Calibri" w:eastAsia="Times New Roman" w:hAnsi="Calibri" w:cs="Times New Roman"/>
+                <w:color w:val="000000"/>
+                <w:lang w:eastAsia="pl-PL"/>
+              </w:rPr>
+              <w:t xml:space="preserve"> dostawcy materiałów</w:t>
             </w:r>
           </w:p>
         </w:tc>
@@ -10548,7 +10586,25 @@
                 <w:color w:val="000000"/>
                 <w:lang w:eastAsia="pl-PL"/>
               </w:rPr>
-              <w:t>Dane dostawcy materiałów</w:t>
+              <w:t xml:space="preserve">Dane </w:t>
+            </w:r>
+            <w:r>
+              <w:rPr>
+                <w:rFonts w:ascii="Calibri" w:eastAsia="Times New Roman" w:hAnsi="Calibri" w:cs="Times New Roman"/>
+                <w:color w:val="000000"/>
+                <w:lang w:eastAsia="pl-PL"/>
+              </w:rPr>
+              <w:t xml:space="preserve">alternatywnego </w:t>
+            </w:r>
+            <w:bookmarkStart w:id="0" w:name="_GoBack"/>
+            <w:bookmarkEnd w:id="0"/>
+            <w:r>
+              <w:rPr>
+                <w:rFonts w:ascii="Calibri" w:eastAsia="Times New Roman" w:hAnsi="Calibri" w:cs="Times New Roman"/>
+                <w:color w:val="000000"/>
+                <w:lang w:eastAsia="pl-PL"/>
+              </w:rPr>
+              <w:t>dostawcy materiałów</w:t>
             </w:r>
           </w:p>
         </w:tc>
@@ -10636,15 +10692,7 @@
                 <w:color w:val="000000"/>
                 <w:lang w:eastAsia="pl-PL"/>
               </w:rPr>
-              <w:t xml:space="preserve">Link do strony dostawcy </w:t>
-            </w:r>
-            <w:r>
-              <w:rPr>
-                <w:rFonts w:ascii="Calibri" w:eastAsia="Times New Roman" w:hAnsi="Calibri" w:cs="Times New Roman"/>
-                <w:color w:val="000000"/>
-                <w:lang w:eastAsia="pl-PL"/>
-              </w:rPr>
-              <w:t>alternatywnego</w:t>
+              <w:t>Link do strony dostawcy alternatywnego</w:t>
             </w:r>
           </w:p>
         </w:tc>
@@ -10709,15 +10757,7 @@
                 <w:color w:val="000000"/>
                 <w:lang w:eastAsia="pl-PL"/>
               </w:rPr>
-              <w:t>Dodatkowe informacje</w:t>
-            </w:r>
-            <w:r>
-              <w:rPr>
-                <w:rFonts w:ascii="Calibri" w:eastAsia="Times New Roman" w:hAnsi="Calibri" w:cs="Times New Roman"/>
-                <w:color w:val="000000"/>
-                <w:lang w:eastAsia="pl-PL"/>
-              </w:rPr>
-              <w:t xml:space="preserve"> dot. dostawcy alternatywnego</w:t>
+              <w:t>Dodatkowe informacje dot. dostawcy alternatywnego</w:t>
             </w:r>
           </w:p>
         </w:tc>
@@ -10813,7 +10853,7 @@
                 <w:color w:val="000000"/>
                 <w:lang w:eastAsia="pl-PL"/>
               </w:rPr>
-              <w:t>buttonNowa</w:t>
+              <w:t>buttonNowa_mat</w:t>
             </w:r>
             <w:proofErr w:type="spellEnd"/>
           </w:p>
@@ -10880,7 +10920,7 @@
                 <w:color w:val="000000"/>
                 <w:lang w:eastAsia="pl-PL"/>
               </w:rPr>
-              <w:t>buttonZapisz</w:t>
+              <w:t>buttonZapisz_mat</w:t>
             </w:r>
             <w:proofErr w:type="spellEnd"/>
           </w:p>
@@ -10947,7 +10987,7 @@
                 <w:color w:val="000000"/>
                 <w:lang w:eastAsia="pl-PL"/>
               </w:rPr>
-              <w:t>buttonAnuluj</w:t>
+              <w:t>buttonAnuluj_mat</w:t>
             </w:r>
             <w:proofErr w:type="spellEnd"/>
           </w:p>
@@ -11020,13 +11060,1787 @@
                 <w:color w:val="000000"/>
                 <w:lang w:eastAsia="pl-PL"/>
               </w:rPr>
-              <w:t>buttonUsun</w:t>
+              <w:t>buttonUsun_mat</w:t>
             </w:r>
             <w:proofErr w:type="spellEnd"/>
           </w:p>
         </w:tc>
       </w:tr>
     </w:tbl>
+    <w:p/>
+    <w:p>
+      <w:pPr>
+        <w:pBdr>
+          <w:bottom w:val="single" w:sz="6" w:space="1" w:color="auto"/>
+        </w:pBdr>
+        <w:ind w:left="360"/>
+      </w:pPr>
+      <w:r>
+        <w:t>Nazwy komponentów tabeli Normalia</w:t>
+      </w:r>
+    </w:p>
+    <w:tbl>
+      <w:tblPr>
+        <w:tblStyle w:val="Siatkatabeli"/>
+        <w:tblW w:w="10049" w:type="dxa"/>
+        <w:tblLook w:val="04A0" w:firstRow="1" w:lastRow="0" w:firstColumn="1" w:lastColumn="0" w:noHBand="0" w:noVBand="1"/>
+      </w:tblPr>
+      <w:tblGrid>
+        <w:gridCol w:w="2028"/>
+        <w:gridCol w:w="3964"/>
+        <w:gridCol w:w="4057"/>
+      </w:tblGrid>
+      <w:tr>
+        <w:trPr>
+          <w:trHeight w:val="300"/>
+        </w:trPr>
+        <w:tc>
+          <w:tcPr>
+            <w:tcW w:w="2028" w:type="dxa"/>
+            <w:vMerge w:val="restart"/>
+          </w:tcPr>
+          <w:p>
+            <w:pPr>
+              <w:rPr>
+                <w:rFonts w:ascii="Calibri" w:eastAsia="Times New Roman" w:hAnsi="Calibri" w:cs="Times New Roman"/>
+                <w:color w:val="000000"/>
+                <w:lang w:eastAsia="pl-PL"/>
+              </w:rPr>
+            </w:pPr>
+            <w:r>
+              <w:rPr>
+                <w:rFonts w:ascii="Calibri" w:eastAsia="Times New Roman" w:hAnsi="Calibri" w:cs="Times New Roman"/>
+                <w:color w:val="000000"/>
+                <w:lang w:eastAsia="pl-PL"/>
+              </w:rPr>
+              <w:t>sortowanie</w:t>
+            </w:r>
+          </w:p>
+        </w:tc>
+        <w:tc>
+          <w:tcPr>
+            <w:tcW w:w="3964" w:type="dxa"/>
+            <w:vMerge w:val="restart"/>
+            <w:noWrap/>
+          </w:tcPr>
+          <w:p>
+            <w:pPr>
+              <w:rPr>
+                <w:rFonts w:ascii="Calibri" w:eastAsia="Times New Roman" w:hAnsi="Calibri" w:cs="Times New Roman"/>
+                <w:color w:val="000000"/>
+                <w:lang w:eastAsia="pl-PL"/>
+              </w:rPr>
+            </w:pPr>
+            <w:proofErr w:type="spellStart"/>
+            <w:r>
+              <w:rPr>
+                <w:rFonts w:ascii="Calibri" w:eastAsia="Times New Roman" w:hAnsi="Calibri" w:cs="Times New Roman"/>
+                <w:color w:val="000000"/>
+                <w:lang w:eastAsia="pl-PL"/>
+              </w:rPr>
+              <w:t>groupBoxSortowanie</w:t>
+            </w:r>
+            <w:proofErr w:type="spellEnd"/>
+          </w:p>
+        </w:tc>
+        <w:tc>
+          <w:tcPr>
+            <w:tcW w:w="4057" w:type="dxa"/>
+          </w:tcPr>
+          <w:p>
+            <w:pPr>
+              <w:rPr>
+                <w:rFonts w:ascii="Calibri" w:eastAsia="Times New Roman" w:hAnsi="Calibri" w:cs="Times New Roman"/>
+                <w:color w:val="000000"/>
+                <w:lang w:eastAsia="pl-PL"/>
+              </w:rPr>
+            </w:pPr>
+            <w:proofErr w:type="spellStart"/>
+            <w:r>
+              <w:rPr>
+                <w:rFonts w:ascii="Calibri" w:eastAsia="Times New Roman" w:hAnsi="Calibri" w:cs="Times New Roman"/>
+                <w:color w:val="000000"/>
+                <w:lang w:eastAsia="pl-PL"/>
+              </w:rPr>
+              <w:t>radioButtonNazwa_norm</w:t>
+            </w:r>
+            <w:proofErr w:type="spellEnd"/>
+          </w:p>
+        </w:tc>
+      </w:tr>
+      <w:tr>
+        <w:trPr>
+          <w:trHeight w:val="300"/>
+        </w:trPr>
+        <w:tc>
+          <w:tcPr>
+            <w:tcW w:w="2028" w:type="dxa"/>
+            <w:vMerge/>
+          </w:tcPr>
+          <w:p>
+            <w:pPr>
+              <w:rPr>
+                <w:rFonts w:ascii="Calibri" w:eastAsia="Times New Roman" w:hAnsi="Calibri" w:cs="Times New Roman"/>
+                <w:color w:val="000000"/>
+                <w:lang w:eastAsia="pl-PL"/>
+              </w:rPr>
+            </w:pPr>
+          </w:p>
+        </w:tc>
+        <w:tc>
+          <w:tcPr>
+            <w:tcW w:w="3964" w:type="dxa"/>
+            <w:vMerge/>
+            <w:noWrap/>
+          </w:tcPr>
+          <w:p>
+            <w:pPr>
+              <w:rPr>
+                <w:rFonts w:ascii="Calibri" w:eastAsia="Times New Roman" w:hAnsi="Calibri" w:cs="Times New Roman"/>
+                <w:color w:val="000000"/>
+                <w:lang w:eastAsia="pl-PL"/>
+              </w:rPr>
+            </w:pPr>
+          </w:p>
+        </w:tc>
+        <w:tc>
+          <w:tcPr>
+            <w:tcW w:w="4057" w:type="dxa"/>
+          </w:tcPr>
+          <w:p>
+            <w:pPr>
+              <w:rPr>
+                <w:rFonts w:ascii="Calibri" w:eastAsia="Times New Roman" w:hAnsi="Calibri" w:cs="Times New Roman"/>
+                <w:color w:val="000000"/>
+                <w:lang w:eastAsia="pl-PL"/>
+              </w:rPr>
+            </w:pPr>
+            <w:proofErr w:type="spellStart"/>
+            <w:r>
+              <w:rPr>
+                <w:rFonts w:ascii="Calibri" w:eastAsia="Times New Roman" w:hAnsi="Calibri" w:cs="Times New Roman"/>
+                <w:color w:val="000000"/>
+                <w:lang w:eastAsia="pl-PL"/>
+              </w:rPr>
+              <w:t>radioButtonTyp</w:t>
+            </w:r>
+            <w:r>
+              <w:rPr>
+                <w:rFonts w:ascii="Calibri" w:eastAsia="Times New Roman" w:hAnsi="Calibri" w:cs="Times New Roman"/>
+                <w:color w:val="000000"/>
+                <w:lang w:eastAsia="pl-PL"/>
+              </w:rPr>
+              <w:t>_norm</w:t>
+            </w:r>
+            <w:proofErr w:type="spellEnd"/>
+          </w:p>
+        </w:tc>
+      </w:tr>
+      <w:tr>
+        <w:trPr>
+          <w:trHeight w:val="300"/>
+        </w:trPr>
+        <w:tc>
+          <w:tcPr>
+            <w:tcW w:w="2028" w:type="dxa"/>
+            <w:vMerge/>
+          </w:tcPr>
+          <w:p>
+            <w:pPr>
+              <w:rPr>
+                <w:rFonts w:ascii="Calibri" w:eastAsia="Times New Roman" w:hAnsi="Calibri" w:cs="Times New Roman"/>
+                <w:color w:val="000000"/>
+                <w:lang w:eastAsia="pl-PL"/>
+              </w:rPr>
+            </w:pPr>
+          </w:p>
+        </w:tc>
+        <w:tc>
+          <w:tcPr>
+            <w:tcW w:w="3964" w:type="dxa"/>
+            <w:vMerge/>
+            <w:noWrap/>
+          </w:tcPr>
+          <w:p>
+            <w:pPr>
+              <w:rPr>
+                <w:rFonts w:ascii="Calibri" w:eastAsia="Times New Roman" w:hAnsi="Calibri" w:cs="Times New Roman"/>
+                <w:color w:val="000000"/>
+                <w:lang w:eastAsia="pl-PL"/>
+              </w:rPr>
+            </w:pPr>
+          </w:p>
+        </w:tc>
+        <w:tc>
+          <w:tcPr>
+            <w:tcW w:w="4057" w:type="dxa"/>
+          </w:tcPr>
+          <w:p>
+            <w:pPr>
+              <w:rPr>
+                <w:rFonts w:ascii="Calibri" w:eastAsia="Times New Roman" w:hAnsi="Calibri" w:cs="Times New Roman"/>
+                <w:color w:val="000000"/>
+                <w:lang w:eastAsia="pl-PL"/>
+              </w:rPr>
+            </w:pPr>
+            <w:proofErr w:type="spellStart"/>
+            <w:r>
+              <w:rPr>
+                <w:rFonts w:ascii="Calibri" w:eastAsia="Times New Roman" w:hAnsi="Calibri" w:cs="Times New Roman"/>
+                <w:color w:val="000000"/>
+                <w:lang w:eastAsia="pl-PL"/>
+              </w:rPr>
+              <w:t>radioButtonCena_norm</w:t>
+            </w:r>
+            <w:proofErr w:type="spellEnd"/>
+          </w:p>
+        </w:tc>
+      </w:tr>
+      <w:tr>
+        <w:trPr>
+          <w:trHeight w:val="300"/>
+        </w:trPr>
+        <w:tc>
+          <w:tcPr>
+            <w:tcW w:w="2028" w:type="dxa"/>
+            <w:vMerge/>
+          </w:tcPr>
+          <w:p>
+            <w:pPr>
+              <w:ind w:left="720"/>
+              <w:rPr>
+                <w:rFonts w:ascii="Calibri" w:eastAsia="Times New Roman" w:hAnsi="Calibri" w:cs="Times New Roman"/>
+                <w:color w:val="000000"/>
+                <w:lang w:eastAsia="pl-PL"/>
+              </w:rPr>
+            </w:pPr>
+          </w:p>
+        </w:tc>
+        <w:tc>
+          <w:tcPr>
+            <w:tcW w:w="3964" w:type="dxa"/>
+            <w:vMerge/>
+            <w:noWrap/>
+          </w:tcPr>
+          <w:p>
+            <w:pPr>
+              <w:ind w:left="720"/>
+              <w:rPr>
+                <w:rFonts w:ascii="Calibri" w:eastAsia="Times New Roman" w:hAnsi="Calibri" w:cs="Times New Roman"/>
+                <w:color w:val="000000"/>
+                <w:lang w:eastAsia="pl-PL"/>
+              </w:rPr>
+            </w:pPr>
+          </w:p>
+        </w:tc>
+        <w:tc>
+          <w:tcPr>
+            <w:tcW w:w="4057" w:type="dxa"/>
+          </w:tcPr>
+          <w:p>
+            <w:pPr>
+              <w:rPr>
+                <w:rFonts w:ascii="Calibri" w:eastAsia="Times New Roman" w:hAnsi="Calibri" w:cs="Times New Roman"/>
+                <w:color w:val="000000"/>
+                <w:lang w:eastAsia="pl-PL"/>
+              </w:rPr>
+            </w:pPr>
+            <w:proofErr w:type="spellStart"/>
+            <w:r>
+              <w:rPr>
+                <w:rFonts w:ascii="Calibri" w:eastAsia="Times New Roman" w:hAnsi="Calibri" w:cs="Times New Roman"/>
+                <w:color w:val="000000"/>
+                <w:lang w:eastAsia="pl-PL"/>
+              </w:rPr>
+              <w:t>radioButtonIlosc_norm</w:t>
+            </w:r>
+            <w:proofErr w:type="spellEnd"/>
+          </w:p>
+        </w:tc>
+      </w:tr>
+      <w:tr>
+        <w:trPr>
+          <w:trHeight w:val="353"/>
+        </w:trPr>
+        <w:tc>
+          <w:tcPr>
+            <w:tcW w:w="2028" w:type="dxa"/>
+            <w:vMerge w:val="restart"/>
+          </w:tcPr>
+          <w:p>
+            <w:pPr>
+              <w:rPr>
+                <w:rFonts w:ascii="Calibri" w:eastAsia="Times New Roman" w:hAnsi="Calibri" w:cs="Times New Roman"/>
+                <w:color w:val="000000"/>
+                <w:lang w:eastAsia="pl-PL"/>
+              </w:rPr>
+            </w:pPr>
+            <w:r>
+              <w:rPr>
+                <w:rFonts w:ascii="Calibri" w:eastAsia="Times New Roman" w:hAnsi="Calibri" w:cs="Times New Roman"/>
+                <w:color w:val="000000"/>
+                <w:lang w:eastAsia="pl-PL"/>
+              </w:rPr>
+              <w:t>wyszukiwanie</w:t>
+            </w:r>
+          </w:p>
+        </w:tc>
+        <w:tc>
+          <w:tcPr>
+            <w:tcW w:w="3964" w:type="dxa"/>
+            <w:noWrap/>
+          </w:tcPr>
+          <w:p>
+            <w:pPr>
+              <w:ind w:left="720"/>
+              <w:rPr>
+                <w:rFonts w:ascii="Calibri" w:eastAsia="Times New Roman" w:hAnsi="Calibri" w:cs="Times New Roman"/>
+                <w:color w:val="000000"/>
+                <w:lang w:eastAsia="pl-PL"/>
+              </w:rPr>
+            </w:pPr>
+          </w:p>
+        </w:tc>
+        <w:tc>
+          <w:tcPr>
+            <w:tcW w:w="4057" w:type="dxa"/>
+          </w:tcPr>
+          <w:p>
+            <w:pPr>
+              <w:rPr>
+                <w:rFonts w:ascii="Calibri" w:eastAsia="Times New Roman" w:hAnsi="Calibri" w:cs="Times New Roman"/>
+                <w:color w:val="000000"/>
+                <w:lang w:eastAsia="pl-PL"/>
+              </w:rPr>
+            </w:pPr>
+            <w:proofErr w:type="spellStart"/>
+            <w:r>
+              <w:rPr>
+                <w:rFonts w:ascii="Calibri" w:eastAsia="Times New Roman" w:hAnsi="Calibri" w:cs="Times New Roman"/>
+                <w:color w:val="000000"/>
+                <w:lang w:eastAsia="pl-PL"/>
+              </w:rPr>
+              <w:t>textBoxSzukaj_norm</w:t>
+            </w:r>
+            <w:proofErr w:type="spellEnd"/>
+          </w:p>
+        </w:tc>
+      </w:tr>
+      <w:tr>
+        <w:trPr>
+          <w:trHeight w:val="353"/>
+        </w:trPr>
+        <w:tc>
+          <w:tcPr>
+            <w:tcW w:w="2028" w:type="dxa"/>
+            <w:vMerge/>
+          </w:tcPr>
+          <w:p>
+            <w:pPr>
+              <w:ind w:left="720"/>
+              <w:rPr>
+                <w:rFonts w:ascii="Calibri" w:eastAsia="Times New Roman" w:hAnsi="Calibri" w:cs="Times New Roman"/>
+                <w:color w:val="000000"/>
+                <w:lang w:eastAsia="pl-PL"/>
+              </w:rPr>
+            </w:pPr>
+          </w:p>
+        </w:tc>
+        <w:tc>
+          <w:tcPr>
+            <w:tcW w:w="3964" w:type="dxa"/>
+            <w:noWrap/>
+          </w:tcPr>
+          <w:p>
+            <w:pPr>
+              <w:ind w:left="720"/>
+              <w:rPr>
+                <w:rFonts w:ascii="Calibri" w:eastAsia="Times New Roman" w:hAnsi="Calibri" w:cs="Times New Roman"/>
+                <w:color w:val="000000"/>
+                <w:lang w:eastAsia="pl-PL"/>
+              </w:rPr>
+            </w:pPr>
+          </w:p>
+        </w:tc>
+        <w:tc>
+          <w:tcPr>
+            <w:tcW w:w="4057" w:type="dxa"/>
+          </w:tcPr>
+          <w:p>
+            <w:pPr>
+              <w:rPr>
+                <w:rFonts w:ascii="Calibri" w:eastAsia="Times New Roman" w:hAnsi="Calibri" w:cs="Times New Roman"/>
+                <w:color w:val="000000"/>
+                <w:lang w:eastAsia="pl-PL"/>
+              </w:rPr>
+            </w:pPr>
+            <w:proofErr w:type="spellStart"/>
+            <w:r>
+              <w:rPr>
+                <w:rFonts w:ascii="Calibri" w:eastAsia="Times New Roman" w:hAnsi="Calibri" w:cs="Times New Roman"/>
+                <w:color w:val="000000"/>
+                <w:lang w:eastAsia="pl-PL"/>
+              </w:rPr>
+              <w:t>buttonSzukaj_norm</w:t>
+            </w:r>
+            <w:proofErr w:type="spellEnd"/>
+          </w:p>
+        </w:tc>
+      </w:tr>
+      <w:tr>
+        <w:trPr>
+          <w:trHeight w:val="353"/>
+        </w:trPr>
+        <w:tc>
+          <w:tcPr>
+            <w:tcW w:w="2028" w:type="dxa"/>
+          </w:tcPr>
+          <w:p>
+            <w:pPr>
+              <w:rPr>
+                <w:rFonts w:ascii="Calibri" w:eastAsia="Times New Roman" w:hAnsi="Calibri" w:cs="Times New Roman"/>
+                <w:color w:val="000000"/>
+                <w:lang w:eastAsia="pl-PL"/>
+              </w:rPr>
+            </w:pPr>
+            <w:r>
+              <w:rPr>
+                <w:rFonts w:ascii="Calibri" w:eastAsia="Times New Roman" w:hAnsi="Calibri" w:cs="Times New Roman"/>
+                <w:color w:val="000000"/>
+                <w:lang w:eastAsia="pl-PL"/>
+              </w:rPr>
+              <w:t xml:space="preserve">Spis dostępnych </w:t>
+            </w:r>
+            <w:r>
+              <w:rPr>
+                <w:rFonts w:ascii="Calibri" w:eastAsia="Times New Roman" w:hAnsi="Calibri" w:cs="Times New Roman"/>
+                <w:color w:val="000000"/>
+                <w:lang w:eastAsia="pl-PL"/>
+              </w:rPr>
+              <w:t>normaliów</w:t>
+            </w:r>
+          </w:p>
+        </w:tc>
+        <w:tc>
+          <w:tcPr>
+            <w:tcW w:w="3964" w:type="dxa"/>
+            <w:noWrap/>
+          </w:tcPr>
+          <w:p>
+            <w:pPr>
+              <w:rPr>
+                <w:rFonts w:ascii="Calibri" w:eastAsia="Times New Roman" w:hAnsi="Calibri" w:cs="Times New Roman"/>
+                <w:color w:val="000000"/>
+                <w:lang w:eastAsia="pl-PL"/>
+              </w:rPr>
+            </w:pPr>
+            <w:r>
+              <w:rPr>
+                <w:rFonts w:ascii="Calibri" w:eastAsia="Times New Roman" w:hAnsi="Calibri" w:cs="Times New Roman"/>
+                <w:color w:val="000000"/>
+                <w:lang w:eastAsia="pl-PL"/>
+              </w:rPr>
+              <w:t>Lista nazw</w:t>
+            </w:r>
+          </w:p>
+        </w:tc>
+        <w:tc>
+          <w:tcPr>
+            <w:tcW w:w="4057" w:type="dxa"/>
+          </w:tcPr>
+          <w:p>
+            <w:pPr>
+              <w:rPr>
+                <w:rFonts w:ascii="Calibri" w:eastAsia="Times New Roman" w:hAnsi="Calibri" w:cs="Times New Roman"/>
+                <w:color w:val="000000"/>
+                <w:lang w:eastAsia="pl-PL"/>
+              </w:rPr>
+            </w:pPr>
+            <w:proofErr w:type="spellStart"/>
+            <w:r>
+              <w:t>listBoxNormalia</w:t>
+            </w:r>
+            <w:proofErr w:type="spellEnd"/>
+          </w:p>
+        </w:tc>
+      </w:tr>
+      <w:tr>
+        <w:trPr>
+          <w:trHeight w:val="353"/>
+        </w:trPr>
+        <w:tc>
+          <w:tcPr>
+            <w:tcW w:w="2028" w:type="dxa"/>
+            <w:vMerge w:val="restart"/>
+          </w:tcPr>
+          <w:p>
+            <w:pPr>
+              <w:rPr>
+                <w:rFonts w:ascii="Calibri" w:eastAsia="Times New Roman" w:hAnsi="Calibri" w:cs="Times New Roman"/>
+                <w:color w:val="000000"/>
+                <w:lang w:eastAsia="pl-PL"/>
+              </w:rPr>
+            </w:pPr>
+            <w:r>
+              <w:rPr>
+                <w:rFonts w:ascii="Calibri" w:eastAsia="Times New Roman" w:hAnsi="Calibri" w:cs="Times New Roman"/>
+                <w:color w:val="000000"/>
+                <w:lang w:eastAsia="pl-PL"/>
+              </w:rPr>
+              <w:t>Normalia</w:t>
+            </w:r>
+          </w:p>
+        </w:tc>
+        <w:tc>
+          <w:tcPr>
+            <w:tcW w:w="3964" w:type="dxa"/>
+            <w:noWrap/>
+          </w:tcPr>
+          <w:p>
+            <w:pPr>
+              <w:rPr>
+                <w:rFonts w:ascii="Calibri" w:eastAsia="Times New Roman" w:hAnsi="Calibri" w:cs="Times New Roman"/>
+                <w:color w:val="000000"/>
+                <w:lang w:eastAsia="pl-PL"/>
+              </w:rPr>
+            </w:pPr>
+            <w:r>
+              <w:rPr>
+                <w:rFonts w:ascii="Calibri" w:eastAsia="Times New Roman" w:hAnsi="Calibri" w:cs="Times New Roman"/>
+                <w:color w:val="000000"/>
+                <w:lang w:eastAsia="pl-PL"/>
+              </w:rPr>
+              <w:t>Typ</w:t>
+            </w:r>
+          </w:p>
+        </w:tc>
+        <w:tc>
+          <w:tcPr>
+            <w:tcW w:w="4057" w:type="dxa"/>
+          </w:tcPr>
+          <w:p>
+            <w:pPr>
+              <w:rPr>
+                <w:rFonts w:ascii="Calibri" w:eastAsia="Times New Roman" w:hAnsi="Calibri" w:cs="Times New Roman"/>
+                <w:color w:val="000000"/>
+                <w:lang w:eastAsia="pl-PL"/>
+              </w:rPr>
+            </w:pPr>
+            <w:proofErr w:type="spellStart"/>
+            <w:r>
+              <w:rPr>
+                <w:rFonts w:ascii="Calibri" w:eastAsia="Times New Roman" w:hAnsi="Calibri" w:cs="Times New Roman"/>
+                <w:color w:val="000000"/>
+                <w:lang w:eastAsia="pl-PL"/>
+              </w:rPr>
+              <w:t>textBoxTyp_norm</w:t>
+            </w:r>
+            <w:proofErr w:type="spellEnd"/>
+          </w:p>
+        </w:tc>
+      </w:tr>
+      <w:tr>
+        <w:trPr>
+          <w:trHeight w:val="300"/>
+        </w:trPr>
+        <w:tc>
+          <w:tcPr>
+            <w:tcW w:w="2028" w:type="dxa"/>
+            <w:vMerge/>
+          </w:tcPr>
+          <w:p>
+            <w:pPr>
+              <w:rPr>
+                <w:rFonts w:ascii="Calibri" w:eastAsia="Times New Roman" w:hAnsi="Calibri" w:cs="Times New Roman"/>
+                <w:color w:val="000000"/>
+                <w:sz w:val="20"/>
+                <w:lang w:eastAsia="pl-PL"/>
+              </w:rPr>
+            </w:pPr>
+          </w:p>
+        </w:tc>
+        <w:tc>
+          <w:tcPr>
+            <w:tcW w:w="3964" w:type="dxa"/>
+            <w:noWrap/>
+            <w:hideMark/>
+          </w:tcPr>
+          <w:p>
+            <w:pPr>
+              <w:rPr>
+                <w:rFonts w:ascii="Calibri" w:eastAsia="Times New Roman" w:hAnsi="Calibri" w:cs="Times New Roman"/>
+                <w:color w:val="000000"/>
+                <w:sz w:val="20"/>
+                <w:lang w:eastAsia="pl-PL"/>
+              </w:rPr>
+            </w:pPr>
+            <w:r>
+              <w:rPr>
+                <w:rFonts w:ascii="Calibri" w:eastAsia="Times New Roman" w:hAnsi="Calibri" w:cs="Times New Roman"/>
+                <w:color w:val="000000"/>
+                <w:sz w:val="20"/>
+                <w:lang w:eastAsia="pl-PL"/>
+              </w:rPr>
+              <w:t>Rodzaj</w:t>
+            </w:r>
+          </w:p>
+        </w:tc>
+        <w:tc>
+          <w:tcPr>
+            <w:tcW w:w="4057" w:type="dxa"/>
+          </w:tcPr>
+          <w:p>
+            <w:pPr>
+              <w:rPr>
+                <w:rFonts w:ascii="Calibri" w:eastAsia="Times New Roman" w:hAnsi="Calibri" w:cs="Times New Roman"/>
+                <w:color w:val="000000"/>
+                <w:sz w:val="20"/>
+                <w:lang w:eastAsia="pl-PL"/>
+              </w:rPr>
+            </w:pPr>
+            <w:proofErr w:type="spellStart"/>
+            <w:r>
+              <w:rPr>
+                <w:rFonts w:ascii="Calibri" w:eastAsia="Times New Roman" w:hAnsi="Calibri" w:cs="Times New Roman"/>
+                <w:color w:val="000000"/>
+                <w:sz w:val="20"/>
+                <w:lang w:eastAsia="pl-PL"/>
+              </w:rPr>
+              <w:t>comboBoxRodzaj_norm</w:t>
+            </w:r>
+            <w:proofErr w:type="spellEnd"/>
+          </w:p>
+        </w:tc>
+      </w:tr>
+      <w:tr>
+        <w:trPr>
+          <w:trHeight w:val="300"/>
+        </w:trPr>
+        <w:tc>
+          <w:tcPr>
+            <w:tcW w:w="2028" w:type="dxa"/>
+            <w:vMerge/>
+          </w:tcPr>
+          <w:p>
+            <w:pPr>
+              <w:rPr>
+                <w:rFonts w:ascii="Calibri" w:eastAsia="Times New Roman" w:hAnsi="Calibri" w:cs="Times New Roman"/>
+                <w:color w:val="000000"/>
+                <w:lang w:eastAsia="pl-PL"/>
+              </w:rPr>
+            </w:pPr>
+          </w:p>
+        </w:tc>
+        <w:tc>
+          <w:tcPr>
+            <w:tcW w:w="3964" w:type="dxa"/>
+            <w:noWrap/>
+            <w:hideMark/>
+          </w:tcPr>
+          <w:p>
+            <w:pPr>
+              <w:rPr>
+                <w:rFonts w:ascii="Calibri" w:eastAsia="Times New Roman" w:hAnsi="Calibri" w:cs="Times New Roman"/>
+                <w:color w:val="000000"/>
+                <w:lang w:eastAsia="pl-PL"/>
+              </w:rPr>
+            </w:pPr>
+            <w:r>
+              <w:rPr>
+                <w:rFonts w:ascii="Calibri" w:eastAsia="Times New Roman" w:hAnsi="Calibri" w:cs="Times New Roman"/>
+                <w:color w:val="000000"/>
+                <w:lang w:eastAsia="pl-PL"/>
+              </w:rPr>
+              <w:t>Nazwa Materiału</w:t>
+            </w:r>
+          </w:p>
+        </w:tc>
+        <w:tc>
+          <w:tcPr>
+            <w:tcW w:w="4057" w:type="dxa"/>
+          </w:tcPr>
+          <w:p>
+            <w:pPr>
+              <w:rPr>
+                <w:rFonts w:ascii="Calibri" w:eastAsia="Times New Roman" w:hAnsi="Calibri" w:cs="Times New Roman"/>
+                <w:color w:val="000000"/>
+                <w:lang w:eastAsia="pl-PL"/>
+              </w:rPr>
+            </w:pPr>
+            <w:proofErr w:type="spellStart"/>
+            <w:r>
+              <w:rPr>
+                <w:rFonts w:ascii="Calibri" w:eastAsia="Times New Roman" w:hAnsi="Calibri" w:cs="Times New Roman"/>
+                <w:color w:val="000000"/>
+                <w:sz w:val="20"/>
+                <w:lang w:eastAsia="pl-PL"/>
+              </w:rPr>
+              <w:t>textBoxNazwa_norm</w:t>
+            </w:r>
+            <w:proofErr w:type="spellEnd"/>
+          </w:p>
+        </w:tc>
+      </w:tr>
+      <w:tr>
+        <w:trPr>
+          <w:trHeight w:val="300"/>
+        </w:trPr>
+        <w:tc>
+          <w:tcPr>
+            <w:tcW w:w="2028" w:type="dxa"/>
+            <w:vMerge/>
+          </w:tcPr>
+          <w:p>
+            <w:pPr>
+              <w:rPr>
+                <w:rFonts w:ascii="Calibri" w:eastAsia="Times New Roman" w:hAnsi="Calibri" w:cs="Times New Roman"/>
+                <w:color w:val="000000"/>
+                <w:lang w:eastAsia="pl-PL"/>
+              </w:rPr>
+            </w:pPr>
+          </w:p>
+        </w:tc>
+        <w:tc>
+          <w:tcPr>
+            <w:tcW w:w="3964" w:type="dxa"/>
+            <w:noWrap/>
+          </w:tcPr>
+          <w:p>
+            <w:pPr>
+              <w:rPr>
+                <w:rFonts w:ascii="Calibri" w:eastAsia="Times New Roman" w:hAnsi="Calibri" w:cs="Times New Roman"/>
+                <w:color w:val="000000"/>
+                <w:lang w:eastAsia="pl-PL"/>
+              </w:rPr>
+            </w:pPr>
+            <w:r>
+              <w:rPr>
+                <w:rFonts w:ascii="Calibri" w:eastAsia="Times New Roman" w:hAnsi="Calibri" w:cs="Times New Roman"/>
+                <w:color w:val="000000"/>
+                <w:lang w:eastAsia="pl-PL"/>
+              </w:rPr>
+              <w:t>Wartość</w:t>
+            </w:r>
+            <w:r>
+              <w:rPr>
+                <w:rFonts w:ascii="Calibri" w:eastAsia="Times New Roman" w:hAnsi="Calibri" w:cs="Times New Roman"/>
+                <w:color w:val="000000"/>
+                <w:lang w:eastAsia="pl-PL"/>
+              </w:rPr>
+              <w:t xml:space="preserve"> jednostkowa</w:t>
+            </w:r>
+          </w:p>
+        </w:tc>
+        <w:tc>
+          <w:tcPr>
+            <w:tcW w:w="4057" w:type="dxa"/>
+          </w:tcPr>
+          <w:p>
+            <w:pPr>
+              <w:rPr>
+                <w:rFonts w:ascii="Calibri" w:eastAsia="Times New Roman" w:hAnsi="Calibri" w:cs="Times New Roman"/>
+                <w:color w:val="000000"/>
+                <w:lang w:eastAsia="pl-PL"/>
+              </w:rPr>
+            </w:pPr>
+            <w:proofErr w:type="spellStart"/>
+            <w:r>
+              <w:rPr>
+                <w:rFonts w:ascii="Calibri" w:eastAsia="Times New Roman" w:hAnsi="Calibri" w:cs="Times New Roman"/>
+                <w:color w:val="000000"/>
+                <w:lang w:eastAsia="pl-PL"/>
+              </w:rPr>
+              <w:t>comboBoxJednostka_norm</w:t>
+            </w:r>
+            <w:proofErr w:type="spellEnd"/>
+          </w:p>
+        </w:tc>
+      </w:tr>
+      <w:tr>
+        <w:trPr>
+          <w:trHeight w:val="300"/>
+        </w:trPr>
+        <w:tc>
+          <w:tcPr>
+            <w:tcW w:w="2028" w:type="dxa"/>
+            <w:vMerge/>
+          </w:tcPr>
+          <w:p>
+            <w:pPr>
+              <w:rPr>
+                <w:rFonts w:ascii="Calibri" w:eastAsia="Times New Roman" w:hAnsi="Calibri" w:cs="Times New Roman"/>
+                <w:color w:val="000000"/>
+                <w:lang w:eastAsia="pl-PL"/>
+              </w:rPr>
+            </w:pPr>
+          </w:p>
+        </w:tc>
+        <w:tc>
+          <w:tcPr>
+            <w:tcW w:w="3964" w:type="dxa"/>
+            <w:noWrap/>
+          </w:tcPr>
+          <w:p>
+            <w:pPr>
+              <w:rPr>
+                <w:rFonts w:ascii="Calibri" w:eastAsia="Times New Roman" w:hAnsi="Calibri" w:cs="Times New Roman"/>
+                <w:color w:val="000000"/>
+                <w:lang w:eastAsia="pl-PL"/>
+              </w:rPr>
+            </w:pPr>
+            <w:r>
+              <w:rPr>
+                <w:rFonts w:ascii="Calibri" w:eastAsia="Times New Roman" w:hAnsi="Calibri" w:cs="Times New Roman"/>
+                <w:color w:val="000000"/>
+                <w:lang w:eastAsia="pl-PL"/>
+              </w:rPr>
+              <w:t xml:space="preserve">Stan magazynowy </w:t>
+            </w:r>
+          </w:p>
+        </w:tc>
+        <w:tc>
+          <w:tcPr>
+            <w:tcW w:w="4057" w:type="dxa"/>
+          </w:tcPr>
+          <w:p>
+            <w:pPr>
+              <w:rPr>
+                <w:rFonts w:ascii="Calibri" w:eastAsia="Times New Roman" w:hAnsi="Calibri" w:cs="Times New Roman"/>
+                <w:color w:val="000000"/>
+                <w:lang w:eastAsia="pl-PL"/>
+              </w:rPr>
+            </w:pPr>
+            <w:proofErr w:type="spellStart"/>
+            <w:r>
+              <w:rPr>
+                <w:rFonts w:ascii="Calibri" w:eastAsia="Times New Roman" w:hAnsi="Calibri" w:cs="Times New Roman"/>
+                <w:color w:val="000000"/>
+                <w:lang w:eastAsia="pl-PL"/>
+              </w:rPr>
+              <w:t>textBoxMagazyn_norm</w:t>
+            </w:r>
+            <w:proofErr w:type="spellEnd"/>
+          </w:p>
+        </w:tc>
+      </w:tr>
+      <w:tr>
+        <w:trPr>
+          <w:trHeight w:val="300"/>
+        </w:trPr>
+        <w:tc>
+          <w:tcPr>
+            <w:tcW w:w="2028" w:type="dxa"/>
+            <w:vMerge/>
+          </w:tcPr>
+          <w:p>
+            <w:pPr>
+              <w:rPr>
+                <w:rFonts w:ascii="Calibri" w:eastAsia="Times New Roman" w:hAnsi="Calibri" w:cs="Times New Roman"/>
+                <w:color w:val="000000"/>
+                <w:lang w:eastAsia="pl-PL"/>
+              </w:rPr>
+            </w:pPr>
+          </w:p>
+        </w:tc>
+        <w:tc>
+          <w:tcPr>
+            <w:tcW w:w="3964" w:type="dxa"/>
+            <w:noWrap/>
+          </w:tcPr>
+          <w:p>
+            <w:pPr>
+              <w:rPr>
+                <w:rFonts w:ascii="Calibri" w:eastAsia="Times New Roman" w:hAnsi="Calibri" w:cs="Times New Roman"/>
+                <w:color w:val="000000"/>
+                <w:lang w:eastAsia="pl-PL"/>
+              </w:rPr>
+            </w:pPr>
+            <w:r>
+              <w:rPr>
+                <w:rFonts w:ascii="Calibri" w:eastAsia="Times New Roman" w:hAnsi="Calibri" w:cs="Times New Roman"/>
+                <w:color w:val="000000"/>
+                <w:lang w:eastAsia="pl-PL"/>
+              </w:rPr>
+              <w:t>Bieżące zużycie</w:t>
+            </w:r>
+          </w:p>
+        </w:tc>
+        <w:tc>
+          <w:tcPr>
+            <w:tcW w:w="4057" w:type="dxa"/>
+          </w:tcPr>
+          <w:p>
+            <w:pPr>
+              <w:rPr>
+                <w:rFonts w:ascii="Calibri" w:eastAsia="Times New Roman" w:hAnsi="Calibri" w:cs="Times New Roman"/>
+                <w:color w:val="000000"/>
+                <w:lang w:eastAsia="pl-PL"/>
+              </w:rPr>
+            </w:pPr>
+            <w:proofErr w:type="spellStart"/>
+            <w:r>
+              <w:rPr>
+                <w:rFonts w:ascii="Calibri" w:eastAsia="Times New Roman" w:hAnsi="Calibri" w:cs="Times New Roman"/>
+                <w:color w:val="000000"/>
+                <w:lang w:eastAsia="pl-PL"/>
+              </w:rPr>
+              <w:t>textBoxZuzycie</w:t>
+            </w:r>
+            <w:proofErr w:type="spellEnd"/>
+          </w:p>
+        </w:tc>
+      </w:tr>
+      <w:tr>
+        <w:trPr>
+          <w:trHeight w:val="300"/>
+        </w:trPr>
+        <w:tc>
+          <w:tcPr>
+            <w:tcW w:w="2028" w:type="dxa"/>
+            <w:vMerge/>
+          </w:tcPr>
+          <w:p>
+            <w:pPr>
+              <w:rPr>
+                <w:rFonts w:ascii="Calibri" w:eastAsia="Times New Roman" w:hAnsi="Calibri" w:cs="Times New Roman"/>
+                <w:color w:val="000000"/>
+                <w:lang w:eastAsia="pl-PL"/>
+              </w:rPr>
+            </w:pPr>
+          </w:p>
+        </w:tc>
+        <w:tc>
+          <w:tcPr>
+            <w:tcW w:w="3964" w:type="dxa"/>
+            <w:noWrap/>
+          </w:tcPr>
+          <w:p>
+            <w:pPr>
+              <w:tabs>
+                <w:tab w:val="left" w:pos="1200"/>
+              </w:tabs>
+              <w:rPr>
+                <w:rFonts w:ascii="Calibri" w:eastAsia="Times New Roman" w:hAnsi="Calibri" w:cs="Times New Roman"/>
+                <w:color w:val="000000"/>
+                <w:lang w:eastAsia="pl-PL"/>
+              </w:rPr>
+            </w:pPr>
+            <w:r>
+              <w:rPr>
+                <w:rFonts w:ascii="Calibri" w:eastAsia="Times New Roman" w:hAnsi="Calibri" w:cs="Times New Roman"/>
+                <w:color w:val="000000"/>
+                <w:lang w:eastAsia="pl-PL"/>
+              </w:rPr>
+              <w:t>Stan minimalny</w:t>
+            </w:r>
+          </w:p>
+        </w:tc>
+        <w:tc>
+          <w:tcPr>
+            <w:tcW w:w="4057" w:type="dxa"/>
+          </w:tcPr>
+          <w:p>
+            <w:pPr>
+              <w:rPr>
+                <w:rFonts w:ascii="Calibri" w:eastAsia="Times New Roman" w:hAnsi="Calibri" w:cs="Times New Roman"/>
+                <w:color w:val="000000"/>
+                <w:lang w:eastAsia="pl-PL"/>
+              </w:rPr>
+            </w:pPr>
+            <w:proofErr w:type="spellStart"/>
+            <w:r>
+              <w:rPr>
+                <w:rFonts w:ascii="Calibri" w:eastAsia="Times New Roman" w:hAnsi="Calibri" w:cs="Times New Roman"/>
+                <w:color w:val="000000"/>
+                <w:lang w:eastAsia="pl-PL"/>
+              </w:rPr>
+              <w:t>textBoxMin_norm</w:t>
+            </w:r>
+            <w:proofErr w:type="spellEnd"/>
+          </w:p>
+        </w:tc>
+      </w:tr>
+      <w:tr>
+        <w:trPr>
+          <w:trHeight w:val="300"/>
+        </w:trPr>
+        <w:tc>
+          <w:tcPr>
+            <w:tcW w:w="2028" w:type="dxa"/>
+            <w:vMerge/>
+          </w:tcPr>
+          <w:p>
+            <w:pPr>
+              <w:rPr>
+                <w:rFonts w:ascii="Calibri" w:eastAsia="Times New Roman" w:hAnsi="Calibri" w:cs="Times New Roman"/>
+                <w:color w:val="000000"/>
+                <w:lang w:eastAsia="pl-PL"/>
+              </w:rPr>
+            </w:pPr>
+          </w:p>
+        </w:tc>
+        <w:tc>
+          <w:tcPr>
+            <w:tcW w:w="3964" w:type="dxa"/>
+            <w:noWrap/>
+          </w:tcPr>
+          <w:p>
+            <w:pPr>
+              <w:rPr>
+                <w:rFonts w:ascii="Calibri" w:eastAsia="Times New Roman" w:hAnsi="Calibri" w:cs="Times New Roman"/>
+                <w:color w:val="000000"/>
+                <w:lang w:eastAsia="pl-PL"/>
+              </w:rPr>
+            </w:pPr>
+            <w:r>
+              <w:rPr>
+                <w:rFonts w:ascii="Calibri" w:eastAsia="Times New Roman" w:hAnsi="Calibri" w:cs="Times New Roman"/>
+                <w:color w:val="000000"/>
+                <w:lang w:eastAsia="pl-PL"/>
+              </w:rPr>
+              <w:t>Zapotrzebowanie</w:t>
+            </w:r>
+          </w:p>
+        </w:tc>
+        <w:tc>
+          <w:tcPr>
+            <w:tcW w:w="4057" w:type="dxa"/>
+          </w:tcPr>
+          <w:p>
+            <w:pPr>
+              <w:rPr>
+                <w:rFonts w:ascii="Calibri" w:eastAsia="Times New Roman" w:hAnsi="Calibri" w:cs="Times New Roman"/>
+                <w:color w:val="000000"/>
+                <w:lang w:eastAsia="pl-PL"/>
+              </w:rPr>
+            </w:pPr>
+            <w:proofErr w:type="spellStart"/>
+            <w:r>
+              <w:rPr>
+                <w:rFonts w:ascii="Calibri" w:eastAsia="Times New Roman" w:hAnsi="Calibri" w:cs="Times New Roman"/>
+                <w:color w:val="000000"/>
+                <w:lang w:eastAsia="pl-PL"/>
+              </w:rPr>
+              <w:t>textBoxZapotrzebowanie</w:t>
+            </w:r>
+            <w:r>
+              <w:rPr>
+                <w:rFonts w:ascii="Calibri" w:eastAsia="Times New Roman" w:hAnsi="Calibri" w:cs="Times New Roman"/>
+                <w:color w:val="000000"/>
+                <w:lang w:eastAsia="pl-PL"/>
+              </w:rPr>
+              <w:t>_norm</w:t>
+            </w:r>
+            <w:proofErr w:type="spellEnd"/>
+          </w:p>
+        </w:tc>
+      </w:tr>
+      <w:tr>
+        <w:trPr>
+          <w:trHeight w:val="300"/>
+        </w:trPr>
+        <w:tc>
+          <w:tcPr>
+            <w:tcW w:w="2028" w:type="dxa"/>
+            <w:vMerge w:val="restart"/>
+          </w:tcPr>
+          <w:p>
+            <w:pPr>
+              <w:rPr>
+                <w:rFonts w:ascii="Calibri" w:eastAsia="Times New Roman" w:hAnsi="Calibri" w:cs="Times New Roman"/>
+                <w:color w:val="000000"/>
+                <w:lang w:eastAsia="pl-PL"/>
+              </w:rPr>
+            </w:pPr>
+            <w:r>
+              <w:rPr>
+                <w:rFonts w:ascii="Calibri" w:eastAsia="Times New Roman" w:hAnsi="Calibri" w:cs="Times New Roman"/>
+                <w:color w:val="000000"/>
+                <w:lang w:eastAsia="pl-PL"/>
+              </w:rPr>
+              <w:t xml:space="preserve">Dane dostawcy </w:t>
+            </w:r>
+            <w:r>
+              <w:rPr>
+                <w:rFonts w:ascii="Calibri" w:eastAsia="Times New Roman" w:hAnsi="Calibri" w:cs="Times New Roman"/>
+                <w:color w:val="000000"/>
+                <w:lang w:eastAsia="pl-PL"/>
+              </w:rPr>
+              <w:t>głównego normaliów</w:t>
+            </w:r>
+          </w:p>
+        </w:tc>
+        <w:tc>
+          <w:tcPr>
+            <w:tcW w:w="3964" w:type="dxa"/>
+            <w:noWrap/>
+          </w:tcPr>
+          <w:p>
+            <w:pPr>
+              <w:rPr>
+                <w:rFonts w:ascii="Calibri" w:eastAsia="Times New Roman" w:hAnsi="Calibri" w:cs="Times New Roman"/>
+                <w:color w:val="000000"/>
+                <w:lang w:eastAsia="pl-PL"/>
+              </w:rPr>
+            </w:pPr>
+            <w:r>
+              <w:rPr>
+                <w:rFonts w:ascii="Calibri" w:eastAsia="Times New Roman" w:hAnsi="Calibri" w:cs="Times New Roman"/>
+                <w:color w:val="000000"/>
+                <w:lang w:eastAsia="pl-PL"/>
+              </w:rPr>
+              <w:t>Dostawca główny</w:t>
+            </w:r>
+          </w:p>
+        </w:tc>
+        <w:tc>
+          <w:tcPr>
+            <w:tcW w:w="4057" w:type="dxa"/>
+          </w:tcPr>
+          <w:p>
+            <w:pPr>
+              <w:rPr>
+                <w:rFonts w:ascii="Calibri" w:eastAsia="Times New Roman" w:hAnsi="Calibri" w:cs="Times New Roman"/>
+                <w:color w:val="000000"/>
+                <w:lang w:eastAsia="pl-PL"/>
+              </w:rPr>
+            </w:pPr>
+            <w:r>
+              <w:rPr>
+                <w:rFonts w:ascii="Calibri" w:eastAsia="Times New Roman" w:hAnsi="Calibri" w:cs="Times New Roman"/>
+                <w:color w:val="000000"/>
+                <w:lang w:eastAsia="pl-PL"/>
+              </w:rPr>
+              <w:t>comboBoxDostawca1</w:t>
+            </w:r>
+          </w:p>
+        </w:tc>
+      </w:tr>
+      <w:tr>
+        <w:trPr>
+          <w:trHeight w:val="300"/>
+        </w:trPr>
+        <w:tc>
+          <w:tcPr>
+            <w:tcW w:w="2028" w:type="dxa"/>
+            <w:vMerge/>
+          </w:tcPr>
+          <w:p>
+            <w:pPr>
+              <w:rPr>
+                <w:rFonts w:ascii="Calibri" w:eastAsia="Times New Roman" w:hAnsi="Calibri" w:cs="Times New Roman"/>
+                <w:color w:val="000000"/>
+                <w:lang w:eastAsia="pl-PL"/>
+              </w:rPr>
+            </w:pPr>
+          </w:p>
+        </w:tc>
+        <w:tc>
+          <w:tcPr>
+            <w:tcW w:w="3964" w:type="dxa"/>
+            <w:noWrap/>
+          </w:tcPr>
+          <w:p>
+            <w:pPr>
+              <w:rPr>
+                <w:rFonts w:ascii="Calibri" w:eastAsia="Times New Roman" w:hAnsi="Calibri" w:cs="Times New Roman"/>
+                <w:color w:val="000000"/>
+                <w:lang w:eastAsia="pl-PL"/>
+              </w:rPr>
+            </w:pPr>
+            <w:r>
+              <w:rPr>
+                <w:rFonts w:ascii="Calibri" w:eastAsia="Times New Roman" w:hAnsi="Calibri" w:cs="Times New Roman"/>
+                <w:color w:val="000000"/>
+                <w:lang w:eastAsia="pl-PL"/>
+              </w:rPr>
+              <w:t>Link do strony dostawcy głównego</w:t>
+            </w:r>
+          </w:p>
+        </w:tc>
+        <w:tc>
+          <w:tcPr>
+            <w:tcW w:w="4057" w:type="dxa"/>
+          </w:tcPr>
+          <w:p>
+            <w:pPr>
+              <w:rPr>
+                <w:rFonts w:ascii="Calibri" w:eastAsia="Times New Roman" w:hAnsi="Calibri" w:cs="Times New Roman"/>
+                <w:color w:val="000000"/>
+                <w:lang w:eastAsia="pl-PL"/>
+              </w:rPr>
+            </w:pPr>
+            <w:r>
+              <w:rPr>
+                <w:rFonts w:ascii="Calibri" w:eastAsia="Times New Roman" w:hAnsi="Calibri" w:cs="Times New Roman"/>
+                <w:color w:val="000000"/>
+                <w:lang w:eastAsia="pl-PL"/>
+              </w:rPr>
+              <w:t>linkLabelDostawca1</w:t>
+            </w:r>
+          </w:p>
+        </w:tc>
+      </w:tr>
+      <w:tr>
+        <w:trPr>
+          <w:trHeight w:val="300"/>
+        </w:trPr>
+        <w:tc>
+          <w:tcPr>
+            <w:tcW w:w="2028" w:type="dxa"/>
+            <w:vMerge/>
+          </w:tcPr>
+          <w:p>
+            <w:pPr>
+              <w:rPr>
+                <w:rFonts w:ascii="Calibri" w:eastAsia="Times New Roman" w:hAnsi="Calibri" w:cs="Times New Roman"/>
+                <w:color w:val="000000"/>
+                <w:lang w:eastAsia="pl-PL"/>
+              </w:rPr>
+            </w:pPr>
+          </w:p>
+        </w:tc>
+        <w:tc>
+          <w:tcPr>
+            <w:tcW w:w="3964" w:type="dxa"/>
+            <w:noWrap/>
+          </w:tcPr>
+          <w:p>
+            <w:pPr>
+              <w:rPr>
+                <w:rFonts w:ascii="Calibri" w:eastAsia="Times New Roman" w:hAnsi="Calibri" w:cs="Times New Roman"/>
+                <w:color w:val="000000"/>
+                <w:lang w:eastAsia="pl-PL"/>
+              </w:rPr>
+            </w:pPr>
+            <w:r>
+              <w:rPr>
+                <w:rFonts w:ascii="Calibri" w:eastAsia="Times New Roman" w:hAnsi="Calibri" w:cs="Times New Roman"/>
+                <w:color w:val="000000"/>
+                <w:lang w:eastAsia="pl-PL"/>
+              </w:rPr>
+              <w:t>Dodatkowe informacje</w:t>
+            </w:r>
+          </w:p>
+        </w:tc>
+        <w:tc>
+          <w:tcPr>
+            <w:tcW w:w="4057" w:type="dxa"/>
+          </w:tcPr>
+          <w:p>
+            <w:pPr>
+              <w:rPr>
+                <w:rFonts w:ascii="Calibri" w:eastAsia="Times New Roman" w:hAnsi="Calibri" w:cs="Times New Roman"/>
+                <w:color w:val="000000"/>
+                <w:lang w:eastAsia="pl-PL"/>
+              </w:rPr>
+            </w:pPr>
+            <w:r>
+              <w:rPr>
+                <w:rFonts w:ascii="Calibri" w:eastAsia="Times New Roman" w:hAnsi="Calibri" w:cs="Times New Roman"/>
+                <w:color w:val="000000"/>
+                <w:lang w:eastAsia="pl-PL"/>
+              </w:rPr>
+              <w:t>richTextBoxDostawca1</w:t>
+            </w:r>
+          </w:p>
+        </w:tc>
+      </w:tr>
+      <w:tr>
+        <w:trPr>
+          <w:trHeight w:val="300"/>
+        </w:trPr>
+        <w:tc>
+          <w:tcPr>
+            <w:tcW w:w="2028" w:type="dxa"/>
+            <w:vMerge w:val="restart"/>
+          </w:tcPr>
+          <w:p>
+            <w:pPr>
+              <w:rPr>
+                <w:rFonts w:ascii="Calibri" w:eastAsia="Times New Roman" w:hAnsi="Calibri" w:cs="Times New Roman"/>
+                <w:color w:val="000000"/>
+                <w:lang w:eastAsia="pl-PL"/>
+              </w:rPr>
+            </w:pPr>
+            <w:r>
+              <w:rPr>
+                <w:rFonts w:ascii="Calibri" w:eastAsia="Times New Roman" w:hAnsi="Calibri" w:cs="Times New Roman"/>
+                <w:color w:val="000000"/>
+                <w:lang w:eastAsia="pl-PL"/>
+              </w:rPr>
+              <w:t xml:space="preserve">Dane dostawcy </w:t>
+            </w:r>
+            <w:r>
+              <w:rPr>
+                <w:rFonts w:ascii="Calibri" w:eastAsia="Times New Roman" w:hAnsi="Calibri" w:cs="Times New Roman"/>
+                <w:color w:val="000000"/>
+                <w:lang w:eastAsia="pl-PL"/>
+              </w:rPr>
+              <w:t>alternatywnego normaliów</w:t>
+            </w:r>
+          </w:p>
+        </w:tc>
+        <w:tc>
+          <w:tcPr>
+            <w:tcW w:w="3964" w:type="dxa"/>
+            <w:noWrap/>
+          </w:tcPr>
+          <w:p>
+            <w:pPr>
+              <w:rPr>
+                <w:rFonts w:ascii="Calibri" w:eastAsia="Times New Roman" w:hAnsi="Calibri" w:cs="Times New Roman"/>
+                <w:color w:val="000000"/>
+                <w:lang w:eastAsia="pl-PL"/>
+              </w:rPr>
+            </w:pPr>
+            <w:r>
+              <w:rPr>
+                <w:rFonts w:ascii="Calibri" w:eastAsia="Times New Roman" w:hAnsi="Calibri" w:cs="Times New Roman"/>
+                <w:color w:val="000000"/>
+                <w:lang w:eastAsia="pl-PL"/>
+              </w:rPr>
+              <w:t>Dostawca alternatywny</w:t>
+            </w:r>
+          </w:p>
+        </w:tc>
+        <w:tc>
+          <w:tcPr>
+            <w:tcW w:w="4057" w:type="dxa"/>
+          </w:tcPr>
+          <w:p>
+            <w:pPr>
+              <w:rPr>
+                <w:rFonts w:ascii="Calibri" w:eastAsia="Times New Roman" w:hAnsi="Calibri" w:cs="Times New Roman"/>
+                <w:color w:val="000000"/>
+                <w:lang w:eastAsia="pl-PL"/>
+              </w:rPr>
+            </w:pPr>
+            <w:r>
+              <w:rPr>
+                <w:rFonts w:ascii="Calibri" w:eastAsia="Times New Roman" w:hAnsi="Calibri" w:cs="Times New Roman"/>
+                <w:color w:val="000000"/>
+                <w:lang w:eastAsia="pl-PL"/>
+              </w:rPr>
+              <w:t>comboBoxDostawca2</w:t>
+            </w:r>
+          </w:p>
+        </w:tc>
+      </w:tr>
+      <w:tr>
+        <w:trPr>
+          <w:trHeight w:val="300"/>
+        </w:trPr>
+        <w:tc>
+          <w:tcPr>
+            <w:tcW w:w="2028" w:type="dxa"/>
+            <w:vMerge/>
+          </w:tcPr>
+          <w:p>
+            <w:pPr>
+              <w:rPr>
+                <w:rFonts w:ascii="Calibri" w:eastAsia="Times New Roman" w:hAnsi="Calibri" w:cs="Times New Roman"/>
+                <w:color w:val="000000"/>
+                <w:lang w:eastAsia="pl-PL"/>
+              </w:rPr>
+            </w:pPr>
+          </w:p>
+        </w:tc>
+        <w:tc>
+          <w:tcPr>
+            <w:tcW w:w="3964" w:type="dxa"/>
+            <w:noWrap/>
+          </w:tcPr>
+          <w:p>
+            <w:pPr>
+              <w:rPr>
+                <w:rFonts w:ascii="Calibri" w:eastAsia="Times New Roman" w:hAnsi="Calibri" w:cs="Times New Roman"/>
+                <w:color w:val="000000"/>
+                <w:lang w:eastAsia="pl-PL"/>
+              </w:rPr>
+            </w:pPr>
+            <w:r>
+              <w:rPr>
+                <w:rFonts w:ascii="Calibri" w:eastAsia="Times New Roman" w:hAnsi="Calibri" w:cs="Times New Roman"/>
+                <w:color w:val="000000"/>
+                <w:lang w:eastAsia="pl-PL"/>
+              </w:rPr>
+              <w:t>Link do strony dostawcy alternatywnego</w:t>
+            </w:r>
+          </w:p>
+        </w:tc>
+        <w:tc>
+          <w:tcPr>
+            <w:tcW w:w="4057" w:type="dxa"/>
+          </w:tcPr>
+          <w:p>
+            <w:pPr>
+              <w:rPr>
+                <w:rFonts w:ascii="Calibri" w:eastAsia="Times New Roman" w:hAnsi="Calibri" w:cs="Times New Roman"/>
+                <w:color w:val="000000"/>
+                <w:lang w:eastAsia="pl-PL"/>
+              </w:rPr>
+            </w:pPr>
+            <w:r>
+              <w:rPr>
+                <w:rFonts w:ascii="Calibri" w:eastAsia="Times New Roman" w:hAnsi="Calibri" w:cs="Times New Roman"/>
+                <w:color w:val="000000"/>
+                <w:lang w:eastAsia="pl-PL"/>
+              </w:rPr>
+              <w:t>linkLabelDostawca2</w:t>
+            </w:r>
+          </w:p>
+        </w:tc>
+      </w:tr>
+      <w:tr>
+        <w:trPr>
+          <w:trHeight w:val="300"/>
+        </w:trPr>
+        <w:tc>
+          <w:tcPr>
+            <w:tcW w:w="2028" w:type="dxa"/>
+            <w:vMerge/>
+          </w:tcPr>
+          <w:p>
+            <w:pPr>
+              <w:rPr>
+                <w:rFonts w:ascii="Calibri" w:eastAsia="Times New Roman" w:hAnsi="Calibri" w:cs="Times New Roman"/>
+                <w:color w:val="000000"/>
+                <w:lang w:eastAsia="pl-PL"/>
+              </w:rPr>
+            </w:pPr>
+          </w:p>
+        </w:tc>
+        <w:tc>
+          <w:tcPr>
+            <w:tcW w:w="3964" w:type="dxa"/>
+            <w:noWrap/>
+          </w:tcPr>
+          <w:p>
+            <w:pPr>
+              <w:rPr>
+                <w:rFonts w:ascii="Calibri" w:eastAsia="Times New Roman" w:hAnsi="Calibri" w:cs="Times New Roman"/>
+                <w:color w:val="000000"/>
+                <w:lang w:eastAsia="pl-PL"/>
+              </w:rPr>
+            </w:pPr>
+            <w:r>
+              <w:rPr>
+                <w:rFonts w:ascii="Calibri" w:eastAsia="Times New Roman" w:hAnsi="Calibri" w:cs="Times New Roman"/>
+                <w:color w:val="000000"/>
+                <w:lang w:eastAsia="pl-PL"/>
+              </w:rPr>
+              <w:t>Dodatkowe informacje dot. dostawcy alternatywnego</w:t>
+            </w:r>
+          </w:p>
+        </w:tc>
+        <w:tc>
+          <w:tcPr>
+            <w:tcW w:w="4057" w:type="dxa"/>
+          </w:tcPr>
+          <w:p>
+            <w:pPr>
+              <w:rPr>
+                <w:rFonts w:ascii="Calibri" w:eastAsia="Times New Roman" w:hAnsi="Calibri" w:cs="Times New Roman"/>
+                <w:color w:val="000000"/>
+                <w:lang w:eastAsia="pl-PL"/>
+              </w:rPr>
+            </w:pPr>
+            <w:r>
+              <w:rPr>
+                <w:rFonts w:ascii="Calibri" w:eastAsia="Times New Roman" w:hAnsi="Calibri" w:cs="Times New Roman"/>
+                <w:color w:val="000000"/>
+                <w:lang w:eastAsia="pl-PL"/>
+              </w:rPr>
+              <w:t>richTextBoxDostawca2</w:t>
+            </w:r>
+          </w:p>
+        </w:tc>
+      </w:tr>
+      <w:tr>
+        <w:trPr>
+          <w:trHeight w:val="300"/>
+        </w:trPr>
+        <w:tc>
+          <w:tcPr>
+            <w:tcW w:w="2028" w:type="dxa"/>
+            <w:vMerge w:val="restart"/>
+          </w:tcPr>
+          <w:p>
+            <w:pPr>
+              <w:rPr>
+                <w:rFonts w:ascii="Calibri" w:eastAsia="Times New Roman" w:hAnsi="Calibri" w:cs="Times New Roman"/>
+                <w:color w:val="000000"/>
+                <w:lang w:eastAsia="pl-PL"/>
+              </w:rPr>
+            </w:pPr>
+            <w:r>
+              <w:rPr>
+                <w:rFonts w:ascii="Calibri" w:eastAsia="Times New Roman" w:hAnsi="Calibri" w:cs="Times New Roman"/>
+                <w:color w:val="000000"/>
+                <w:lang w:eastAsia="pl-PL"/>
+              </w:rPr>
+              <w:t>Edycja spisu</w:t>
+            </w:r>
+          </w:p>
+        </w:tc>
+        <w:tc>
+          <w:tcPr>
+            <w:tcW w:w="3964" w:type="dxa"/>
+            <w:noWrap/>
+          </w:tcPr>
+          <w:p>
+            <w:pPr>
+              <w:rPr>
+                <w:rFonts w:ascii="Calibri" w:eastAsia="Times New Roman" w:hAnsi="Calibri" w:cs="Times New Roman"/>
+                <w:color w:val="000000"/>
+                <w:lang w:eastAsia="pl-PL"/>
+              </w:rPr>
+            </w:pPr>
+            <w:r>
+              <w:rPr>
+                <w:rFonts w:ascii="Calibri" w:eastAsia="Times New Roman" w:hAnsi="Calibri" w:cs="Times New Roman"/>
+                <w:color w:val="000000"/>
+                <w:lang w:eastAsia="pl-PL"/>
+              </w:rPr>
+              <w:t>nowa</w:t>
+            </w:r>
+          </w:p>
+        </w:tc>
+        <w:tc>
+          <w:tcPr>
+            <w:tcW w:w="4057" w:type="dxa"/>
+          </w:tcPr>
+          <w:p>
+            <w:pPr>
+              <w:rPr>
+                <w:rFonts w:ascii="Calibri" w:eastAsia="Times New Roman" w:hAnsi="Calibri" w:cs="Times New Roman"/>
+                <w:color w:val="000000"/>
+                <w:lang w:eastAsia="pl-PL"/>
+              </w:rPr>
+            </w:pPr>
+            <w:proofErr w:type="spellStart"/>
+            <w:r>
+              <w:rPr>
+                <w:rFonts w:ascii="Calibri" w:eastAsia="Times New Roman" w:hAnsi="Calibri" w:cs="Times New Roman"/>
+                <w:color w:val="000000"/>
+                <w:lang w:eastAsia="pl-PL"/>
+              </w:rPr>
+              <w:t>buttonNowa_mat</w:t>
+            </w:r>
+            <w:proofErr w:type="spellEnd"/>
+          </w:p>
+        </w:tc>
+      </w:tr>
+      <w:tr>
+        <w:trPr>
+          <w:trHeight w:val="300"/>
+        </w:trPr>
+        <w:tc>
+          <w:tcPr>
+            <w:tcW w:w="2028" w:type="dxa"/>
+            <w:vMerge/>
+          </w:tcPr>
+          <w:p>
+            <w:pPr>
+              <w:rPr>
+                <w:rFonts w:ascii="Calibri" w:eastAsia="Times New Roman" w:hAnsi="Calibri" w:cs="Times New Roman"/>
+                <w:color w:val="000000"/>
+                <w:lang w:eastAsia="pl-PL"/>
+              </w:rPr>
+            </w:pPr>
+          </w:p>
+        </w:tc>
+        <w:tc>
+          <w:tcPr>
+            <w:tcW w:w="3964" w:type="dxa"/>
+            <w:noWrap/>
+          </w:tcPr>
+          <w:p>
+            <w:pPr>
+              <w:rPr>
+                <w:rFonts w:ascii="Calibri" w:eastAsia="Times New Roman" w:hAnsi="Calibri" w:cs="Times New Roman"/>
+                <w:color w:val="000000"/>
+                <w:lang w:eastAsia="pl-PL"/>
+              </w:rPr>
+            </w:pPr>
+            <w:r>
+              <w:rPr>
+                <w:rFonts w:ascii="Calibri" w:eastAsia="Times New Roman" w:hAnsi="Calibri" w:cs="Times New Roman"/>
+                <w:color w:val="000000"/>
+                <w:lang w:eastAsia="pl-PL"/>
+              </w:rPr>
+              <w:t>zapisz</w:t>
+            </w:r>
+          </w:p>
+        </w:tc>
+        <w:tc>
+          <w:tcPr>
+            <w:tcW w:w="4057" w:type="dxa"/>
+          </w:tcPr>
+          <w:p>
+            <w:pPr>
+              <w:rPr>
+                <w:rFonts w:ascii="Calibri" w:eastAsia="Times New Roman" w:hAnsi="Calibri" w:cs="Times New Roman"/>
+                <w:color w:val="000000"/>
+                <w:lang w:eastAsia="pl-PL"/>
+              </w:rPr>
+            </w:pPr>
+            <w:proofErr w:type="spellStart"/>
+            <w:r>
+              <w:rPr>
+                <w:rFonts w:ascii="Calibri" w:eastAsia="Times New Roman" w:hAnsi="Calibri" w:cs="Times New Roman"/>
+                <w:color w:val="000000"/>
+                <w:lang w:eastAsia="pl-PL"/>
+              </w:rPr>
+              <w:t>buttonZapisz_mat</w:t>
+            </w:r>
+            <w:proofErr w:type="spellEnd"/>
+          </w:p>
+        </w:tc>
+      </w:tr>
+      <w:tr>
+        <w:trPr>
+          <w:trHeight w:val="300"/>
+        </w:trPr>
+        <w:tc>
+          <w:tcPr>
+            <w:tcW w:w="2028" w:type="dxa"/>
+            <w:vMerge/>
+          </w:tcPr>
+          <w:p>
+            <w:pPr>
+              <w:rPr>
+                <w:rFonts w:ascii="Calibri" w:eastAsia="Times New Roman" w:hAnsi="Calibri" w:cs="Times New Roman"/>
+                <w:color w:val="000000"/>
+                <w:lang w:eastAsia="pl-PL"/>
+              </w:rPr>
+            </w:pPr>
+          </w:p>
+        </w:tc>
+        <w:tc>
+          <w:tcPr>
+            <w:tcW w:w="3964" w:type="dxa"/>
+            <w:noWrap/>
+          </w:tcPr>
+          <w:p>
+            <w:pPr>
+              <w:rPr>
+                <w:rFonts w:ascii="Calibri" w:eastAsia="Times New Roman" w:hAnsi="Calibri" w:cs="Times New Roman"/>
+                <w:color w:val="000000"/>
+                <w:lang w:eastAsia="pl-PL"/>
+              </w:rPr>
+            </w:pPr>
+            <w:r>
+              <w:rPr>
+                <w:rFonts w:ascii="Calibri" w:eastAsia="Times New Roman" w:hAnsi="Calibri" w:cs="Times New Roman"/>
+                <w:color w:val="000000"/>
+                <w:lang w:eastAsia="pl-PL"/>
+              </w:rPr>
+              <w:t>anuluj</w:t>
+            </w:r>
+          </w:p>
+        </w:tc>
+        <w:tc>
+          <w:tcPr>
+            <w:tcW w:w="4057" w:type="dxa"/>
+          </w:tcPr>
+          <w:p>
+            <w:pPr>
+              <w:rPr>
+                <w:rFonts w:ascii="Calibri" w:eastAsia="Times New Roman" w:hAnsi="Calibri" w:cs="Times New Roman"/>
+                <w:color w:val="000000"/>
+                <w:lang w:eastAsia="pl-PL"/>
+              </w:rPr>
+            </w:pPr>
+            <w:proofErr w:type="spellStart"/>
+            <w:r>
+              <w:rPr>
+                <w:rFonts w:ascii="Calibri" w:eastAsia="Times New Roman" w:hAnsi="Calibri" w:cs="Times New Roman"/>
+                <w:color w:val="000000"/>
+                <w:lang w:eastAsia="pl-PL"/>
+              </w:rPr>
+              <w:t>buttonAnuluj_mat</w:t>
+            </w:r>
+            <w:proofErr w:type="spellEnd"/>
+          </w:p>
+        </w:tc>
+      </w:tr>
+      <w:tr>
+        <w:trPr>
+          <w:trHeight w:val="300"/>
+        </w:trPr>
+        <w:tc>
+          <w:tcPr>
+            <w:tcW w:w="2028" w:type="dxa"/>
+            <w:vMerge/>
+            <w:tcBorders>
+              <w:bottom w:val="single" w:sz="4" w:space="0" w:color="auto"/>
+            </w:tcBorders>
+          </w:tcPr>
+          <w:p>
+            <w:pPr>
+              <w:rPr>
+                <w:rFonts w:ascii="Calibri" w:eastAsia="Times New Roman" w:hAnsi="Calibri" w:cs="Times New Roman"/>
+                <w:color w:val="000000"/>
+                <w:lang w:eastAsia="pl-PL"/>
+              </w:rPr>
+            </w:pPr>
+          </w:p>
+        </w:tc>
+        <w:tc>
+          <w:tcPr>
+            <w:tcW w:w="3964" w:type="dxa"/>
+            <w:tcBorders>
+              <w:bottom w:val="single" w:sz="4" w:space="0" w:color="auto"/>
+            </w:tcBorders>
+            <w:noWrap/>
+          </w:tcPr>
+          <w:p>
+            <w:pPr>
+              <w:rPr>
+                <w:rFonts w:ascii="Calibri" w:eastAsia="Times New Roman" w:hAnsi="Calibri" w:cs="Times New Roman"/>
+                <w:color w:val="000000"/>
+                <w:lang w:eastAsia="pl-PL"/>
+              </w:rPr>
+            </w:pPr>
+            <w:r>
+              <w:rPr>
+                <w:rFonts w:ascii="Calibri" w:eastAsia="Times New Roman" w:hAnsi="Calibri" w:cs="Times New Roman"/>
+                <w:color w:val="000000"/>
+                <w:lang w:eastAsia="pl-PL"/>
+              </w:rPr>
+              <w:t>usuń</w:t>
+            </w:r>
+          </w:p>
+        </w:tc>
+        <w:tc>
+          <w:tcPr>
+            <w:tcW w:w="4057" w:type="dxa"/>
+          </w:tcPr>
+          <w:p>
+            <w:pPr>
+              <w:rPr>
+                <w:rFonts w:ascii="Calibri" w:eastAsia="Times New Roman" w:hAnsi="Calibri" w:cs="Times New Roman"/>
+                <w:color w:val="000000"/>
+                <w:lang w:eastAsia="pl-PL"/>
+              </w:rPr>
+            </w:pPr>
+            <w:proofErr w:type="spellStart"/>
+            <w:r>
+              <w:rPr>
+                <w:rFonts w:ascii="Calibri" w:eastAsia="Times New Roman" w:hAnsi="Calibri" w:cs="Times New Roman"/>
+                <w:color w:val="000000"/>
+                <w:lang w:eastAsia="pl-PL"/>
+              </w:rPr>
+              <w:t>buttonUsun_mat</w:t>
+            </w:r>
+            <w:proofErr w:type="spellEnd"/>
+          </w:p>
+        </w:tc>
+      </w:tr>
+    </w:tbl>
+    <w:p/>
     <w:p/>
     <w:sectPr>
       <w:pgSz w:w="11906" w:h="16838"/>

</xml_diff>

<commit_message>
Uzupełnienie bazy danych o tabelę Materiał i Normalia
</commit_message>
<xml_diff>
--- a/Docs/RemaGUM- program.docx
+++ b/Docs/RemaGUM- program.docx
@@ -10004,16 +10004,16 @@
                 <w:lang w:eastAsia="pl-PL"/>
               </w:rPr>
             </w:pPr>
-            <w:proofErr w:type="spellStart"/>
-            <w:r>
-              <w:rPr>
-                <w:rFonts w:ascii="Calibri" w:eastAsia="Times New Roman" w:hAnsi="Calibri" w:cs="Times New Roman"/>
-                <w:color w:val="000000"/>
-                <w:lang w:eastAsia="pl-PL"/>
-              </w:rPr>
-              <w:t>Wartośc</w:t>
-            </w:r>
-            <w:proofErr w:type="spellEnd"/>
+            <w:r>
+              <w:rPr>
+                <w:rFonts w:ascii="Calibri" w:eastAsia="Times New Roman" w:hAnsi="Calibri" w:cs="Times New Roman"/>
+                <w:color w:val="000000"/>
+                <w:lang w:eastAsia="pl-PL"/>
+              </w:rPr>
+              <w:t>Wartość</w:t>
+            </w:r>
+            <w:bookmarkStart w:id="0" w:name="_GoBack"/>
+            <w:bookmarkEnd w:id="0"/>
             <w:r>
               <w:rPr>
                 <w:rFonts w:ascii="Calibri" w:eastAsia="Times New Roman" w:hAnsi="Calibri" w:cs="Times New Roman"/>
@@ -10111,7 +10111,7 @@
                 <w:color w:val="000000"/>
                 <w:lang w:eastAsia="pl-PL"/>
               </w:rPr>
-              <w:t>Bieżące zużycie</w:t>
+              <w:t>Stan magazynowy materiałów</w:t>
             </w:r>
           </w:p>
         </w:tc>
@@ -10134,7 +10134,7 @@
                 <w:color w:val="000000"/>
                 <w:lang w:eastAsia="pl-PL"/>
               </w:rPr>
-              <w:t>textBoxZuzycie</w:t>
+              <w:t>textBoxMagazyn_mat</w:t>
             </w:r>
             <w:proofErr w:type="spellEnd"/>
           </w:p>
@@ -10178,7 +10178,7 @@
                 <w:color w:val="000000"/>
                 <w:lang w:eastAsia="pl-PL"/>
               </w:rPr>
-              <w:t>Odpad</w:t>
+              <w:t>Bieżące zużycie</w:t>
             </w:r>
           </w:p>
         </w:tc>
@@ -10201,7 +10201,7 @@
                 <w:color w:val="000000"/>
                 <w:lang w:eastAsia="pl-PL"/>
               </w:rPr>
-              <w:t>textBoxOdpad</w:t>
+              <w:t>textBoxZuzycie</w:t>
             </w:r>
             <w:proofErr w:type="spellEnd"/>
           </w:p>
@@ -10233,22 +10233,19 @@
           </w:tcPr>
           <w:p>
             <w:pPr>
-              <w:tabs>
-                <w:tab w:val="left" w:pos="1200"/>
-              </w:tabs>
-              <w:rPr>
-                <w:rFonts w:ascii="Calibri" w:eastAsia="Times New Roman" w:hAnsi="Calibri" w:cs="Times New Roman"/>
-                <w:color w:val="000000"/>
-                <w:lang w:eastAsia="pl-PL"/>
-              </w:rPr>
-            </w:pPr>
-            <w:r>
-              <w:rPr>
-                <w:rFonts w:ascii="Calibri" w:eastAsia="Times New Roman" w:hAnsi="Calibri" w:cs="Times New Roman"/>
-                <w:color w:val="000000"/>
-                <w:lang w:eastAsia="pl-PL"/>
-              </w:rPr>
-              <w:t>Stan minimalny</w:t>
+              <w:rPr>
+                <w:rFonts w:ascii="Calibri" w:eastAsia="Times New Roman" w:hAnsi="Calibri" w:cs="Times New Roman"/>
+                <w:color w:val="000000"/>
+                <w:lang w:eastAsia="pl-PL"/>
+              </w:rPr>
+            </w:pPr>
+            <w:r>
+              <w:rPr>
+                <w:rFonts w:ascii="Calibri" w:eastAsia="Times New Roman" w:hAnsi="Calibri" w:cs="Times New Roman"/>
+                <w:color w:val="000000"/>
+                <w:lang w:eastAsia="pl-PL"/>
+              </w:rPr>
+              <w:t>Odpad</w:t>
             </w:r>
           </w:p>
         </w:tc>
@@ -10271,7 +10268,7 @@
                 <w:color w:val="000000"/>
                 <w:lang w:eastAsia="pl-PL"/>
               </w:rPr>
-              <w:t>textBoxMin_materialu</w:t>
+              <w:t>textBoxOdpad</w:t>
             </w:r>
             <w:proofErr w:type="spellEnd"/>
           </w:p>
@@ -10303,19 +10300,22 @@
           </w:tcPr>
           <w:p>
             <w:pPr>
-              <w:rPr>
-                <w:rFonts w:ascii="Calibri" w:eastAsia="Times New Roman" w:hAnsi="Calibri" w:cs="Times New Roman"/>
-                <w:color w:val="000000"/>
-                <w:lang w:eastAsia="pl-PL"/>
-              </w:rPr>
-            </w:pPr>
-            <w:r>
-              <w:rPr>
-                <w:rFonts w:ascii="Calibri" w:eastAsia="Times New Roman" w:hAnsi="Calibri" w:cs="Times New Roman"/>
-                <w:color w:val="000000"/>
-                <w:lang w:eastAsia="pl-PL"/>
-              </w:rPr>
-              <w:t>Zapotrzebowanie</w:t>
+              <w:tabs>
+                <w:tab w:val="left" w:pos="1200"/>
+              </w:tabs>
+              <w:rPr>
+                <w:rFonts w:ascii="Calibri" w:eastAsia="Times New Roman" w:hAnsi="Calibri" w:cs="Times New Roman"/>
+                <w:color w:val="000000"/>
+                <w:lang w:eastAsia="pl-PL"/>
+              </w:rPr>
+            </w:pPr>
+            <w:r>
+              <w:rPr>
+                <w:rFonts w:ascii="Calibri" w:eastAsia="Times New Roman" w:hAnsi="Calibri" w:cs="Times New Roman"/>
+                <w:color w:val="000000"/>
+                <w:lang w:eastAsia="pl-PL"/>
+              </w:rPr>
+              <w:t>Stan minimalny</w:t>
             </w:r>
           </w:p>
         </w:tc>
@@ -10338,7 +10338,7 @@
                 <w:color w:val="000000"/>
                 <w:lang w:eastAsia="pl-PL"/>
               </w:rPr>
-              <w:t>textBoxZapotrzebowanie</w:t>
+              <w:t>textBoxMin_materialu</w:t>
             </w:r>
             <w:proofErr w:type="spellEnd"/>
           </w:p>
@@ -10351,40 +10351,16 @@
         <w:tc>
           <w:tcPr>
             <w:tcW w:w="2028" w:type="dxa"/>
-            <w:vMerge w:val="restart"/>
-          </w:tcPr>
-          <w:p>
-            <w:pPr>
-              <w:rPr>
-                <w:rFonts w:ascii="Calibri" w:eastAsia="Times New Roman" w:hAnsi="Calibri" w:cs="Times New Roman"/>
-                <w:color w:val="000000"/>
-                <w:lang w:eastAsia="pl-PL"/>
-              </w:rPr>
-            </w:pPr>
-            <w:r>
-              <w:rPr>
-                <w:rFonts w:ascii="Calibri" w:eastAsia="Times New Roman" w:hAnsi="Calibri" w:cs="Times New Roman"/>
-                <w:color w:val="000000"/>
-                <w:lang w:eastAsia="pl-PL"/>
-              </w:rPr>
-              <w:t>Dane</w:t>
-            </w:r>
-            <w:r>
-              <w:rPr>
-                <w:rFonts w:ascii="Calibri" w:eastAsia="Times New Roman" w:hAnsi="Calibri" w:cs="Times New Roman"/>
-                <w:color w:val="000000"/>
-                <w:lang w:eastAsia="pl-PL"/>
-              </w:rPr>
-              <w:t xml:space="preserve"> głównego</w:t>
-            </w:r>
-            <w:r>
-              <w:rPr>
-                <w:rFonts w:ascii="Calibri" w:eastAsia="Times New Roman" w:hAnsi="Calibri" w:cs="Times New Roman"/>
-                <w:color w:val="000000"/>
-                <w:lang w:eastAsia="pl-PL"/>
-              </w:rPr>
-              <w:t xml:space="preserve"> dostawcy materiałów</w:t>
-            </w:r>
+            <w:vMerge/>
+          </w:tcPr>
+          <w:p>
+            <w:pPr>
+              <w:rPr>
+                <w:rFonts w:ascii="Calibri" w:eastAsia="Times New Roman" w:hAnsi="Calibri" w:cs="Times New Roman"/>
+                <w:color w:val="000000"/>
+                <w:lang w:eastAsia="pl-PL"/>
+              </w:rPr>
+            </w:pPr>
           </w:p>
         </w:tc>
         <w:tc>
@@ -10406,7 +10382,7 @@
                 <w:color w:val="000000"/>
                 <w:lang w:eastAsia="pl-PL"/>
               </w:rPr>
-              <w:t>Dostawca główny</w:t>
+              <w:t>Zapotrzebowanie</w:t>
             </w:r>
           </w:p>
         </w:tc>
@@ -10422,14 +10398,16 @@
                 <w:lang w:eastAsia="pl-PL"/>
               </w:rPr>
             </w:pPr>
-            <w:r>
-              <w:rPr>
-                <w:rFonts w:ascii="Calibri" w:eastAsia="Times New Roman" w:hAnsi="Calibri" w:cs="Times New Roman"/>
-                <w:color w:val="000000"/>
-                <w:lang w:eastAsia="pl-PL"/>
-              </w:rPr>
-              <w:t>comboBoxDostawca1</w:t>
-            </w:r>
+            <w:proofErr w:type="spellStart"/>
+            <w:r>
+              <w:rPr>
+                <w:rFonts w:ascii="Calibri" w:eastAsia="Times New Roman" w:hAnsi="Calibri" w:cs="Times New Roman"/>
+                <w:color w:val="000000"/>
+                <w:lang w:eastAsia="pl-PL"/>
+              </w:rPr>
+              <w:t>textBoxZapotrzebowanie</w:t>
+            </w:r>
+            <w:proofErr w:type="spellEnd"/>
           </w:p>
         </w:tc>
       </w:tr>
@@ -10440,16 +10418,40 @@
         <w:tc>
           <w:tcPr>
             <w:tcW w:w="2028" w:type="dxa"/>
-            <w:vMerge/>
-          </w:tcPr>
-          <w:p>
-            <w:pPr>
-              <w:rPr>
-                <w:rFonts w:ascii="Calibri" w:eastAsia="Times New Roman" w:hAnsi="Calibri" w:cs="Times New Roman"/>
-                <w:color w:val="000000"/>
-                <w:lang w:eastAsia="pl-PL"/>
-              </w:rPr>
-            </w:pPr>
+            <w:vMerge w:val="restart"/>
+          </w:tcPr>
+          <w:p>
+            <w:pPr>
+              <w:rPr>
+                <w:rFonts w:ascii="Calibri" w:eastAsia="Times New Roman" w:hAnsi="Calibri" w:cs="Times New Roman"/>
+                <w:color w:val="000000"/>
+                <w:lang w:eastAsia="pl-PL"/>
+              </w:rPr>
+            </w:pPr>
+            <w:r>
+              <w:rPr>
+                <w:rFonts w:ascii="Calibri" w:eastAsia="Times New Roman" w:hAnsi="Calibri" w:cs="Times New Roman"/>
+                <w:color w:val="000000"/>
+                <w:lang w:eastAsia="pl-PL"/>
+              </w:rPr>
+              <w:t>Dane</w:t>
+            </w:r>
+            <w:r>
+              <w:rPr>
+                <w:rFonts w:ascii="Calibri" w:eastAsia="Times New Roman" w:hAnsi="Calibri" w:cs="Times New Roman"/>
+                <w:color w:val="000000"/>
+                <w:lang w:eastAsia="pl-PL"/>
+              </w:rPr>
+              <w:t xml:space="preserve"> głównego</w:t>
+            </w:r>
+            <w:r>
+              <w:rPr>
+                <w:rFonts w:ascii="Calibri" w:eastAsia="Times New Roman" w:hAnsi="Calibri" w:cs="Times New Roman"/>
+                <w:color w:val="000000"/>
+                <w:lang w:eastAsia="pl-PL"/>
+              </w:rPr>
+              <w:t xml:space="preserve"> dostawcy materiałów</w:t>
+            </w:r>
           </w:p>
         </w:tc>
         <w:tc>
@@ -10471,7 +10473,7 @@
                 <w:color w:val="000000"/>
                 <w:lang w:eastAsia="pl-PL"/>
               </w:rPr>
-              <w:t>Link do strony dostawcy głównego</w:t>
+              <w:t>Dostawca główny</w:t>
             </w:r>
           </w:p>
         </w:tc>
@@ -10493,7 +10495,7 @@
                 <w:color w:val="000000"/>
                 <w:lang w:eastAsia="pl-PL"/>
               </w:rPr>
-              <w:t>linkLabelDostawca1</w:t>
+              <w:t>comboBoxDostawca1</w:t>
             </w:r>
           </w:p>
         </w:tc>
@@ -10536,7 +10538,7 @@
                 <w:color w:val="000000"/>
                 <w:lang w:eastAsia="pl-PL"/>
               </w:rPr>
-              <w:t>Dodatkowe informacje</w:t>
+              <w:t>Link do strony dostawcy głównego</w:t>
             </w:r>
           </w:p>
         </w:tc>
@@ -10558,7 +10560,7 @@
                 <w:color w:val="000000"/>
                 <w:lang w:eastAsia="pl-PL"/>
               </w:rPr>
-              <w:t>richTextBoxDostawca1</w:t>
+              <w:t>linkLabelDostawca1</w:t>
             </w:r>
           </w:p>
         </w:tc>
@@ -10570,6 +10572,71 @@
         <w:tc>
           <w:tcPr>
             <w:tcW w:w="2028" w:type="dxa"/>
+            <w:vMerge/>
+          </w:tcPr>
+          <w:p>
+            <w:pPr>
+              <w:rPr>
+                <w:rFonts w:ascii="Calibri" w:eastAsia="Times New Roman" w:hAnsi="Calibri" w:cs="Times New Roman"/>
+                <w:color w:val="000000"/>
+                <w:lang w:eastAsia="pl-PL"/>
+              </w:rPr>
+            </w:pPr>
+          </w:p>
+        </w:tc>
+        <w:tc>
+          <w:tcPr>
+            <w:tcW w:w="3964" w:type="dxa"/>
+            <w:noWrap/>
+          </w:tcPr>
+          <w:p>
+            <w:pPr>
+              <w:rPr>
+                <w:rFonts w:ascii="Calibri" w:eastAsia="Times New Roman" w:hAnsi="Calibri" w:cs="Times New Roman"/>
+                <w:color w:val="000000"/>
+                <w:lang w:eastAsia="pl-PL"/>
+              </w:rPr>
+            </w:pPr>
+            <w:r>
+              <w:rPr>
+                <w:rFonts w:ascii="Calibri" w:eastAsia="Times New Roman" w:hAnsi="Calibri" w:cs="Times New Roman"/>
+                <w:color w:val="000000"/>
+                <w:lang w:eastAsia="pl-PL"/>
+              </w:rPr>
+              <w:t>Dodatkowe informacje</w:t>
+            </w:r>
+          </w:p>
+        </w:tc>
+        <w:tc>
+          <w:tcPr>
+            <w:tcW w:w="4057" w:type="dxa"/>
+          </w:tcPr>
+          <w:p>
+            <w:pPr>
+              <w:rPr>
+                <w:rFonts w:ascii="Calibri" w:eastAsia="Times New Roman" w:hAnsi="Calibri" w:cs="Times New Roman"/>
+                <w:color w:val="000000"/>
+                <w:lang w:eastAsia="pl-PL"/>
+              </w:rPr>
+            </w:pPr>
+            <w:r>
+              <w:rPr>
+                <w:rFonts w:ascii="Calibri" w:eastAsia="Times New Roman" w:hAnsi="Calibri" w:cs="Times New Roman"/>
+                <w:color w:val="000000"/>
+                <w:lang w:eastAsia="pl-PL"/>
+              </w:rPr>
+              <w:t>richTextBoxDostawca1</w:t>
+            </w:r>
+          </w:p>
+        </w:tc>
+      </w:tr>
+      <w:tr>
+        <w:trPr>
+          <w:trHeight w:val="300"/>
+        </w:trPr>
+        <w:tc>
+          <w:tcPr>
+            <w:tcW w:w="2028" w:type="dxa"/>
             <w:vMerge w:val="restart"/>
           </w:tcPr>
           <w:p>
@@ -10596,8 +10663,6 @@
               </w:rPr>
               <w:t xml:space="preserve">alternatywnego </w:t>
             </w:r>
-            <w:bookmarkStart w:id="0" w:name="_GoBack"/>
-            <w:bookmarkEnd w:id="0"/>
             <w:r>
               <w:rPr>
                 <w:rFonts w:ascii="Calibri" w:eastAsia="Times New Roman" w:hAnsi="Calibri" w:cs="Times New Roman"/>
@@ -11895,6 +11960,14 @@
                 <w:lang w:eastAsia="pl-PL"/>
               </w:rPr>
               <w:t xml:space="preserve">Stan magazynowy </w:t>
+            </w:r>
+            <w:r>
+              <w:rPr>
+                <w:rFonts w:ascii="Calibri" w:eastAsia="Times New Roman" w:hAnsi="Calibri" w:cs="Times New Roman"/>
+                <w:color w:val="000000"/>
+                <w:lang w:eastAsia="pl-PL"/>
+              </w:rPr>
+              <w:t>normaliów</w:t>
             </w:r>
           </w:p>
         </w:tc>

</xml_diff>

<commit_message>
Access połączenie z tabelą posrednią Dostawca_Material
</commit_message>
<xml_diff>
--- a/Docs/RemaGUM- program.docx
+++ b/Docs/RemaGUM- program.docx
@@ -206,6 +206,7 @@
     </w:p>
     <w:p>
       <w:r>
+        <w:lastRenderedPageBreak/>
         <w:t xml:space="preserve">Baza </w:t>
       </w:r>
       <w:proofErr w:type="spellStart"/>
@@ -6479,6 +6480,7 @@
       </w:pPr>
       <w:proofErr w:type="spellStart"/>
       <w:r>
+        <w:lastRenderedPageBreak/>
         <w:t>Nazwa_op_maszyny</w:t>
       </w:r>
       <w:proofErr w:type="spellEnd"/>
@@ -7073,9 +7075,9 @@
         <w:tblLook w:val="04A0" w:firstRow="1" w:lastRow="0" w:firstColumn="1" w:lastColumn="0" w:noHBand="0" w:noVBand="1"/>
       </w:tblPr>
       <w:tblGrid>
-        <w:gridCol w:w="1768"/>
-        <w:gridCol w:w="4661"/>
-        <w:gridCol w:w="3620"/>
+        <w:gridCol w:w="1772"/>
+        <w:gridCol w:w="4651"/>
+        <w:gridCol w:w="3626"/>
       </w:tblGrid>
       <w:tr>
         <w:trPr>
@@ -8301,6 +8303,7 @@
     <w:p/>
     <w:p>
       <w:r>
+        <w:lastRenderedPageBreak/>
         <w:t xml:space="preserve">Tabela </w:t>
       </w:r>
       <w:proofErr w:type="spellStart"/>
@@ -9049,16 +9052,16 @@
         <w:rPr>
           <w:b/>
         </w:rPr>
-        <w:t xml:space="preserve"> kontaktowy, cena za </w:t>
-      </w:r>
-      <w:proofErr w:type="spellStart"/>
+        <w:t xml:space="preserve"> kontaktowy, cena za szt</w:t>
+      </w:r>
       <w:r>
         <w:rPr>
           <w:b/>
         </w:rPr>
-        <w:t>szt</w:t>
-      </w:r>
-      <w:proofErr w:type="spellEnd"/>
+        <w:t>.</w:t>
+      </w:r>
+      <w:bookmarkStart w:id="0" w:name="_GoBack"/>
+      <w:bookmarkEnd w:id="0"/>
       <w:r>
         <w:rPr>
           <w:b/>
@@ -9179,6 +9182,7 @@
         <w:ind w:left="426"/>
       </w:pPr>
       <w:r>
+        <w:lastRenderedPageBreak/>
         <w:t xml:space="preserve">wyszukiwanie po ciągu znaków </w:t>
       </w:r>
       <w:r>
@@ -10012,8 +10016,6 @@
               </w:rPr>
               <w:t>Wartość</w:t>
             </w:r>
-            <w:bookmarkStart w:id="0" w:name="_GoBack"/>
-            <w:bookmarkEnd w:id="0"/>
             <w:r>
               <w:rPr>
                 <w:rFonts w:ascii="Calibri" w:eastAsia="Times New Roman" w:hAnsi="Calibri" w:cs="Times New Roman"/>
@@ -11446,6 +11448,7 @@
                 <w:color w:val="000000"/>
                 <w:lang w:eastAsia="pl-PL"/>
               </w:rPr>
+              <w:lastRenderedPageBreak/>
               <w:t>wyszukiwanie</w:t>
             </w:r>
           </w:p>

</xml_diff>

<commit_message>
Zmiana słowników operator_maszyny na check-boxy umozliwiające zaznaczenie kilku operatorów dla 1 maszyny.
</commit_message>
<xml_diff>
--- a/Docs/RemaGUM- program.docx
+++ b/Docs/RemaGUM- program.docx
@@ -4630,6 +4630,8 @@
               </w:rPr>
               <w:t>Nr_fabryczny</w:t>
             </w:r>
+            <w:bookmarkStart w:id="0" w:name="_GoBack"/>
+            <w:bookmarkEnd w:id="0"/>
             <w:proofErr w:type="spellEnd"/>
           </w:p>
         </w:tc>
@@ -4875,6 +4877,38 @@
                 <w:rFonts w:ascii="Calibri" w:eastAsia="Times New Roman" w:hAnsi="Calibri" w:cs="Times New Roman"/>
                 <w:color w:val="000000"/>
                 <w:sz w:val="20"/>
+                <w:lang w:eastAsia="pl-PL"/>
+              </w:rPr>
+              <w:t>checkedListBoxOperator_masz</w:t>
+            </w:r>
+            <w:r>
+              <w:rPr>
+                <w:rFonts w:ascii="Calibri" w:eastAsia="Times New Roman" w:hAnsi="Calibri" w:cs="Times New Roman"/>
+                <w:color w:val="000000"/>
+                <w:sz w:val="20"/>
+                <w:lang w:eastAsia="pl-PL"/>
+              </w:rPr>
+              <w:t>yny</w:t>
+            </w:r>
+            <w:proofErr w:type="spellEnd"/>
+            <w:r>
+              <w:rPr>
+                <w:rFonts w:ascii="Calibri" w:eastAsia="Times New Roman" w:hAnsi="Calibri" w:cs="Times New Roman"/>
+                <w:color w:val="000000"/>
+                <w:sz w:val="20"/>
+                <w:highlight w:val="darkGray"/>
+                <w:lang w:eastAsia="pl-PL"/>
+              </w:rPr>
+              <w:t xml:space="preserve"> </w:t>
+            </w:r>
+            <w:proofErr w:type="spellStart"/>
+            <w:r>
+              <w:rPr>
+                <w:rFonts w:ascii="Calibri" w:eastAsia="Times New Roman" w:hAnsi="Calibri" w:cs="Times New Roman"/>
+                <w:strike/>
+                <w:color w:val="000000"/>
+                <w:sz w:val="20"/>
+                <w:highlight w:val="darkGray"/>
                 <w:lang w:eastAsia="pl-PL"/>
               </w:rPr>
               <w:t>comboBoxOperator_maszyny</w:t>
@@ -6444,6 +6478,7 @@
         </w:numPr>
       </w:pPr>
       <w:r>
+        <w:lastRenderedPageBreak/>
         <w:t>I</w:t>
       </w:r>
       <w:r>
@@ -6480,7 +6515,6 @@
       </w:pPr>
       <w:proofErr w:type="spellStart"/>
       <w:r>
-        <w:lastRenderedPageBreak/>
         <w:t>Nazwa_op_maszyny</w:t>
       </w:r>
       <w:proofErr w:type="spellEnd"/>
@@ -9060,8 +9094,6 @@
         </w:rPr>
         <w:t>.</w:t>
       </w:r>
-      <w:bookmarkStart w:id="0" w:name="_GoBack"/>
-      <w:bookmarkEnd w:id="0"/>
       <w:r>
         <w:rPr>
           <w:b/>

</xml_diff>

<commit_message>
poprawki w check-box operator maszyny tabela maszyny.
</commit_message>
<xml_diff>
--- a/Docs/RemaGUM- program.docx
+++ b/Docs/RemaGUM- program.docx
@@ -4037,6 +4037,26 @@
               <w:t>Lista nazw</w:t>
             </w:r>
           </w:p>
+          <w:p>
+            <w:pPr>
+              <w:rPr>
+                <w:rFonts w:ascii="Calibri" w:eastAsia="Times New Roman" w:hAnsi="Calibri" w:cs="Times New Roman"/>
+                <w:color w:val="000000"/>
+                <w:lang w:eastAsia="pl-PL"/>
+              </w:rPr>
+            </w:pPr>
+          </w:p>
+          <w:p>
+            <w:pPr>
+              <w:rPr>
+                <w:rFonts w:ascii="Calibri" w:eastAsia="Times New Roman" w:hAnsi="Calibri" w:cs="Times New Roman"/>
+                <w:color w:val="000000"/>
+                <w:lang w:eastAsia="pl-PL"/>
+              </w:rPr>
+            </w:pPr>
+            <w:bookmarkStart w:id="0" w:name="_GoBack"/>
+            <w:bookmarkEnd w:id="0"/>
+          </w:p>
         </w:tc>
         <w:tc>
           <w:tcPr>
@@ -4630,8 +4650,6 @@
               </w:rPr>
               <w:t>Nr_fabryczny</w:t>
             </w:r>
-            <w:bookmarkStart w:id="0" w:name="_GoBack"/>
-            <w:bookmarkEnd w:id="0"/>
             <w:proofErr w:type="spellEnd"/>
           </w:p>
         </w:tc>
@@ -4856,6 +4874,38 @@
               </w:rPr>
               <w:t>Operator maszyny</w:t>
             </w:r>
+          </w:p>
+          <w:p>
+            <w:pPr>
+              <w:rPr>
+                <w:rFonts w:ascii="Calibri" w:eastAsia="Times New Roman" w:hAnsi="Calibri" w:cs="Times New Roman"/>
+                <w:color w:val="000000"/>
+                <w:sz w:val="20"/>
+                <w:lang w:eastAsia="pl-PL"/>
+              </w:rPr>
+            </w:pPr>
+          </w:p>
+          <w:p>
+            <w:pPr>
+              <w:rPr>
+                <w:rFonts w:ascii="Calibri" w:eastAsia="Times New Roman" w:hAnsi="Calibri" w:cs="Times New Roman"/>
+                <w:color w:val="000000"/>
+                <w:sz w:val="20"/>
+                <w:lang w:eastAsia="pl-PL"/>
+              </w:rPr>
+            </w:pPr>
+            <w:proofErr w:type="spellStart"/>
+            <w:r>
+              <w:rPr>
+                <w:rFonts w:ascii="Calibri" w:eastAsia="Times New Roman" w:hAnsi="Calibri" w:cs="Times New Roman"/>
+                <w:color w:val="000000"/>
+                <w:sz w:val="20"/>
+                <w:highlight w:val="cyan"/>
+                <w:lang w:eastAsia="pl-PL"/>
+              </w:rPr>
+              <w:t>WypelnijOperatorow_maszyny</w:t>
+            </w:r>
+            <w:proofErr w:type="spellEnd"/>
           </w:p>
         </w:tc>
         <w:tc>
@@ -6449,6 +6499,7 @@
     </w:p>
     <w:p>
       <w:r>
+        <w:lastRenderedPageBreak/>
         <w:t xml:space="preserve">Tabela </w:t>
       </w:r>
       <w:proofErr w:type="spellStart"/>
@@ -6478,7 +6529,6 @@
         </w:numPr>
       </w:pPr>
       <w:r>
-        <w:lastRenderedPageBreak/>
         <w:t>I</w:t>
       </w:r>
       <w:r>
@@ -7105,13 +7155,13 @@
     <w:tbl>
       <w:tblPr>
         <w:tblStyle w:val="Siatkatabeli"/>
-        <w:tblW w:w="10049" w:type="dxa"/>
+        <w:tblW w:w="9062" w:type="dxa"/>
         <w:tblLook w:val="04A0" w:firstRow="1" w:lastRow="0" w:firstColumn="1" w:lastColumn="0" w:noHBand="0" w:noVBand="1"/>
       </w:tblPr>
       <w:tblGrid>
-        <w:gridCol w:w="1772"/>
-        <w:gridCol w:w="4651"/>
-        <w:gridCol w:w="3626"/>
+        <w:gridCol w:w="1433"/>
+        <w:gridCol w:w="4587"/>
+        <w:gridCol w:w="3042"/>
       </w:tblGrid>
       <w:tr>
         <w:trPr>
@@ -7119,7 +7169,7 @@
         </w:trPr>
         <w:tc>
           <w:tcPr>
-            <w:tcW w:w="1772" w:type="dxa"/>
+            <w:tcW w:w="1433" w:type="dxa"/>
             <w:vMerge w:val="restart"/>
           </w:tcPr>
           <w:p>
@@ -7142,7 +7192,7 @@
         </w:tc>
         <w:tc>
           <w:tcPr>
-            <w:tcW w:w="4651" w:type="dxa"/>
+            <w:tcW w:w="3098" w:type="dxa"/>
             <w:vMerge w:val="restart"/>
             <w:noWrap/>
           </w:tcPr>
@@ -7168,7 +7218,7 @@
         </w:tc>
         <w:tc>
           <w:tcPr>
-            <w:tcW w:w="3626" w:type="dxa"/>
+            <w:tcW w:w="4531" w:type="dxa"/>
           </w:tcPr>
           <w:p>
             <w:pPr>
@@ -7197,7 +7247,7 @@
         </w:trPr>
         <w:tc>
           <w:tcPr>
-            <w:tcW w:w="1772" w:type="dxa"/>
+            <w:tcW w:w="1433" w:type="dxa"/>
             <w:vMerge/>
           </w:tcPr>
           <w:p>
@@ -7212,7 +7262,7 @@
         </w:tc>
         <w:tc>
           <w:tcPr>
-            <w:tcW w:w="4651" w:type="dxa"/>
+            <w:tcW w:w="3098" w:type="dxa"/>
             <w:vMerge/>
             <w:noWrap/>
           </w:tcPr>
@@ -7228,7 +7278,7 @@
         </w:tc>
         <w:tc>
           <w:tcPr>
-            <w:tcW w:w="3626" w:type="dxa"/>
+            <w:tcW w:w="4531" w:type="dxa"/>
           </w:tcPr>
           <w:p>
             <w:pPr>
@@ -7247,7 +7297,7 @@
         </w:trPr>
         <w:tc>
           <w:tcPr>
-            <w:tcW w:w="1772" w:type="dxa"/>
+            <w:tcW w:w="1433" w:type="dxa"/>
             <w:vMerge/>
           </w:tcPr>
           <w:p>
@@ -7262,7 +7312,7 @@
         </w:tc>
         <w:tc>
           <w:tcPr>
-            <w:tcW w:w="4651" w:type="dxa"/>
+            <w:tcW w:w="3098" w:type="dxa"/>
             <w:vMerge/>
             <w:noWrap/>
           </w:tcPr>
@@ -7278,7 +7328,7 @@
         </w:tc>
         <w:tc>
           <w:tcPr>
-            <w:tcW w:w="3626" w:type="dxa"/>
+            <w:tcW w:w="4531" w:type="dxa"/>
           </w:tcPr>
           <w:p>
             <w:pPr>
@@ -7297,7 +7347,7 @@
         </w:trPr>
         <w:tc>
           <w:tcPr>
-            <w:tcW w:w="1772" w:type="dxa"/>
+            <w:tcW w:w="1433" w:type="dxa"/>
             <w:vMerge/>
           </w:tcPr>
           <w:p>
@@ -7313,7 +7363,7 @@
         </w:tc>
         <w:tc>
           <w:tcPr>
-            <w:tcW w:w="4651" w:type="dxa"/>
+            <w:tcW w:w="3098" w:type="dxa"/>
             <w:vMerge/>
             <w:noWrap/>
           </w:tcPr>
@@ -7330,7 +7380,7 @@
         </w:tc>
         <w:tc>
           <w:tcPr>
-            <w:tcW w:w="3626" w:type="dxa"/>
+            <w:tcW w:w="4531" w:type="dxa"/>
           </w:tcPr>
           <w:p>
             <w:pPr>
@@ -7349,7 +7399,7 @@
         </w:trPr>
         <w:tc>
           <w:tcPr>
-            <w:tcW w:w="1772" w:type="dxa"/>
+            <w:tcW w:w="1433" w:type="dxa"/>
             <w:vMerge/>
           </w:tcPr>
           <w:p>
@@ -7365,7 +7415,7 @@
         </w:tc>
         <w:tc>
           <w:tcPr>
-            <w:tcW w:w="4651" w:type="dxa"/>
+            <w:tcW w:w="3098" w:type="dxa"/>
             <w:vMerge/>
             <w:noWrap/>
           </w:tcPr>
@@ -7382,7 +7432,7 @@
         </w:tc>
         <w:tc>
           <w:tcPr>
-            <w:tcW w:w="3626" w:type="dxa"/>
+            <w:tcW w:w="4531" w:type="dxa"/>
           </w:tcPr>
           <w:p>
             <w:pPr>
@@ -7401,7 +7451,7 @@
         </w:trPr>
         <w:tc>
           <w:tcPr>
-            <w:tcW w:w="1772" w:type="dxa"/>
+            <w:tcW w:w="1433" w:type="dxa"/>
             <w:vMerge/>
           </w:tcPr>
           <w:p>
@@ -7417,7 +7467,7 @@
         </w:tc>
         <w:tc>
           <w:tcPr>
-            <w:tcW w:w="4651" w:type="dxa"/>
+            <w:tcW w:w="3098" w:type="dxa"/>
             <w:vMerge/>
             <w:noWrap/>
           </w:tcPr>
@@ -7434,7 +7484,7 @@
         </w:tc>
         <w:tc>
           <w:tcPr>
-            <w:tcW w:w="3626" w:type="dxa"/>
+            <w:tcW w:w="4531" w:type="dxa"/>
           </w:tcPr>
           <w:p>
             <w:pPr>
@@ -7453,7 +7503,7 @@
         </w:trPr>
         <w:tc>
           <w:tcPr>
-            <w:tcW w:w="1772" w:type="dxa"/>
+            <w:tcW w:w="1433" w:type="dxa"/>
             <w:vMerge w:val="restart"/>
           </w:tcPr>
           <w:p>
@@ -7476,7 +7526,7 @@
         </w:tc>
         <w:tc>
           <w:tcPr>
-            <w:tcW w:w="4651" w:type="dxa"/>
+            <w:tcW w:w="3098" w:type="dxa"/>
             <w:noWrap/>
           </w:tcPr>
           <w:p>
@@ -7492,7 +7542,7 @@
         </w:tc>
         <w:tc>
           <w:tcPr>
-            <w:tcW w:w="3626" w:type="dxa"/>
+            <w:tcW w:w="4531" w:type="dxa"/>
           </w:tcPr>
           <w:p>
             <w:pPr>
@@ -7521,7 +7571,7 @@
         </w:trPr>
         <w:tc>
           <w:tcPr>
-            <w:tcW w:w="1772" w:type="dxa"/>
+            <w:tcW w:w="1433" w:type="dxa"/>
             <w:vMerge/>
           </w:tcPr>
           <w:p>
@@ -7537,7 +7587,7 @@
         </w:tc>
         <w:tc>
           <w:tcPr>
-            <w:tcW w:w="4651" w:type="dxa"/>
+            <w:tcW w:w="3098" w:type="dxa"/>
             <w:noWrap/>
           </w:tcPr>
           <w:p>
@@ -7553,7 +7603,7 @@
         </w:tc>
         <w:tc>
           <w:tcPr>
-            <w:tcW w:w="3626" w:type="dxa"/>
+            <w:tcW w:w="4531" w:type="dxa"/>
           </w:tcPr>
           <w:p>
             <w:pPr>
@@ -7582,7 +7632,7 @@
         </w:trPr>
         <w:tc>
           <w:tcPr>
-            <w:tcW w:w="1772" w:type="dxa"/>
+            <w:tcW w:w="1433" w:type="dxa"/>
           </w:tcPr>
           <w:p>
             <w:pPr>
@@ -7604,7 +7654,7 @@
         </w:tc>
         <w:tc>
           <w:tcPr>
-            <w:tcW w:w="4651" w:type="dxa"/>
+            <w:tcW w:w="3098" w:type="dxa"/>
             <w:noWrap/>
           </w:tcPr>
           <w:p>
@@ -7646,7 +7696,7 @@
         </w:tc>
         <w:tc>
           <w:tcPr>
-            <w:tcW w:w="3626" w:type="dxa"/>
+            <w:tcW w:w="4531" w:type="dxa"/>
           </w:tcPr>
           <w:p>
             <w:pPr>
@@ -7670,7 +7720,7 @@
         </w:trPr>
         <w:tc>
           <w:tcPr>
-            <w:tcW w:w="1772" w:type="dxa"/>
+            <w:tcW w:w="1433" w:type="dxa"/>
             <w:vMerge w:val="restart"/>
           </w:tcPr>
           <w:p>
@@ -7693,7 +7743,7 @@
         </w:tc>
         <w:tc>
           <w:tcPr>
-            <w:tcW w:w="4651" w:type="dxa"/>
+            <w:tcW w:w="3098" w:type="dxa"/>
             <w:noWrap/>
           </w:tcPr>
           <w:p>
@@ -7713,7 +7763,7 @@
         </w:tc>
         <w:tc>
           <w:tcPr>
-            <w:tcW w:w="3626" w:type="dxa"/>
+            <w:tcW w:w="4531" w:type="dxa"/>
           </w:tcPr>
           <w:p>
             <w:proofErr w:type="spellStart"/>
@@ -7730,7 +7780,7 @@
         </w:trPr>
         <w:tc>
           <w:tcPr>
-            <w:tcW w:w="1772" w:type="dxa"/>
+            <w:tcW w:w="1433" w:type="dxa"/>
             <w:vMerge/>
           </w:tcPr>
           <w:p>
@@ -7745,7 +7795,7 @@
         </w:tc>
         <w:tc>
           <w:tcPr>
-            <w:tcW w:w="4651" w:type="dxa"/>
+            <w:tcW w:w="3098" w:type="dxa"/>
             <w:noWrap/>
           </w:tcPr>
           <w:p>
@@ -7765,7 +7815,7 @@
         </w:tc>
         <w:tc>
           <w:tcPr>
-            <w:tcW w:w="3626" w:type="dxa"/>
+            <w:tcW w:w="4531" w:type="dxa"/>
           </w:tcPr>
           <w:p>
             <w:proofErr w:type="spellStart"/>
@@ -7782,7 +7832,7 @@
         </w:trPr>
         <w:tc>
           <w:tcPr>
-            <w:tcW w:w="1772" w:type="dxa"/>
+            <w:tcW w:w="1433" w:type="dxa"/>
             <w:vMerge/>
           </w:tcPr>
           <w:p>
@@ -7798,7 +7848,7 @@
         </w:tc>
         <w:tc>
           <w:tcPr>
-            <w:tcW w:w="4651" w:type="dxa"/>
+            <w:tcW w:w="3098" w:type="dxa"/>
             <w:noWrap/>
           </w:tcPr>
           <w:p>
@@ -7825,7 +7875,7 @@
         </w:tc>
         <w:tc>
           <w:tcPr>
-            <w:tcW w:w="3626" w:type="dxa"/>
+            <w:tcW w:w="4531" w:type="dxa"/>
           </w:tcPr>
           <w:p>
             <w:pPr>
@@ -7856,7 +7906,7 @@
         </w:trPr>
         <w:tc>
           <w:tcPr>
-            <w:tcW w:w="1772" w:type="dxa"/>
+            <w:tcW w:w="1433" w:type="dxa"/>
             <w:vMerge/>
           </w:tcPr>
           <w:p>
@@ -7871,7 +7921,7 @@
         </w:tc>
         <w:tc>
           <w:tcPr>
-            <w:tcW w:w="4651" w:type="dxa"/>
+            <w:tcW w:w="3098" w:type="dxa"/>
             <w:noWrap/>
           </w:tcPr>
           <w:p>
@@ -7894,7 +7944,7 @@
         </w:tc>
         <w:tc>
           <w:tcPr>
-            <w:tcW w:w="3626" w:type="dxa"/>
+            <w:tcW w:w="4531" w:type="dxa"/>
           </w:tcPr>
           <w:p>
             <w:pPr>
@@ -7923,7 +7973,7 @@
         </w:trPr>
         <w:tc>
           <w:tcPr>
-            <w:tcW w:w="1772" w:type="dxa"/>
+            <w:tcW w:w="1433" w:type="dxa"/>
             <w:vMerge/>
           </w:tcPr>
           <w:p>
@@ -7938,7 +7988,7 @@
         </w:tc>
         <w:tc>
           <w:tcPr>
-            <w:tcW w:w="4651" w:type="dxa"/>
+            <w:tcW w:w="3098" w:type="dxa"/>
             <w:noWrap/>
           </w:tcPr>
           <w:p>
@@ -7961,7 +8011,7 @@
         </w:tc>
         <w:tc>
           <w:tcPr>
-            <w:tcW w:w="3626" w:type="dxa"/>
+            <w:tcW w:w="4531" w:type="dxa"/>
           </w:tcPr>
           <w:p>
             <w:pPr>
@@ -7990,7 +8040,7 @@
         </w:trPr>
         <w:tc>
           <w:tcPr>
-            <w:tcW w:w="1772" w:type="dxa"/>
+            <w:tcW w:w="1433" w:type="dxa"/>
             <w:vMerge/>
           </w:tcPr>
           <w:p>
@@ -8005,7 +8055,7 @@
         </w:tc>
         <w:tc>
           <w:tcPr>
-            <w:tcW w:w="4651" w:type="dxa"/>
+            <w:tcW w:w="3098" w:type="dxa"/>
             <w:noWrap/>
           </w:tcPr>
           <w:p>
@@ -8028,7 +8078,7 @@
         </w:tc>
         <w:tc>
           <w:tcPr>
-            <w:tcW w:w="3626" w:type="dxa"/>
+            <w:tcW w:w="4531" w:type="dxa"/>
           </w:tcPr>
           <w:p>
             <w:pPr>
@@ -8057,7 +8107,7 @@
         </w:trPr>
         <w:tc>
           <w:tcPr>
-            <w:tcW w:w="1772" w:type="dxa"/>
+            <w:tcW w:w="1433" w:type="dxa"/>
             <w:vMerge w:val="restart"/>
           </w:tcPr>
           <w:p>
@@ -8080,7 +8130,7 @@
         </w:tc>
         <w:tc>
           <w:tcPr>
-            <w:tcW w:w="4651" w:type="dxa"/>
+            <w:tcW w:w="3098" w:type="dxa"/>
             <w:noWrap/>
           </w:tcPr>
           <w:p>
@@ -8103,7 +8153,7 @@
         </w:tc>
         <w:tc>
           <w:tcPr>
-            <w:tcW w:w="3626" w:type="dxa"/>
+            <w:tcW w:w="4531" w:type="dxa"/>
           </w:tcPr>
           <w:p>
             <w:pPr>
@@ -8132,7 +8182,7 @@
         </w:trPr>
         <w:tc>
           <w:tcPr>
-            <w:tcW w:w="1772" w:type="dxa"/>
+            <w:tcW w:w="1433" w:type="dxa"/>
             <w:vMerge/>
           </w:tcPr>
           <w:p>
@@ -8147,7 +8197,7 @@
         </w:tc>
         <w:tc>
           <w:tcPr>
-            <w:tcW w:w="4651" w:type="dxa"/>
+            <w:tcW w:w="3098" w:type="dxa"/>
             <w:noWrap/>
           </w:tcPr>
           <w:p>
@@ -8170,7 +8220,7 @@
         </w:tc>
         <w:tc>
           <w:tcPr>
-            <w:tcW w:w="3626" w:type="dxa"/>
+            <w:tcW w:w="4531" w:type="dxa"/>
           </w:tcPr>
           <w:p>
             <w:pPr>
@@ -8199,7 +8249,7 @@
         </w:trPr>
         <w:tc>
           <w:tcPr>
-            <w:tcW w:w="1772" w:type="dxa"/>
+            <w:tcW w:w="1433" w:type="dxa"/>
             <w:vMerge/>
           </w:tcPr>
           <w:p>
@@ -8214,7 +8264,7 @@
         </w:tc>
         <w:tc>
           <w:tcPr>
-            <w:tcW w:w="4651" w:type="dxa"/>
+            <w:tcW w:w="3098" w:type="dxa"/>
             <w:noWrap/>
           </w:tcPr>
           <w:p>
@@ -8237,7 +8287,7 @@
         </w:tc>
         <w:tc>
           <w:tcPr>
-            <w:tcW w:w="3626" w:type="dxa"/>
+            <w:tcW w:w="4531" w:type="dxa"/>
           </w:tcPr>
           <w:p>
             <w:pPr>
@@ -8266,7 +8316,7 @@
         </w:trPr>
         <w:tc>
           <w:tcPr>
-            <w:tcW w:w="1772" w:type="dxa"/>
+            <w:tcW w:w="1433" w:type="dxa"/>
             <w:vMerge/>
             <w:tcBorders>
               <w:bottom w:val="single" w:sz="4" w:space="0" w:color="auto"/>
@@ -8284,7 +8334,7 @@
         </w:tc>
         <w:tc>
           <w:tcPr>
-            <w:tcW w:w="4651" w:type="dxa"/>
+            <w:tcW w:w="3098" w:type="dxa"/>
             <w:tcBorders>
               <w:bottom w:val="single" w:sz="4" w:space="0" w:color="auto"/>
             </w:tcBorders>
@@ -8310,7 +8360,7 @@
         </w:tc>
         <w:tc>
           <w:tcPr>
-            <w:tcW w:w="3626" w:type="dxa"/>
+            <w:tcW w:w="4531" w:type="dxa"/>
           </w:tcPr>
           <w:p>
             <w:pPr>
@@ -8337,7 +8387,6 @@
     <w:p/>
     <w:p>
       <w:r>
-        <w:lastRenderedPageBreak/>
         <w:t xml:space="preserve">Tabela </w:t>
       </w:r>
       <w:proofErr w:type="spellStart"/>
@@ -9169,6 +9218,7 @@
     </w:p>
     <w:p>
       <w:r>
+        <w:lastRenderedPageBreak/>
         <w:t>Program powinien umożliwiać:</w:t>
       </w:r>
     </w:p>
@@ -9214,7 +9264,6 @@
         <w:ind w:left="426"/>
       </w:pPr>
       <w:r>
-        <w:lastRenderedPageBreak/>
         <w:t xml:space="preserve">wyszukiwanie po ciągu znaków </w:t>
       </w:r>
       <w:r>
@@ -11480,7 +11529,6 @@
                 <w:color w:val="000000"/>
                 <w:lang w:eastAsia="pl-PL"/>
               </w:rPr>
-              <w:lastRenderedPageBreak/>
               <w:t>wyszukiwanie</w:t>
             </w:r>
           </w:p>

</xml_diff>

<commit_message>
Automatyczne okienka komunikatu "Pozycja zapisana w bazie."
</commit_message>
<xml_diff>
--- a/Docs/RemaGUM- program.docx
+++ b/Docs/RemaGUM- program.docx
@@ -198,15 +198,64 @@
         <w:t xml:space="preserve">, itp. </w:t>
       </w:r>
     </w:p>
-    <w:p/>
     <w:p>
-      <w:r>
-        <w:br w:type="page"/>
-      </w:r>
+      <w:bookmarkStart w:id="0" w:name="_GoBack"/>
+      <w:r>
+        <w:rPr>
+          <w:noProof/>
+        </w:rPr>
+        <w:drawing>
+          <wp:inline distT="0" distB="0" distL="0" distR="0" wp14:anchorId="76BCB118" wp14:editId="7ED1FE18">
+            <wp:extent cx="11507638" cy="9558068"/>
+            <wp:effectExtent l="0" t="0" r="0" b="5080"/>
+            <wp:docPr id="1" name="Obraz 1"/>
+            <wp:cNvGraphicFramePr>
+              <a:graphicFrameLocks xmlns:a="http://schemas.openxmlformats.org/drawingml/2006/main" noChangeAspect="1"/>
+            </wp:cNvGraphicFramePr>
+            <a:graphic xmlns:a="http://schemas.openxmlformats.org/drawingml/2006/main">
+              <a:graphicData uri="http://schemas.openxmlformats.org/drawingml/2006/picture">
+                <pic:pic xmlns:pic="http://schemas.openxmlformats.org/drawingml/2006/picture">
+                  <pic:nvPicPr>
+                    <pic:cNvPr id="1" name=""/>
+                    <pic:cNvPicPr/>
+                  </pic:nvPicPr>
+                  <pic:blipFill rotWithShape="1">
+                    <a:blip r:embed="rId5"/>
+                    <a:srcRect l="7830" t="168" r="29242" b="6914"/>
+                    <a:stretch/>
+                  </pic:blipFill>
+                  <pic:spPr bwMode="auto">
+                    <a:xfrm>
+                      <a:off x="0" y="0"/>
+                      <a:ext cx="11508229" cy="9558559"/>
+                    </a:xfrm>
+                    <a:prstGeom prst="rect">
+                      <a:avLst/>
+                    </a:prstGeom>
+                    <a:ln>
+                      <a:noFill/>
+                    </a:ln>
+                    <a:extLst>
+                      <a:ext uri="{53640926-AAD7-44D8-BBD7-CCE9431645EC}">
+                        <a14:shadowObscured xmlns:a14="http://schemas.microsoft.com/office/drawing/2010/main"/>
+                      </a:ext>
+                    </a:extLst>
+                  </pic:spPr>
+                </pic:pic>
+              </a:graphicData>
+            </a:graphic>
+          </wp:inline>
+        </w:drawing>
+      </w:r>
+      <w:bookmarkEnd w:id="0"/>
     </w:p>
     <w:p>
       <w:r>
-        <w:lastRenderedPageBreak/>
+        <w:br w:type="page"/>
+      </w:r>
+    </w:p>
+    <w:p>
+      <w:r>
         <w:t xml:space="preserve">Baza </w:t>
       </w:r>
       <w:proofErr w:type="spellStart"/>
@@ -6497,7 +6546,6 @@
     </w:p>
     <w:p>
       <w:r>
-        <w:lastRenderedPageBreak/>
         <w:t xml:space="preserve">Tabela </w:t>
       </w:r>
       <w:proofErr w:type="spellStart"/>
@@ -8246,8 +8294,6 @@
               </w:rPr>
               <w:t>ID operatora</w:t>
             </w:r>
-            <w:bookmarkStart w:id="0" w:name="_GoBack"/>
-            <w:bookmarkEnd w:id="0"/>
           </w:p>
         </w:tc>
         <w:tc>
@@ -9424,7 +9470,6 @@
         <w:rPr>
           <w:b/>
         </w:rPr>
-        <w:lastRenderedPageBreak/>
         <w:t>Opis</w:t>
       </w:r>
       <w:r>
@@ -11478,7 +11523,6 @@
                 <w:color w:val="000000"/>
                 <w:lang w:eastAsia="pl-PL"/>
               </w:rPr>
-              <w:lastRenderedPageBreak/>
               <w:t>sortowanie</w:t>
             </w:r>
           </w:p>

</xml_diff>

<commit_message>
Plik pomocy dla maszyn i operatorów maszyn (TODO popraw wyświetlanie obrazów.)
</commit_message>
<xml_diff>
--- a/Docs/RemaGUM- program.docx
+++ b/Docs/RemaGUM- program.docx
@@ -515,6 +515,7 @@
           <w:rFonts w:cs="Times New Roman"/>
         </w:rPr>
       </w:pPr>
+      <w:bookmarkStart w:id="2" w:name="_Hlk523127816"/>
     </w:p>
     <w:p>
       <w:pPr>
@@ -1417,25 +1418,21 @@
         <w:t xml:space="preserve">. Rejestr wymaga wypełnienia pól: Kategoria, Nazwa, Typ, Rok produkcji, Data ostatniego przeglądu, Data kolejnego przeglądu, Nr inwentarzowy, Nr fabryczny, Producent, Osoba zarządzająca, Operator maszyny, Nr pomieszczenia, Dział, Nr protokołu BHP, Uwagi, Zdjęcie maszyny, Ocena stanu technicznego, Częstotliwość wykorzystania, Propozycja, oraz Uwagi. Istnieje możliwość dodania zdjęcia maszyny </w:t>
       </w:r>
       <w:r>
-        <w:rPr>
-          <w:highlight w:val="lightGray"/>
-        </w:rPr>
         <w:t xml:space="preserve">w formatach (jpg, </w:t>
       </w:r>
       <w:proofErr w:type="spellStart"/>
       <w:r>
         <w:rPr>
           <w:rStyle w:val="spelle"/>
-          <w:highlight w:val="lightGray"/>
         </w:rPr>
         <w:t>png</w:t>
       </w:r>
       <w:proofErr w:type="spellEnd"/>
       <w:r>
-        <w:rPr>
-          <w:highlight w:val="lightGray"/>
-        </w:rPr>
-        <w:t>, gif) klawiszem Dodaj(?).</w:t>
+        <w:t>, gif) klawiszem Dodaj</w:t>
+      </w:r>
+      <w:r>
+        <w:t>.</w:t>
       </w:r>
       <w:r>
         <w:t xml:space="preserve"> Rejestracja wpisu w bazie dokonuje się po użyciu klawisza </w:t>
@@ -1495,7 +1492,9 @@
       <w:r>
         <w:t>służy do likwidacji danych wybranej pozycji na liście maszyn.</w:t>
       </w:r>
-    </w:p>
+      <w:bookmarkStart w:id="3" w:name="_Hlk523133537"/>
+    </w:p>
+    <w:bookmarkEnd w:id="2"/>
     <w:p>
       <w:pPr>
         <w:pStyle w:val="Nagwek1"/>
@@ -1509,13 +1508,7 @@
         <w:rPr>
           <w:color w:val="FF0000"/>
         </w:rPr>
-        <w:t>Moduł o</w:t>
-      </w:r>
-      <w:r>
-        <w:rPr>
-          <w:color w:val="FF0000"/>
-        </w:rPr>
-        <w:t>peratorzy maszyn</w:t>
+        <w:t>Moduł operatorzy maszyn</w:t>
       </w:r>
     </w:p>
     <w:p>
@@ -1603,19 +1596,13 @@
         <w:rPr>
           <w:rStyle w:val="spelle"/>
         </w:rPr>
-        <w:t>op</w:t>
+        <w:t>operatora maszyny</w:t>
       </w:r>
       <w:r>
         <w:rPr>
           <w:rStyle w:val="spelle"/>
         </w:rPr>
-        <w:t xml:space="preserve">eratora </w:t>
-      </w:r>
-      <w:r>
-        <w:rPr>
-          <w:rStyle w:val="spelle"/>
-        </w:rPr>
-        <w:t>maszyny</w:t>
+        <w:t>,</w:t>
       </w:r>
     </w:p>
     <w:p>
@@ -1631,16 +1618,19 @@
         </w:rPr>
       </w:pPr>
       <w:r>
-        <w:t>Nazwisko</w:t>
-      </w:r>
-      <w:r>
-        <w:t xml:space="preserve"> </w:t>
+        <w:t xml:space="preserve">Nazwisko </w:t>
       </w:r>
       <w:r>
         <w:rPr>
           <w:rStyle w:val="spelle"/>
         </w:rPr>
         <w:t>operatora maszyny</w:t>
+      </w:r>
+      <w:r>
+        <w:rPr>
+          <w:rStyle w:val="spelle"/>
+        </w:rPr>
+        <w:t>,</w:t>
       </w:r>
     </w:p>
     <w:p>
@@ -1671,13 +1661,13 @@
         <w:rPr>
           <w:rStyle w:val="spelle"/>
         </w:rPr>
-        <w:t xml:space="preserve">ł </w:t>
+        <w:t>ł operatora maszyny</w:t>
       </w:r>
       <w:r>
         <w:rPr>
           <w:rStyle w:val="spelle"/>
         </w:rPr>
-        <w:t>operatora maszyny</w:t>
+        <w:t>,</w:t>
       </w:r>
     </w:p>
     <w:p>
@@ -1698,6 +1688,9 @@
       <w:r>
         <w:t>ń</w:t>
       </w:r>
+      <w:r>
+        <w:t>,</w:t>
+      </w:r>
     </w:p>
     <w:p>
       <w:pPr>
@@ -1735,6 +1728,9 @@
       <w:r>
         <w:t xml:space="preserve"> (data po której wygasają uprawnienia)</w:t>
       </w:r>
+      <w:r>
+        <w:t>,</w:t>
+      </w:r>
     </w:p>
     <w:p>
       <w:pPr>
@@ -1748,24 +1744,31 @@
       <w:r>
         <w:t>Lista obsługiwanych przez tego operatora maszyn</w:t>
       </w:r>
+      <w:r>
+        <w:t>.</w:t>
+      </w:r>
+    </w:p>
+    <w:p>
+      <w:pPr>
+        <w:spacing w:before="100" w:beforeAutospacing="1" w:after="100" w:afterAutospacing="1" w:line="254" w:lineRule="auto"/>
+        <w:jc w:val="center"/>
+        <w:rPr>
+          <w:bCs/>
+          <w:i/>
+        </w:rPr>
+      </w:pPr>
+      <w:r>
+        <w:rPr>
+          <w:bCs/>
+          <w:i/>
+        </w:rPr>
+        <w:t>Rys. 2 wygląd interfejsu operatora maszyn.</w:t>
+      </w:r>
     </w:p>
     <w:p>
       <w:pPr>
         <w:spacing w:before="100" w:beforeAutospacing="1" w:after="100" w:afterAutospacing="1" w:line="252" w:lineRule="auto"/>
-      </w:pPr>
-      <w:r>
-        <w:rPr>
-          <w:bCs/>
-        </w:rPr>
-        <w:t xml:space="preserve">Rys. 2 wygląd interfejsu operatora </w:t>
-      </w:r>
-      <w:r>
-        <w:t>maszyn.</w:t>
-      </w:r>
-    </w:p>
-    <w:p>
-      <w:pPr>
-        <w:spacing w:before="100" w:beforeAutospacing="1" w:after="100" w:afterAutospacing="1" w:line="252" w:lineRule="auto"/>
+        <w:jc w:val="center"/>
       </w:pPr>
       <w:r>
         <w:rPr>
@@ -1814,8 +1817,8 @@
           </wp:inline>
         </w:drawing>
       </w:r>
-      <w:bookmarkStart w:id="2" w:name="_GoBack"/>
-      <w:bookmarkEnd w:id="2"/>
+      <w:bookmarkStart w:id="4" w:name="_GoBack"/>
+      <w:bookmarkEnd w:id="4"/>
     </w:p>
     <w:p>
       <w:pPr>
@@ -1839,7 +1842,22 @@
         <w:t xml:space="preserve">wyszukiwania </w:t>
       </w:r>
       <w:r>
-        <w:t xml:space="preserve">po ciągu znaków nazwy maszyny i użyciu przycisku </w:t>
+        <w:rPr>
+          <w:color w:val="C00000"/>
+        </w:rPr>
+        <w:t xml:space="preserve">operatora </w:t>
+      </w:r>
+      <w:r>
+        <w:t>poprzez wpisanie w pole wyszukiwania</w:t>
+      </w:r>
+      <w:r>
+        <w:t xml:space="preserve"> ciągu znaków </w:t>
+      </w:r>
+      <w:r>
+        <w:t>szukanego imienia lub nazwiska a następnie po</w:t>
+      </w:r>
+      <w:r>
+        <w:t xml:space="preserve"> użyciu przycisku </w:t>
       </w:r>
       <w:r>
         <w:rPr>
@@ -1857,25 +1875,25 @@
         <w:spacing w:before="100" w:beforeAutospacing="1" w:after="100" w:afterAutospacing="1" w:line="252" w:lineRule="auto"/>
       </w:pPr>
       <w:r>
-        <w:t xml:space="preserve">Możliwe jest również </w:t>
+        <w:t xml:space="preserve">Dane operatorów maszyn można </w:t>
       </w:r>
       <w:r>
         <w:rPr>
           <w:color w:val="C00000"/>
         </w:rPr>
-        <w:t xml:space="preserve">sortowanie </w:t>
+        <w:t>sortowa</w:t>
       </w:r>
       <w:r>
         <w:rPr>
           <w:color w:val="C00000"/>
         </w:rPr>
-        <w:t xml:space="preserve">operatorów </w:t>
+        <w:t>ć</w:t>
       </w:r>
       <w:r>
         <w:rPr>
           <w:color w:val="C00000"/>
         </w:rPr>
-        <w:t xml:space="preserve">maszyn </w:t>
+        <w:t xml:space="preserve"> </w:t>
       </w:r>
       <w:r>
         <w:t>po</w:t>
@@ -1911,16 +1929,150 @@
     </w:p>
     <w:p>
       <w:pPr>
-        <w:spacing w:before="100" w:beforeAutospacing="1" w:after="100" w:afterAutospacing="1"/>
+        <w:spacing w:before="100" w:beforeAutospacing="1" w:after="100" w:afterAutospacing="1" w:line="254" w:lineRule="auto"/>
         <w:jc w:val="both"/>
       </w:pPr>
-    </w:p>
-    <w:p>
-      <w:pPr>
-        <w:spacing w:line="252" w:lineRule="auto"/>
-        <w:contextualSpacing/>
-      </w:pPr>
-    </w:p>
+      <w:proofErr w:type="spellStart"/>
+      <w:r>
+        <w:rPr>
+          <w:rStyle w:val="spelle"/>
+          <w:b/>
+          <w:bCs/>
+          <w:color w:val="C00000"/>
+        </w:rPr>
+        <w:t>RemaGUM</w:t>
+      </w:r>
+      <w:proofErr w:type="spellEnd"/>
+      <w:r>
+        <w:rPr>
+          <w:b/>
+        </w:rPr>
+        <w:t xml:space="preserve"> </w:t>
+      </w:r>
+      <w:r>
+        <w:t>umożliwia dodawanie, odejmowanie, edycję</w:t>
+      </w:r>
+      <w:r>
+        <w:t xml:space="preserve"> każdej</w:t>
+      </w:r>
+      <w:r>
+        <w:t xml:space="preserve"> pozycji </w:t>
+      </w:r>
+      <w:r>
+        <w:t>z bazy</w:t>
+      </w:r>
+      <w:r>
+        <w:t xml:space="preserve"> </w:t>
+      </w:r>
+      <w:r>
+        <w:t>operatorów</w:t>
+      </w:r>
+      <w:r>
+        <w:t xml:space="preserve"> maszyn. Dopisanie do bazy nowej </w:t>
+      </w:r>
+      <w:r>
+        <w:t>osoby</w:t>
+      </w:r>
+      <w:r>
+        <w:t xml:space="preserve"> odbywa się po użyciu klawisza </w:t>
+      </w:r>
+      <w:r>
+        <w:rPr>
+          <w:b/>
+          <w:color w:val="C00000"/>
+        </w:rPr>
+        <w:t>nowa</w:t>
+      </w:r>
+      <w:r>
+        <w:t xml:space="preserve">. Rejestr wymaga wypełnienia pól: </w:t>
+      </w:r>
+      <w:r>
+        <w:t xml:space="preserve">Imię, </w:t>
+      </w:r>
+      <w:r>
+        <w:t>Nazw</w:t>
+      </w:r>
+      <w:r>
+        <w:t>isko i danych operatora</w:t>
+      </w:r>
+      <w:r>
+        <w:t xml:space="preserve">. Rejestracja wpisu w bazie dokonuje się po użyciu klawisza </w:t>
+      </w:r>
+      <w:r>
+        <w:rPr>
+          <w:b/>
+          <w:color w:val="C00000"/>
+        </w:rPr>
+        <w:t>zapisz</w:t>
+      </w:r>
+      <w:r>
+        <w:t xml:space="preserve">, którą kończy komunikat </w:t>
+      </w:r>
+      <w:r>
+        <w:rPr>
+          <w:i/>
+        </w:rPr>
+        <w:t>„</w:t>
+      </w:r>
+      <w:r>
+        <w:rPr>
+          <w:i/>
+        </w:rPr>
+        <w:t>Pozycja zapisana w bazie</w:t>
+      </w:r>
+      <w:r>
+        <w:rPr>
+          <w:i/>
+        </w:rPr>
+        <w:t>.”</w:t>
+      </w:r>
+      <w:r>
+        <w:t xml:space="preserve">. Wszelkie modyfikacje, przed użyciem funkcji </w:t>
+      </w:r>
+      <w:r>
+        <w:rPr>
+          <w:b/>
+          <w:color w:val="C00000"/>
+        </w:rPr>
+        <w:t>zapisz</w:t>
+      </w:r>
+      <w:r>
+        <w:t xml:space="preserve"> mogą być wycofane klawiszem </w:t>
+      </w:r>
+      <w:r>
+        <w:rPr>
+          <w:b/>
+          <w:color w:val="C00000"/>
+        </w:rPr>
+        <w:t>anuluj</w:t>
+      </w:r>
+      <w:r>
+        <w:t xml:space="preserve">. Funkcja </w:t>
+      </w:r>
+      <w:r>
+        <w:rPr>
+          <w:b/>
+          <w:color w:val="C00000"/>
+        </w:rPr>
+        <w:t>usuń</w:t>
+      </w:r>
+      <w:r>
+        <w:rPr>
+          <w:color w:val="4472C4" w:themeColor="accent1"/>
+        </w:rPr>
+        <w:t xml:space="preserve"> </w:t>
+      </w:r>
+      <w:r>
+        <w:t xml:space="preserve">służy do likwidacji danych wybranej pozycji na liście </w:t>
+      </w:r>
+      <w:r>
+        <w:t xml:space="preserve">operatorów </w:t>
+      </w:r>
+      <w:r>
+        <w:t>maszyn.</w:t>
+      </w:r>
+    </w:p>
+    <w:bookmarkEnd w:id="3"/>
     <w:p/>
     <w:p>
       <w:r>

</xml_diff>